<commit_message>
creating a local repository
</commit_message>
<xml_diff>
--- a/Diana Flora Namaemba CA REPORT.docx
+++ b/Diana Flora Namaemba CA REPORT.docx
@@ -7,18 +7,18 @@
         <w:spacing w:after="0" w:line="240" w:lineRule="auto"/>
         <w:jc w:val="center"/>
         <w:rPr>
-          <w:rFonts w:cs="Arial"/>
-          <w:b/>
-          <w:sz w:val="36"/>
-          <w:szCs w:val="44"/>
-        </w:rPr>
-      </w:pPr>
-      <w:r>
-        <w:rPr>
-          <w:rFonts w:cs="Arial"/>
-          <w:b/>
-          <w:sz w:val="36"/>
-          <w:szCs w:val="44"/>
+          <w:rFonts w:ascii="Times New Roman" w:hAnsi="Times New Roman" w:cs="Times New Roman"/>
+          <w:b/>
+          <w:sz w:val="24"/>
+          <w:szCs w:val="24"/>
+        </w:rPr>
+      </w:pPr>
+      <w:r>
+        <w:rPr>
+          <w:rFonts w:ascii="Times New Roman" w:hAnsi="Times New Roman" w:cs="Times New Roman"/>
+          <w:b/>
+          <w:sz w:val="24"/>
+          <w:szCs w:val="24"/>
         </w:rPr>
         <w:t>CCT College Dublin</w:t>
       </w:r>
@@ -27,10 +27,10 @@
       <w:pPr>
         <w:spacing w:after="0" w:line="240" w:lineRule="auto"/>
         <w:rPr>
-          <w:rFonts w:cs="Arial"/>
-          <w:b/>
-          <w:sz w:val="28"/>
-          <w:szCs w:val="44"/>
+          <w:rFonts w:ascii="Times New Roman" w:hAnsi="Times New Roman" w:cs="Times New Roman"/>
+          <w:b/>
+          <w:sz w:val="24"/>
+          <w:szCs w:val="24"/>
         </w:rPr>
       </w:pPr>
     </w:p>
@@ -42,18 +42,18 @@
         <w:spacing w:after="0" w:line="240" w:lineRule="auto"/>
         <w:jc w:val="center"/>
         <w:rPr>
-          <w:rFonts w:cs="Arial"/>
-          <w:b/>
-          <w:sz w:val="28"/>
-          <w:szCs w:val="44"/>
-        </w:rPr>
-      </w:pPr>
-      <w:r>
-        <w:rPr>
-          <w:rFonts w:cs="Arial"/>
-          <w:b/>
-          <w:sz w:val="28"/>
-          <w:szCs w:val="44"/>
+          <w:rFonts w:ascii="Times New Roman" w:hAnsi="Times New Roman" w:cs="Times New Roman"/>
+          <w:b/>
+          <w:sz w:val="24"/>
+          <w:szCs w:val="24"/>
+        </w:rPr>
+      </w:pPr>
+      <w:r>
+        <w:rPr>
+          <w:rFonts w:ascii="Times New Roman" w:hAnsi="Times New Roman" w:cs="Times New Roman"/>
+          <w:b/>
+          <w:sz w:val="24"/>
+          <w:szCs w:val="24"/>
         </w:rPr>
         <w:t>Assessment Cover Page</w:t>
       </w:r>
@@ -66,11 +66,13 @@
         <w:spacing w:after="0" w:line="240" w:lineRule="auto"/>
         <w:jc w:val="center"/>
         <w:rPr>
-          <w:rFonts w:cs="Arial"/>
+          <w:rFonts w:ascii="Times New Roman" w:hAnsi="Times New Roman" w:cs="Times New Roman"/>
           <w:bCs/>
           <w:i/>
           <w:iCs/>
           <w:color w:val="FF0000"/>
+          <w:sz w:val="24"/>
+          <w:szCs w:val="24"/>
         </w:rPr>
       </w:pPr>
     </w:p>
@@ -82,14 +84,22 @@
         <w:spacing w:after="0" w:line="240" w:lineRule="auto"/>
         <w:jc w:val="center"/>
         <w:rPr>
-          <w:rFonts w:cs="Arial"/>
-          <w:b/>
-          <w:sz w:val="28"/>
-          <w:szCs w:val="44"/>
-        </w:rPr>
-      </w:pPr>
-    </w:p>
-    <w:p/>
+          <w:rFonts w:ascii="Times New Roman" w:hAnsi="Times New Roman" w:cs="Times New Roman"/>
+          <w:b/>
+          <w:sz w:val="24"/>
+          <w:szCs w:val="24"/>
+        </w:rPr>
+      </w:pPr>
+    </w:p>
+    <w:p>
+      <w:pPr>
+        <w:rPr>
+          <w:rFonts w:ascii="Times New Roman" w:hAnsi="Times New Roman" w:cs="Times New Roman"/>
+          <w:sz w:val="24"/>
+          <w:szCs w:val="24"/>
+        </w:rPr>
+      </w:pPr>
+    </w:p>
     <w:tbl>
       <w:tblPr>
         <w:tblStyle w:val="TableGrid"/>
@@ -108,14 +118,20 @@
           <w:p>
             <w:pPr>
               <w:rPr>
+                <w:rFonts w:ascii="Times New Roman" w:hAnsi="Times New Roman" w:cs="Times New Roman"/>
                 <w:b/>
                 <w:bCs/>
+                <w:sz w:val="24"/>
+                <w:szCs w:val="24"/>
               </w:rPr>
             </w:pPr>
             <w:r>
               <w:rPr>
+                <w:rFonts w:ascii="Times New Roman" w:hAnsi="Times New Roman" w:cs="Times New Roman"/>
                 <w:b/>
                 <w:bCs/>
+                <w:sz w:val="24"/>
+                <w:szCs w:val="24"/>
               </w:rPr>
               <w:t>Module Title:</w:t>
             </w:r>
@@ -123,8 +139,11 @@
           <w:p>
             <w:pPr>
               <w:rPr>
+                <w:rFonts w:ascii="Times New Roman" w:hAnsi="Times New Roman" w:cs="Times New Roman"/>
                 <w:b/>
                 <w:bCs/>
+                <w:sz w:val="24"/>
+                <w:szCs w:val="24"/>
               </w:rPr>
             </w:pPr>
           </w:p>
@@ -133,7 +152,15 @@
           <w:tcPr>
             <w:tcW w:w="6753" w:type="dxa"/>
           </w:tcPr>
-          <w:p/>
+          <w:p>
+            <w:pPr>
+              <w:rPr>
+                <w:rFonts w:ascii="Times New Roman" w:hAnsi="Times New Roman" w:cs="Times New Roman"/>
+                <w:sz w:val="24"/>
+                <w:szCs w:val="24"/>
+              </w:rPr>
+            </w:pPr>
+          </w:p>
         </w:tc>
       </w:tr>
       <w:tr>
@@ -144,14 +171,20 @@
           <w:p>
             <w:pPr>
               <w:rPr>
+                <w:rFonts w:ascii="Times New Roman" w:hAnsi="Times New Roman" w:cs="Times New Roman"/>
                 <w:b/>
                 <w:bCs/>
+                <w:sz w:val="24"/>
+                <w:szCs w:val="24"/>
               </w:rPr>
             </w:pPr>
             <w:r>
               <w:rPr>
+                <w:rFonts w:ascii="Times New Roman" w:hAnsi="Times New Roman" w:cs="Times New Roman"/>
                 <w:b/>
                 <w:bCs/>
+                <w:sz w:val="24"/>
+                <w:szCs w:val="24"/>
               </w:rPr>
               <w:t>Assessment Title:</w:t>
             </w:r>
@@ -159,8 +192,11 @@
           <w:p>
             <w:pPr>
               <w:rPr>
+                <w:rFonts w:ascii="Times New Roman" w:hAnsi="Times New Roman" w:cs="Times New Roman"/>
                 <w:b/>
                 <w:bCs/>
+                <w:sz w:val="24"/>
+                <w:szCs w:val="24"/>
               </w:rPr>
             </w:pPr>
           </w:p>
@@ -169,7 +205,15 @@
           <w:tcPr>
             <w:tcW w:w="6753" w:type="dxa"/>
           </w:tcPr>
-          <w:p/>
+          <w:p>
+            <w:pPr>
+              <w:rPr>
+                <w:rFonts w:ascii="Times New Roman" w:hAnsi="Times New Roman" w:cs="Times New Roman"/>
+                <w:sz w:val="24"/>
+                <w:szCs w:val="24"/>
+              </w:rPr>
+            </w:pPr>
+          </w:p>
         </w:tc>
       </w:tr>
       <w:tr>
@@ -180,14 +224,20 @@
           <w:p>
             <w:pPr>
               <w:rPr>
+                <w:rFonts w:ascii="Times New Roman" w:hAnsi="Times New Roman" w:cs="Times New Roman"/>
                 <w:b/>
                 <w:bCs/>
+                <w:sz w:val="24"/>
+                <w:szCs w:val="24"/>
               </w:rPr>
             </w:pPr>
             <w:r>
               <w:rPr>
+                <w:rFonts w:ascii="Times New Roman" w:hAnsi="Times New Roman" w:cs="Times New Roman"/>
                 <w:b/>
                 <w:bCs/>
+                <w:sz w:val="24"/>
+                <w:szCs w:val="24"/>
               </w:rPr>
               <w:t>Lecturer Name:</w:t>
             </w:r>
@@ -195,8 +245,11 @@
           <w:p>
             <w:pPr>
               <w:rPr>
+                <w:rFonts w:ascii="Times New Roman" w:hAnsi="Times New Roman" w:cs="Times New Roman"/>
                 <w:b/>
                 <w:bCs/>
+                <w:sz w:val="24"/>
+                <w:szCs w:val="24"/>
               </w:rPr>
             </w:pPr>
           </w:p>
@@ -205,7 +258,15 @@
           <w:tcPr>
             <w:tcW w:w="6753" w:type="dxa"/>
           </w:tcPr>
-          <w:p/>
+          <w:p>
+            <w:pPr>
+              <w:rPr>
+                <w:rFonts w:ascii="Times New Roman" w:hAnsi="Times New Roman" w:cs="Times New Roman"/>
+                <w:sz w:val="24"/>
+                <w:szCs w:val="24"/>
+              </w:rPr>
+            </w:pPr>
+          </w:p>
         </w:tc>
       </w:tr>
       <w:tr>
@@ -216,14 +277,20 @@
           <w:p>
             <w:pPr>
               <w:rPr>
+                <w:rFonts w:ascii="Times New Roman" w:hAnsi="Times New Roman" w:cs="Times New Roman"/>
                 <w:b/>
                 <w:bCs/>
+                <w:sz w:val="24"/>
+                <w:szCs w:val="24"/>
               </w:rPr>
             </w:pPr>
             <w:r>
               <w:rPr>
+                <w:rFonts w:ascii="Times New Roman" w:hAnsi="Times New Roman" w:cs="Times New Roman"/>
                 <w:b/>
                 <w:bCs/>
+                <w:sz w:val="24"/>
+                <w:szCs w:val="24"/>
               </w:rPr>
               <w:t>Student Full Name:</w:t>
             </w:r>
@@ -231,8 +298,11 @@
           <w:p>
             <w:pPr>
               <w:rPr>
+                <w:rFonts w:ascii="Times New Roman" w:hAnsi="Times New Roman" w:cs="Times New Roman"/>
                 <w:b/>
                 <w:bCs/>
+                <w:sz w:val="24"/>
+                <w:szCs w:val="24"/>
               </w:rPr>
             </w:pPr>
           </w:p>
@@ -241,7 +311,15 @@
           <w:tcPr>
             <w:tcW w:w="6753" w:type="dxa"/>
           </w:tcPr>
-          <w:p/>
+          <w:p>
+            <w:pPr>
+              <w:rPr>
+                <w:rFonts w:ascii="Times New Roman" w:hAnsi="Times New Roman" w:cs="Times New Roman"/>
+                <w:sz w:val="24"/>
+                <w:szCs w:val="24"/>
+              </w:rPr>
+            </w:pPr>
+          </w:p>
         </w:tc>
       </w:tr>
       <w:tr>
@@ -252,14 +330,20 @@
           <w:p>
             <w:pPr>
               <w:rPr>
+                <w:rFonts w:ascii="Times New Roman" w:hAnsi="Times New Roman" w:cs="Times New Roman"/>
                 <w:b/>
                 <w:bCs/>
+                <w:sz w:val="24"/>
+                <w:szCs w:val="24"/>
               </w:rPr>
             </w:pPr>
             <w:r>
               <w:rPr>
+                <w:rFonts w:ascii="Times New Roman" w:hAnsi="Times New Roman" w:cs="Times New Roman"/>
                 <w:b/>
                 <w:bCs/>
+                <w:sz w:val="24"/>
+                <w:szCs w:val="24"/>
               </w:rPr>
               <w:t>Student Number:</w:t>
             </w:r>
@@ -267,8 +351,11 @@
           <w:p>
             <w:pPr>
               <w:rPr>
+                <w:rFonts w:ascii="Times New Roman" w:hAnsi="Times New Roman" w:cs="Times New Roman"/>
                 <w:b/>
                 <w:bCs/>
+                <w:sz w:val="24"/>
+                <w:szCs w:val="24"/>
               </w:rPr>
             </w:pPr>
           </w:p>
@@ -277,7 +364,15 @@
           <w:tcPr>
             <w:tcW w:w="6753" w:type="dxa"/>
           </w:tcPr>
-          <w:p/>
+          <w:p>
+            <w:pPr>
+              <w:rPr>
+                <w:rFonts w:ascii="Times New Roman" w:hAnsi="Times New Roman" w:cs="Times New Roman"/>
+                <w:sz w:val="24"/>
+                <w:szCs w:val="24"/>
+              </w:rPr>
+            </w:pPr>
+          </w:p>
         </w:tc>
       </w:tr>
       <w:tr>
@@ -288,14 +383,20 @@
           <w:p>
             <w:pPr>
               <w:rPr>
+                <w:rFonts w:ascii="Times New Roman" w:hAnsi="Times New Roman" w:cs="Times New Roman"/>
                 <w:b/>
                 <w:bCs/>
+                <w:sz w:val="24"/>
+                <w:szCs w:val="24"/>
               </w:rPr>
             </w:pPr>
             <w:r>
               <w:rPr>
+                <w:rFonts w:ascii="Times New Roman" w:hAnsi="Times New Roman" w:cs="Times New Roman"/>
                 <w:b/>
                 <w:bCs/>
+                <w:sz w:val="24"/>
+                <w:szCs w:val="24"/>
               </w:rPr>
               <w:t>Assessment Due Date:</w:t>
             </w:r>
@@ -303,8 +404,11 @@
           <w:p>
             <w:pPr>
               <w:rPr>
+                <w:rFonts w:ascii="Times New Roman" w:hAnsi="Times New Roman" w:cs="Times New Roman"/>
                 <w:b/>
                 <w:bCs/>
+                <w:sz w:val="24"/>
+                <w:szCs w:val="24"/>
               </w:rPr>
             </w:pPr>
           </w:p>
@@ -313,7 +417,15 @@
           <w:tcPr>
             <w:tcW w:w="6753" w:type="dxa"/>
           </w:tcPr>
-          <w:p/>
+          <w:p>
+            <w:pPr>
+              <w:rPr>
+                <w:rFonts w:ascii="Times New Roman" w:hAnsi="Times New Roman" w:cs="Times New Roman"/>
+                <w:sz w:val="24"/>
+                <w:szCs w:val="24"/>
+              </w:rPr>
+            </w:pPr>
+          </w:p>
         </w:tc>
       </w:tr>
       <w:tr>
@@ -324,14 +436,20 @@
           <w:p>
             <w:pPr>
               <w:rPr>
+                <w:rFonts w:ascii="Times New Roman" w:hAnsi="Times New Roman" w:cs="Times New Roman"/>
                 <w:b/>
                 <w:bCs/>
+                <w:sz w:val="24"/>
+                <w:szCs w:val="24"/>
               </w:rPr>
             </w:pPr>
             <w:r>
               <w:rPr>
+                <w:rFonts w:ascii="Times New Roman" w:hAnsi="Times New Roman" w:cs="Times New Roman"/>
                 <w:b/>
                 <w:bCs/>
+                <w:sz w:val="24"/>
+                <w:szCs w:val="24"/>
               </w:rPr>
               <w:t>Date of Submission:</w:t>
             </w:r>
@@ -339,8 +457,11 @@
           <w:p>
             <w:pPr>
               <w:rPr>
+                <w:rFonts w:ascii="Times New Roman" w:hAnsi="Times New Roman" w:cs="Times New Roman"/>
                 <w:b/>
                 <w:bCs/>
+                <w:sz w:val="24"/>
+                <w:szCs w:val="24"/>
               </w:rPr>
             </w:pPr>
           </w:p>
@@ -349,11 +470,27 @@
           <w:tcPr>
             <w:tcW w:w="6753" w:type="dxa"/>
           </w:tcPr>
-          <w:p/>
+          <w:p>
+            <w:pPr>
+              <w:rPr>
+                <w:rFonts w:ascii="Times New Roman" w:hAnsi="Times New Roman" w:cs="Times New Roman"/>
+                <w:sz w:val="24"/>
+                <w:szCs w:val="24"/>
+              </w:rPr>
+            </w:pPr>
+          </w:p>
         </w:tc>
       </w:tr>
     </w:tbl>
-    <w:p/>
+    <w:p>
+      <w:pPr>
+        <w:rPr>
+          <w:rFonts w:ascii="Times New Roman" w:hAnsi="Times New Roman" w:cs="Times New Roman"/>
+          <w:sz w:val="24"/>
+          <w:szCs w:val="24"/>
+        </w:rPr>
+      </w:pPr>
+    </w:p>
     <w:p>
       <w:pPr>
         <w:pBdr>
@@ -361,9 +498,10 @@
         </w:pBdr>
         <w:spacing w:after="0" w:line="240" w:lineRule="auto"/>
         <w:rPr>
-          <w:rFonts w:cs="Arial"/>
-          <w:b/>
-          <w:sz w:val="20"/>
+          <w:rFonts w:ascii="Times New Roman" w:hAnsi="Times New Roman" w:cs="Times New Roman"/>
+          <w:b/>
+          <w:sz w:val="24"/>
+          <w:szCs w:val="24"/>
         </w:rPr>
       </w:pPr>
     </w:p>
@@ -374,9 +512,10 @@
         </w:pBdr>
         <w:spacing w:after="0" w:line="240" w:lineRule="auto"/>
         <w:rPr>
-          <w:rFonts w:cs="Arial"/>
-          <w:b/>
-          <w:sz w:val="20"/>
+          <w:rFonts w:ascii="Times New Roman" w:hAnsi="Times New Roman" w:cs="Times New Roman"/>
+          <w:b/>
+          <w:sz w:val="24"/>
+          <w:szCs w:val="24"/>
         </w:rPr>
       </w:pPr>
     </w:p>
@@ -384,9 +523,10 @@
       <w:pPr>
         <w:spacing w:after="0" w:line="240" w:lineRule="auto"/>
         <w:rPr>
-          <w:rFonts w:cs="Arial"/>
-          <w:b/>
-          <w:sz w:val="20"/>
+          <w:rFonts w:ascii="Times New Roman" w:hAnsi="Times New Roman" w:cs="Times New Roman"/>
+          <w:b/>
+          <w:sz w:val="24"/>
+          <w:szCs w:val="24"/>
         </w:rPr>
       </w:pPr>
     </w:p>
@@ -394,16 +534,18 @@
       <w:pPr>
         <w:spacing w:after="0" w:line="240" w:lineRule="auto"/>
         <w:rPr>
-          <w:rFonts w:cs="Arial"/>
-          <w:b/>
-          <w:sz w:val="20"/>
-        </w:rPr>
-      </w:pPr>
-      <w:r>
-        <w:rPr>
-          <w:rFonts w:cs="Arial"/>
-          <w:b/>
-          <w:sz w:val="20"/>
+          <w:rFonts w:ascii="Times New Roman" w:hAnsi="Times New Roman" w:cs="Times New Roman"/>
+          <w:b/>
+          <w:sz w:val="24"/>
+          <w:szCs w:val="24"/>
+        </w:rPr>
+      </w:pPr>
+      <w:r>
+        <w:rPr>
+          <w:rFonts w:ascii="Times New Roman" w:hAnsi="Times New Roman" w:cs="Times New Roman"/>
+          <w:b/>
+          <w:sz w:val="24"/>
+          <w:szCs w:val="24"/>
         </w:rPr>
         <w:t xml:space="preserve">Declaration </w:t>
       </w:r>
@@ -412,28 +554,32 @@
       <w:pPr>
         <w:spacing w:after="0" w:line="240" w:lineRule="auto"/>
         <w:rPr>
-          <w:rFonts w:cs="Arial"/>
-          <w:sz w:val="20"/>
-        </w:rPr>
-      </w:pPr>
-      <w:r>
-        <w:rPr>
-          <w:rFonts w:cs="Arial"/>
-          <w:sz w:val="20"/>
+          <w:rFonts w:ascii="Times New Roman" w:hAnsi="Times New Roman" w:cs="Times New Roman"/>
+          <w:sz w:val="24"/>
+          <w:szCs w:val="24"/>
+        </w:rPr>
+      </w:pPr>
+      <w:r>
+        <w:rPr>
+          <w:rFonts w:ascii="Times New Roman" w:hAnsi="Times New Roman" w:cs="Times New Roman"/>
+          <w:sz w:val="24"/>
+          <w:szCs w:val="24"/>
         </w:rPr>
         <w:tab/>
       </w:r>
       <w:r>
         <w:rPr>
-          <w:rFonts w:cs="Arial"/>
-          <w:sz w:val="20"/>
+          <w:rFonts w:ascii="Times New Roman" w:hAnsi="Times New Roman" w:cs="Times New Roman"/>
+          <w:sz w:val="24"/>
+          <w:szCs w:val="24"/>
         </w:rPr>
         <w:tab/>
       </w:r>
       <w:r>
         <w:rPr>
-          <w:rFonts w:cs="Arial"/>
-          <w:sz w:val="20"/>
+          <w:rFonts w:ascii="Times New Roman" w:hAnsi="Times New Roman" w:cs="Times New Roman"/>
+          <w:sz w:val="24"/>
+          <w:szCs w:val="24"/>
         </w:rPr>
         <w:tab/>
       </w:r>
@@ -458,12 +604,16 @@
           <w:p>
             <w:pPr>
               <w:rPr>
-                <w:rFonts w:cs="Arial"/>
+                <w:rFonts w:ascii="Times New Roman" w:hAnsi="Times New Roman" w:cs="Times New Roman"/>
+                <w:sz w:val="24"/>
+                <w:szCs w:val="24"/>
               </w:rPr>
             </w:pPr>
             <w:r>
               <w:rPr>
-                <w:rFonts w:cs="Arial"/>
+                <w:rFonts w:ascii="Times New Roman" w:hAnsi="Times New Roman" w:cs="Times New Roman"/>
+                <w:sz w:val="24"/>
+                <w:szCs w:val="24"/>
               </w:rPr>
               <w:t>By submitting this assessment, I confirm that I have read the CCT policy on Academic Misconduct and understand the implications of submitting work that is not my own or does not appropriately reference material taken from a third party or other source. I declare it to be my own work and that all material from third parties has been appropriately referenced. I further confirm that this work has not previously been submitted for assessment by myself or someone else in CCT College Dublin or any other higher education institution.</w:t>
             </w:r>
@@ -471,8 +621,9 @@
           <w:p>
             <w:pPr>
               <w:rPr>
-                <w:rFonts w:cs="Arial"/>
-                <w:sz w:val="20"/>
+                <w:rFonts w:ascii="Times New Roman" w:hAnsi="Times New Roman" w:cs="Times New Roman"/>
+                <w:sz w:val="24"/>
+                <w:szCs w:val="24"/>
               </w:rPr>
             </w:pPr>
           </w:p>
@@ -483,8 +634,9 @@
       <w:pPr>
         <w:spacing w:after="0" w:line="240" w:lineRule="auto"/>
         <w:rPr>
-          <w:rFonts w:cs="Arial"/>
-          <w:sz w:val="20"/>
+          <w:rFonts w:ascii="Times New Roman" w:hAnsi="Times New Roman" w:cs="Times New Roman"/>
+          <w:sz w:val="24"/>
+          <w:szCs w:val="24"/>
         </w:rPr>
       </w:pPr>
     </w:p>
@@ -492,29 +644,1703 @@
       <w:pPr>
         <w:spacing w:after="0" w:line="240" w:lineRule="auto"/>
         <w:rPr>
-          <w:rFonts w:cs="Arial"/>
-          <w:sz w:val="20"/>
-        </w:rPr>
-      </w:pPr>
-    </w:p>
-    <w:p/>
-    <w:p/>
-    <w:p/>
-    <w:p/>
-    <w:p/>
-    <w:p/>
-    <w:p/>
-    <w:p/>
-    <w:p/>
-    <w:p/>
-    <w:p/>
-    <w:p/>
-    <w:p/>
-    <w:p/>
-    <w:p/>
-    <w:p/>
-    <w:p/>
-    <w:p/>
+          <w:rFonts w:ascii="Times New Roman" w:hAnsi="Times New Roman" w:cs="Times New Roman"/>
+          <w:sz w:val="24"/>
+          <w:szCs w:val="24"/>
+        </w:rPr>
+      </w:pPr>
+    </w:p>
+    <w:p>
+      <w:pPr>
+        <w:rPr>
+          <w:rFonts w:ascii="Times New Roman" w:hAnsi="Times New Roman" w:cs="Times New Roman"/>
+          <w:sz w:val="24"/>
+          <w:szCs w:val="24"/>
+        </w:rPr>
+      </w:pPr>
+    </w:p>
+    <w:p>
+      <w:pPr>
+        <w:rPr>
+          <w:rFonts w:ascii="Times New Roman" w:hAnsi="Times New Roman" w:cs="Times New Roman"/>
+          <w:sz w:val="24"/>
+          <w:szCs w:val="24"/>
+        </w:rPr>
+      </w:pPr>
+    </w:p>
+    <w:p>
+      <w:pPr>
+        <w:rPr>
+          <w:rFonts w:ascii="Times New Roman" w:hAnsi="Times New Roman" w:cs="Times New Roman"/>
+          <w:sz w:val="24"/>
+          <w:szCs w:val="24"/>
+        </w:rPr>
+      </w:pPr>
+    </w:p>
+    <w:p>
+      <w:pPr>
+        <w:rPr>
+          <w:rFonts w:ascii="Times New Roman" w:hAnsi="Times New Roman" w:cs="Times New Roman"/>
+          <w:sz w:val="24"/>
+          <w:szCs w:val="24"/>
+        </w:rPr>
+      </w:pPr>
+    </w:p>
+    <w:p>
+      <w:pPr>
+        <w:rPr>
+          <w:rFonts w:ascii="Times New Roman" w:hAnsi="Times New Roman" w:cs="Times New Roman"/>
+          <w:sz w:val="24"/>
+          <w:szCs w:val="24"/>
+        </w:rPr>
+      </w:pPr>
+    </w:p>
+    <w:p>
+      <w:pPr>
+        <w:rPr>
+          <w:rFonts w:ascii="Times New Roman" w:hAnsi="Times New Roman" w:cs="Times New Roman"/>
+          <w:sz w:val="24"/>
+          <w:szCs w:val="24"/>
+        </w:rPr>
+      </w:pPr>
+    </w:p>
+    <w:p>
+      <w:pPr>
+        <w:rPr>
+          <w:rFonts w:ascii="Times New Roman" w:hAnsi="Times New Roman" w:cs="Times New Roman"/>
+          <w:sz w:val="24"/>
+          <w:szCs w:val="24"/>
+        </w:rPr>
+      </w:pPr>
+    </w:p>
+    <w:p>
+      <w:pPr>
+        <w:rPr>
+          <w:rFonts w:ascii="Times New Roman" w:hAnsi="Times New Roman" w:cs="Times New Roman"/>
+          <w:sz w:val="24"/>
+          <w:szCs w:val="24"/>
+        </w:rPr>
+      </w:pPr>
+    </w:p>
+    <w:p>
+      <w:pPr>
+        <w:rPr>
+          <w:rFonts w:ascii="Times New Roman" w:hAnsi="Times New Roman" w:cs="Times New Roman"/>
+          <w:b/>
+          <w:bCs/>
+          <w:sz w:val="24"/>
+          <w:szCs w:val="24"/>
+        </w:rPr>
+      </w:pPr>
+      <w:r>
+        <w:rPr>
+          <w:rFonts w:ascii="Times New Roman" w:hAnsi="Times New Roman" w:cs="Times New Roman"/>
+          <w:b/>
+          <w:bCs/>
+          <w:sz w:val="24"/>
+          <w:szCs w:val="24"/>
+        </w:rPr>
+        <w:t>Introduction</w:t>
+      </w:r>
+    </w:p>
+    <w:p>
+      <w:pPr>
+        <w:rPr>
+          <w:rFonts w:ascii="Times New Roman" w:hAnsi="Times New Roman" w:cs="Times New Roman"/>
+          <w:sz w:val="24"/>
+          <w:szCs w:val="24"/>
+        </w:rPr>
+      </w:pPr>
+      <w:r>
+        <w:rPr>
+          <w:rFonts w:ascii="Times New Roman" w:hAnsi="Times New Roman" w:cs="Times New Roman"/>
+          <w:b/>
+          <w:sz w:val="24"/>
+          <w:szCs w:val="24"/>
+        </w:rPr>
+        <w:t>Statistics</w:t>
+      </w:r>
+      <w:r>
+        <w:rPr>
+          <w:rFonts w:ascii="Times New Roman" w:hAnsi="Times New Roman" w:cs="Times New Roman"/>
+          <w:sz w:val="24"/>
+          <w:szCs w:val="24"/>
+        </w:rPr>
+        <w:t xml:space="preserve"> </w:t>
+      </w:r>
+    </w:p>
+    <w:p>
+      <w:pPr>
+        <w:rPr>
+          <w:rFonts w:ascii="Times New Roman" w:hAnsi="Times New Roman" w:cs="Times New Roman"/>
+          <w:i/>
+          <w:iCs/>
+          <w:sz w:val="24"/>
+          <w:szCs w:val="24"/>
+        </w:rPr>
+      </w:pPr>
+      <w:r>
+        <w:rPr>
+          <w:rFonts w:ascii="Times New Roman" w:hAnsi="Times New Roman" w:cs="Times New Roman"/>
+          <w:i/>
+          <w:iCs/>
+          <w:sz w:val="24"/>
+          <w:szCs w:val="24"/>
+        </w:rPr>
+        <w:t>Descriptive Statistics</w:t>
+      </w:r>
+    </w:p>
+    <w:p>
+      <w:pPr>
+        <w:rPr>
+          <w:rFonts w:ascii="Times New Roman" w:hAnsi="Times New Roman" w:cs="Times New Roman"/>
+          <w:sz w:val="24"/>
+          <w:szCs w:val="24"/>
+        </w:rPr>
+      </w:pPr>
+      <w:r>
+        <w:rPr>
+          <w:rFonts w:ascii="Times New Roman" w:hAnsi="Times New Roman" w:cs="Times New Roman"/>
+          <w:sz w:val="24"/>
+          <w:szCs w:val="24"/>
+        </w:rPr>
+        <w:t>Summarise your dataset clearly, using relevant descriptive statistics and appropriate plots. These should be carefully motivated and justified, and clearly presented. You should critically analyse your findings, in addition to including the necessary Python code, output and plots in the report. You are required to plot at three graphs. [0-35]</w:t>
+      </w:r>
+    </w:p>
+    <w:p>
+      <w:pPr>
+        <w:rPr>
+          <w:rFonts w:ascii="Times New Roman" w:hAnsi="Times New Roman" w:cs="Times New Roman"/>
+          <w:b/>
+          <w:bCs/>
+          <w:sz w:val="24"/>
+          <w:szCs w:val="24"/>
+        </w:rPr>
+      </w:pPr>
+      <w:r>
+        <w:rPr>
+          <w:rFonts w:ascii="Times New Roman" w:hAnsi="Times New Roman" w:cs="Times New Roman"/>
+          <w:b/>
+          <w:bCs/>
+          <w:sz w:val="24"/>
+          <w:szCs w:val="24"/>
+        </w:rPr>
+        <w:t>Distributions</w:t>
+      </w:r>
+    </w:p>
+    <w:p>
+      <w:pPr>
+        <w:rPr>
+          <w:rFonts w:ascii="Times New Roman" w:hAnsi="Times New Roman" w:cs="Times New Roman"/>
+          <w:sz w:val="24"/>
+          <w:szCs w:val="24"/>
+        </w:rPr>
+      </w:pPr>
+      <w:r>
+        <w:rPr>
+          <w:rFonts w:ascii="Times New Roman" w:hAnsi="Times New Roman" w:cs="Times New Roman"/>
+          <w:sz w:val="24"/>
+          <w:szCs w:val="24"/>
+        </w:rPr>
+        <w:t>Use two discrete distributions (Binomial and/or Poisson) in order to explain/identify some information about your dataset. You must explain your reasoning and the techniques you have used. Visualise your data and explain what happens with the large samples in these cases. You must work with Python and your mathematical reasoning must be documented in your report. [0-30]</w:t>
+      </w:r>
+    </w:p>
+    <w:p>
+      <w:pPr>
+        <w:rPr>
+          <w:rFonts w:ascii="Times New Roman" w:hAnsi="Times New Roman" w:cs="Times New Roman"/>
+          <w:b/>
+          <w:bCs/>
+          <w:sz w:val="24"/>
+          <w:szCs w:val="24"/>
+        </w:rPr>
+      </w:pPr>
+      <w:r>
+        <w:rPr>
+          <w:rFonts w:ascii="Times New Roman" w:hAnsi="Times New Roman" w:cs="Times New Roman"/>
+          <w:b/>
+          <w:bCs/>
+          <w:sz w:val="24"/>
+          <w:szCs w:val="24"/>
+        </w:rPr>
+        <w:t>Normal Distribution</w:t>
+      </w:r>
+    </w:p>
+    <w:p>
+      <w:pPr>
+        <w:rPr>
+          <w:rFonts w:ascii="Times New Roman" w:hAnsi="Times New Roman" w:cs="Times New Roman"/>
+          <w:sz w:val="24"/>
+          <w:szCs w:val="24"/>
+        </w:rPr>
+      </w:pPr>
+      <w:r>
+        <w:rPr>
+          <w:rFonts w:ascii="Times New Roman" w:hAnsi="Times New Roman" w:cs="Times New Roman"/>
+          <w:sz w:val="24"/>
+          <w:szCs w:val="24"/>
+        </w:rPr>
+        <w:t>Use Normal distribution to explain or identify some information about your dataset. [0-20]</w:t>
+      </w:r>
+    </w:p>
+    <w:p>
+      <w:pPr>
+        <w:rPr>
+          <w:rFonts w:ascii="Times New Roman" w:hAnsi="Times New Roman" w:cs="Times New Roman"/>
+          <w:sz w:val="24"/>
+          <w:szCs w:val="24"/>
+        </w:rPr>
+      </w:pPr>
+      <w:r>
+        <w:rPr>
+          <w:rFonts w:ascii="Times New Roman" w:hAnsi="Times New Roman" w:cs="Times New Roman"/>
+          <w:sz w:val="24"/>
+          <w:szCs w:val="24"/>
+        </w:rPr>
+        <w:t xml:space="preserve">Explain the importance of the distributions used in point 3 and 4 in your analysis. Justify the choice of the variables and explain if the variables used for the discrete distributions could be used as normal distribution in this case. </w:t>
+      </w:r>
+    </w:p>
+    <w:p>
+      <w:pPr>
+        <w:rPr>
+          <w:rFonts w:ascii="Times New Roman" w:hAnsi="Times New Roman" w:cs="Times New Roman"/>
+          <w:b/>
+          <w:bCs/>
+          <w:sz w:val="24"/>
+          <w:szCs w:val="24"/>
+        </w:rPr>
+      </w:pPr>
+      <w:r>
+        <w:rPr>
+          <w:rFonts w:ascii="Times New Roman" w:hAnsi="Times New Roman" w:cs="Times New Roman"/>
+          <w:b/>
+          <w:bCs/>
+          <w:sz w:val="24"/>
+          <w:szCs w:val="24"/>
+        </w:rPr>
+        <w:t>Programming in Statistics:</w:t>
+      </w:r>
+    </w:p>
+    <w:p>
+      <w:pPr>
+        <w:rPr>
+          <w:rFonts w:ascii="Times New Roman" w:hAnsi="Times New Roman" w:cs="Times New Roman"/>
+          <w:b/>
+          <w:bCs/>
+          <w:sz w:val="24"/>
+          <w:szCs w:val="24"/>
+        </w:rPr>
+      </w:pPr>
+    </w:p>
+    <w:p>
+      <w:pPr>
+        <w:rPr>
+          <w:rFonts w:ascii="Times New Roman" w:hAnsi="Times New Roman" w:cs="Times New Roman"/>
+          <w:sz w:val="24"/>
+          <w:szCs w:val="24"/>
+        </w:rPr>
+      </w:pPr>
+      <w:r>
+        <w:rPr>
+          <w:rFonts w:ascii="Times New Roman" w:hAnsi="Times New Roman" w:cs="Times New Roman"/>
+          <w:b/>
+          <w:sz w:val="24"/>
+          <w:szCs w:val="24"/>
+        </w:rPr>
+        <w:t xml:space="preserve">Data preparation and </w:t>
+      </w:r>
+      <w:proofErr w:type="gramStart"/>
+      <w:r>
+        <w:rPr>
+          <w:rFonts w:ascii="Times New Roman" w:hAnsi="Times New Roman" w:cs="Times New Roman"/>
+          <w:b/>
+          <w:sz w:val="24"/>
+          <w:szCs w:val="24"/>
+        </w:rPr>
+        <w:t>Visualization :</w:t>
+      </w:r>
+      <w:proofErr w:type="gramEnd"/>
+      <w:r>
+        <w:rPr>
+          <w:rFonts w:ascii="Times New Roman" w:hAnsi="Times New Roman" w:cs="Times New Roman"/>
+          <w:b/>
+          <w:sz w:val="24"/>
+          <w:szCs w:val="24"/>
+        </w:rPr>
+        <w:t xml:space="preserve"> </w:t>
+      </w:r>
+      <w:r>
+        <w:rPr>
+          <w:rFonts w:ascii="Times New Roman" w:hAnsi="Times New Roman" w:cs="Times New Roman"/>
+          <w:sz w:val="24"/>
+          <w:szCs w:val="24"/>
+        </w:rPr>
+        <w:t>(Graded out of 100)</w:t>
+      </w:r>
+    </w:p>
+    <w:p>
+      <w:pPr>
+        <w:rPr>
+          <w:rFonts w:ascii="Times New Roman" w:hAnsi="Times New Roman" w:cs="Times New Roman"/>
+          <w:b/>
+          <w:bCs/>
+          <w:sz w:val="24"/>
+          <w:szCs w:val="24"/>
+        </w:rPr>
+      </w:pPr>
+      <w:r>
+        <w:rPr>
+          <w:rFonts w:ascii="Times New Roman" w:hAnsi="Times New Roman" w:cs="Times New Roman"/>
+          <w:b/>
+          <w:bCs/>
+          <w:sz w:val="24"/>
+          <w:szCs w:val="24"/>
+        </w:rPr>
+        <w:t>EDA</w:t>
+      </w:r>
+    </w:p>
+    <w:p>
+      <w:pPr>
+        <w:pStyle w:val="ListParagraph"/>
+        <w:numPr>
+          <w:ilvl w:val="0"/>
+          <w:numId w:val="6"/>
+        </w:numPr>
+        <w:rPr>
+          <w:rFonts w:ascii="Times New Roman" w:hAnsi="Times New Roman" w:cs="Times New Roman"/>
+          <w:b/>
+          <w:sz w:val="24"/>
+          <w:szCs w:val="24"/>
+        </w:rPr>
+      </w:pPr>
+      <w:r>
+        <w:rPr>
+          <w:rFonts w:ascii="Times New Roman" w:hAnsi="Times New Roman" w:cs="Times New Roman"/>
+          <w:sz w:val="24"/>
+          <w:szCs w:val="24"/>
+        </w:rPr>
+        <w:t xml:space="preserve">You must perform appropriate EDA on your dataset, rationalizing and detailing why you chose the specific methods and what insight you gained. </w:t>
+      </w:r>
+      <w:r>
+        <w:rPr>
+          <w:rFonts w:ascii="Times New Roman" w:hAnsi="Times New Roman" w:cs="Times New Roman"/>
+          <w:b/>
+          <w:sz w:val="24"/>
+          <w:szCs w:val="24"/>
+        </w:rPr>
+        <w:t>[0-20]</w:t>
+      </w:r>
+    </w:p>
+    <w:p>
+      <w:pPr>
+        <w:rPr>
+          <w:rFonts w:ascii="Times New Roman" w:hAnsi="Times New Roman" w:cs="Times New Roman"/>
+          <w:b/>
+          <w:sz w:val="24"/>
+          <w:szCs w:val="24"/>
+        </w:rPr>
+      </w:pPr>
+      <w:r>
+        <w:rPr>
+          <w:rFonts w:ascii="Times New Roman" w:hAnsi="Times New Roman" w:cs="Times New Roman"/>
+          <w:b/>
+          <w:sz w:val="24"/>
+          <w:szCs w:val="24"/>
+        </w:rPr>
+        <w:t>Data Preparation</w:t>
+      </w:r>
+    </w:p>
+    <w:p>
+      <w:pPr>
+        <w:pStyle w:val="ListParagraph"/>
+        <w:numPr>
+          <w:ilvl w:val="0"/>
+          <w:numId w:val="7"/>
+        </w:numPr>
+        <w:rPr>
+          <w:rFonts w:ascii="Times New Roman" w:hAnsi="Times New Roman" w:cs="Times New Roman"/>
+          <w:b/>
+          <w:sz w:val="24"/>
+          <w:szCs w:val="24"/>
+        </w:rPr>
+      </w:pPr>
+      <w:r>
+        <w:rPr>
+          <w:rFonts w:ascii="Times New Roman" w:hAnsi="Times New Roman" w:cs="Times New Roman"/>
+          <w:b/>
+          <w:sz w:val="24"/>
+          <w:szCs w:val="24"/>
+        </w:rPr>
+        <w:t>Data processing</w:t>
+      </w:r>
+    </w:p>
+    <w:p>
+      <w:pPr>
+        <w:pStyle w:val="ListParagraph"/>
+        <w:numPr>
+          <w:ilvl w:val="0"/>
+          <w:numId w:val="7"/>
+        </w:numPr>
+        <w:rPr>
+          <w:rFonts w:ascii="Times New Roman" w:hAnsi="Times New Roman" w:cs="Times New Roman"/>
+          <w:b/>
+          <w:sz w:val="24"/>
+          <w:szCs w:val="24"/>
+        </w:rPr>
+      </w:pPr>
+      <w:r>
+        <w:rPr>
+          <w:rFonts w:ascii="Times New Roman" w:hAnsi="Times New Roman" w:cs="Times New Roman"/>
+          <w:b/>
+          <w:sz w:val="24"/>
+          <w:szCs w:val="24"/>
+        </w:rPr>
+        <w:t>Data cleaning</w:t>
+      </w:r>
+    </w:p>
+    <w:p>
+      <w:pPr>
+        <w:pStyle w:val="ListParagraph"/>
+        <w:numPr>
+          <w:ilvl w:val="0"/>
+          <w:numId w:val="7"/>
+        </w:numPr>
+        <w:rPr>
+          <w:rFonts w:ascii="Times New Roman" w:hAnsi="Times New Roman" w:cs="Times New Roman"/>
+          <w:b/>
+          <w:sz w:val="24"/>
+          <w:szCs w:val="24"/>
+        </w:rPr>
+      </w:pPr>
+      <w:r>
+        <w:rPr>
+          <w:rFonts w:ascii="Times New Roman" w:hAnsi="Times New Roman" w:cs="Times New Roman"/>
+          <w:b/>
+          <w:sz w:val="24"/>
+          <w:szCs w:val="24"/>
+        </w:rPr>
+        <w:t>Dat</w:t>
+      </w:r>
+      <w:r>
+        <w:rPr>
+          <w:rFonts w:ascii="Times New Roman" w:hAnsi="Times New Roman" w:cs="Times New Roman"/>
+          <w:b/>
+          <w:sz w:val="24"/>
+          <w:szCs w:val="24"/>
+        </w:rPr>
+        <w:t>a splitting</w:t>
+      </w:r>
+    </w:p>
+    <w:p>
+      <w:pPr>
+        <w:pStyle w:val="ListParagraph"/>
+        <w:numPr>
+          <w:ilvl w:val="0"/>
+          <w:numId w:val="7"/>
+        </w:numPr>
+        <w:rPr>
+          <w:rFonts w:ascii="Times New Roman" w:hAnsi="Times New Roman" w:cs="Times New Roman"/>
+          <w:b/>
+          <w:sz w:val="24"/>
+          <w:szCs w:val="24"/>
+        </w:rPr>
+      </w:pPr>
+      <w:r>
+        <w:rPr>
+          <w:rFonts w:ascii="Times New Roman" w:hAnsi="Times New Roman" w:cs="Times New Roman"/>
+          <w:b/>
+          <w:sz w:val="24"/>
+          <w:szCs w:val="24"/>
+        </w:rPr>
+        <w:t>Feature selecetions</w:t>
+      </w:r>
+    </w:p>
+    <w:p>
+      <w:pPr>
+        <w:pStyle w:val="ListParagraph"/>
+        <w:numPr>
+          <w:ilvl w:val="0"/>
+          <w:numId w:val="7"/>
+        </w:numPr>
+        <w:rPr>
+          <w:rFonts w:ascii="Times New Roman" w:hAnsi="Times New Roman" w:cs="Times New Roman"/>
+          <w:b/>
+          <w:sz w:val="24"/>
+          <w:szCs w:val="24"/>
+        </w:rPr>
+      </w:pPr>
+    </w:p>
+    <w:p>
+      <w:pPr>
+        <w:pStyle w:val="ListParagraph"/>
+        <w:numPr>
+          <w:ilvl w:val="0"/>
+          <w:numId w:val="6"/>
+        </w:numPr>
+        <w:rPr>
+          <w:rFonts w:ascii="Times New Roman" w:hAnsi="Times New Roman" w:cs="Times New Roman"/>
+          <w:b/>
+          <w:sz w:val="24"/>
+          <w:szCs w:val="24"/>
+        </w:rPr>
+      </w:pPr>
+      <w:r>
+        <w:rPr>
+          <w:rFonts w:ascii="Times New Roman" w:hAnsi="Times New Roman" w:cs="Times New Roman"/>
+          <w:sz w:val="24"/>
+          <w:szCs w:val="24"/>
+        </w:rPr>
+        <w:t xml:space="preserve">You must also rationalise justify and detail all the methods used to prepare the data for ML. </w:t>
+      </w:r>
+      <w:r>
+        <w:rPr>
+          <w:rFonts w:ascii="Times New Roman" w:hAnsi="Times New Roman" w:cs="Times New Roman"/>
+          <w:b/>
+          <w:sz w:val="24"/>
+          <w:szCs w:val="24"/>
+        </w:rPr>
+        <w:t>[0-30]</w:t>
+      </w:r>
+    </w:p>
+    <w:p>
+      <w:pPr>
+        <w:rPr>
+          <w:rFonts w:ascii="Times New Roman" w:hAnsi="Times New Roman" w:cs="Times New Roman"/>
+          <w:b/>
+          <w:sz w:val="24"/>
+          <w:szCs w:val="24"/>
+        </w:rPr>
+      </w:pPr>
+      <w:r>
+        <w:rPr>
+          <w:rFonts w:ascii="Times New Roman" w:hAnsi="Times New Roman" w:cs="Times New Roman"/>
+          <w:b/>
+          <w:sz w:val="24"/>
+          <w:szCs w:val="24"/>
+        </w:rPr>
+        <w:t>Data Visualization</w:t>
+      </w:r>
+    </w:p>
+    <w:p>
+      <w:pPr>
+        <w:rPr>
+          <w:rFonts w:ascii="Times New Roman" w:hAnsi="Times New Roman" w:cs="Times New Roman"/>
+          <w:b/>
+          <w:sz w:val="24"/>
+          <w:szCs w:val="24"/>
+        </w:rPr>
+      </w:pPr>
+      <w:r>
+        <w:rPr>
+          <w:rFonts w:ascii="Times New Roman" w:hAnsi="Times New Roman" w:cs="Times New Roman"/>
+          <w:sz w:val="24"/>
+          <w:szCs w:val="24"/>
+        </w:rPr>
+        <w:t xml:space="preserve">3.      Appropriate visualizations must be used to engender insight into the dataset and to illustrate your final insights gained in your analysis. </w:t>
+      </w:r>
+      <w:r>
+        <w:rPr>
+          <w:rFonts w:ascii="Times New Roman" w:hAnsi="Times New Roman" w:cs="Times New Roman"/>
+          <w:b/>
+          <w:sz w:val="24"/>
+          <w:szCs w:val="24"/>
+        </w:rPr>
+        <w:t>[0-20]</w:t>
+      </w:r>
+    </w:p>
+    <w:p>
+      <w:pPr>
+        <w:rPr>
+          <w:rFonts w:ascii="Times New Roman" w:hAnsi="Times New Roman" w:cs="Times New Roman"/>
+          <w:b/>
+          <w:sz w:val="24"/>
+          <w:szCs w:val="24"/>
+        </w:rPr>
+      </w:pPr>
+      <w:r>
+        <w:rPr>
+          <w:rFonts w:ascii="Times New Roman" w:hAnsi="Times New Roman" w:cs="Times New Roman"/>
+          <w:sz w:val="24"/>
+          <w:szCs w:val="24"/>
+        </w:rPr>
+        <w:t xml:space="preserve">4.      All design and implementation of your visualizations must be justified and detailed in full. </w:t>
+      </w:r>
+      <w:r>
+        <w:rPr>
+          <w:rFonts w:ascii="Times New Roman" w:hAnsi="Times New Roman" w:cs="Times New Roman"/>
+          <w:b/>
+          <w:sz w:val="24"/>
+          <w:szCs w:val="24"/>
+        </w:rPr>
+        <w:t>[0-30]</w:t>
+      </w:r>
+    </w:p>
+    <w:p>
+      <w:pPr>
+        <w:rPr>
+          <w:rFonts w:ascii="Times New Roman" w:hAnsi="Times New Roman" w:cs="Times New Roman"/>
+          <w:b/>
+          <w:sz w:val="24"/>
+          <w:szCs w:val="24"/>
+        </w:rPr>
+      </w:pPr>
+    </w:p>
+    <w:p>
+      <w:pPr>
+        <w:rPr>
+          <w:rFonts w:ascii="Times New Roman" w:hAnsi="Times New Roman" w:cs="Times New Roman"/>
+          <w:b/>
+          <w:sz w:val="24"/>
+          <w:szCs w:val="24"/>
+        </w:rPr>
+      </w:pPr>
+      <w:r>
+        <w:rPr>
+          <w:rFonts w:ascii="Times New Roman" w:hAnsi="Times New Roman" w:cs="Times New Roman"/>
+          <w:b/>
+          <w:sz w:val="24"/>
+          <w:szCs w:val="24"/>
+        </w:rPr>
+        <w:lastRenderedPageBreak/>
+        <w:t>Programming:</w:t>
+      </w:r>
+    </w:p>
+    <w:p>
+      <w:pPr>
+        <w:rPr>
+          <w:rFonts w:ascii="Times New Roman" w:hAnsi="Times New Roman" w:cs="Times New Roman"/>
+          <w:b/>
+          <w:sz w:val="24"/>
+          <w:szCs w:val="24"/>
+        </w:rPr>
+      </w:pPr>
+      <w:r>
+        <w:rPr>
+          <w:rFonts w:ascii="Times New Roman" w:hAnsi="Times New Roman" w:cs="Times New Roman"/>
+          <w:b/>
+          <w:sz w:val="24"/>
+          <w:szCs w:val="24"/>
+        </w:rPr>
+        <w:t>Machine learning for Data Analytics</w:t>
+      </w:r>
+    </w:p>
+    <w:p>
+      <w:pPr>
+        <w:numPr>
+          <w:ilvl w:val="0"/>
+          <w:numId w:val="1"/>
+        </w:numPr>
+        <w:rPr>
+          <w:rFonts w:ascii="Times New Roman" w:hAnsi="Times New Roman" w:cs="Times New Roman"/>
+          <w:sz w:val="24"/>
+          <w:szCs w:val="24"/>
+        </w:rPr>
+      </w:pPr>
+      <w:r>
+        <w:rPr>
+          <w:rFonts w:ascii="Times New Roman" w:hAnsi="Times New Roman" w:cs="Times New Roman"/>
+          <w:sz w:val="24"/>
+          <w:szCs w:val="24"/>
+        </w:rPr>
+        <w:t xml:space="preserve">Explain which project management </w:t>
+      </w:r>
+      <w:proofErr w:type="gramStart"/>
+      <w:r>
+        <w:rPr>
+          <w:rFonts w:ascii="Times New Roman" w:hAnsi="Times New Roman" w:cs="Times New Roman"/>
+          <w:sz w:val="24"/>
+          <w:szCs w:val="24"/>
+        </w:rPr>
+        <w:t>framework  (</w:t>
+      </w:r>
+      <w:proofErr w:type="gramEnd"/>
+      <w:r>
+        <w:rPr>
+          <w:rFonts w:ascii="Times New Roman" w:hAnsi="Times New Roman" w:cs="Times New Roman"/>
+          <w:sz w:val="24"/>
+          <w:szCs w:val="24"/>
+        </w:rPr>
+        <w:t xml:space="preserve">CRISP-DM, KDD or SEMMA) is required for a data science project. Discuss and justify with real-life scenarios. Provide an explanation of why you chose a supervised, unsupervised, or semi-supervised machine learning technique for the dataset you used for ML modeling. </w:t>
+      </w:r>
+      <w:r>
+        <w:rPr>
+          <w:rFonts w:ascii="Times New Roman" w:hAnsi="Times New Roman" w:cs="Times New Roman"/>
+          <w:b/>
+          <w:sz w:val="24"/>
+          <w:szCs w:val="24"/>
+        </w:rPr>
+        <w:t>[0 - 20]</w:t>
+      </w:r>
+    </w:p>
+    <w:p>
+      <w:pPr>
+        <w:numPr>
+          <w:ilvl w:val="0"/>
+          <w:numId w:val="1"/>
+        </w:numPr>
+        <w:rPr>
+          <w:rFonts w:ascii="Times New Roman" w:hAnsi="Times New Roman" w:cs="Times New Roman"/>
+          <w:sz w:val="24"/>
+          <w:szCs w:val="24"/>
+        </w:rPr>
+      </w:pPr>
+      <w:r>
+        <w:rPr>
+          <w:rFonts w:ascii="Times New Roman" w:hAnsi="Times New Roman" w:cs="Times New Roman"/>
+          <w:sz w:val="24"/>
+          <w:szCs w:val="24"/>
+        </w:rPr>
+        <w:t xml:space="preserve">Machine learning models have a wide range of uses, including prediction, classification, and clustering. It is advised that you assess several approaches (at least two), choose appropriate hyperparameters for the optimal outcomes of Machine Learning models using an approach of hyperparameter tunning, such as GridSearchCV or RandomizedSearchCV. </w:t>
+      </w:r>
+      <w:r>
+        <w:rPr>
+          <w:rFonts w:ascii="Times New Roman" w:hAnsi="Times New Roman" w:cs="Times New Roman"/>
+          <w:b/>
+          <w:sz w:val="24"/>
+          <w:szCs w:val="24"/>
+        </w:rPr>
+        <w:t>[0 - 30]</w:t>
+      </w:r>
+    </w:p>
+    <w:p>
+      <w:pPr>
+        <w:numPr>
+          <w:ilvl w:val="0"/>
+          <w:numId w:val="1"/>
+        </w:numPr>
+        <w:rPr>
+          <w:rFonts w:ascii="Times New Roman" w:hAnsi="Times New Roman" w:cs="Times New Roman"/>
+          <w:sz w:val="24"/>
+          <w:szCs w:val="24"/>
+        </w:rPr>
+      </w:pPr>
+      <w:r>
+        <w:rPr>
+          <w:rFonts w:ascii="Times New Roman" w:hAnsi="Times New Roman" w:cs="Times New Roman"/>
+          <w:sz w:val="24"/>
+          <w:szCs w:val="24"/>
+        </w:rPr>
+        <w:t xml:space="preserve">Show the results of two or more ML modeling comparisons in a table or graph format. Review and critically examine the machine learning models' performance based on the selected metric for supervised, unsupervised, and semi-supervised approaches. </w:t>
+      </w:r>
+      <w:r>
+        <w:rPr>
+          <w:rFonts w:ascii="Times New Roman" w:hAnsi="Times New Roman" w:cs="Times New Roman"/>
+          <w:b/>
+          <w:sz w:val="24"/>
+          <w:szCs w:val="24"/>
+        </w:rPr>
+        <w:t>[0 - 30]</w:t>
+      </w:r>
+    </w:p>
+    <w:p>
+      <w:pPr>
+        <w:numPr>
+          <w:ilvl w:val="0"/>
+          <w:numId w:val="1"/>
+        </w:numPr>
+        <w:rPr>
+          <w:rFonts w:ascii="Times New Roman" w:hAnsi="Times New Roman" w:cs="Times New Roman"/>
+          <w:sz w:val="24"/>
+          <w:szCs w:val="24"/>
+        </w:rPr>
+      </w:pPr>
+      <w:r>
+        <w:rPr>
+          <w:rFonts w:ascii="Times New Roman" w:hAnsi="Times New Roman" w:cs="Times New Roman"/>
+          <w:sz w:val="24"/>
+          <w:szCs w:val="24"/>
+        </w:rPr>
+        <w:t xml:space="preserve">Demonstrate the similarities and differences between your Machine Learning modelling results using the tables or visualizations. Provide a report along with an explanation and interpretation of the relevance and effectiveness of your findings. </w:t>
+      </w:r>
+      <w:r>
+        <w:rPr>
+          <w:rFonts w:ascii="Times New Roman" w:hAnsi="Times New Roman" w:cs="Times New Roman"/>
+          <w:b/>
+          <w:sz w:val="24"/>
+          <w:szCs w:val="24"/>
+        </w:rPr>
+        <w:t>[0 - 20]</w:t>
+      </w:r>
+    </w:p>
+    <w:p>
+      <w:pPr>
+        <w:rPr>
+          <w:rFonts w:ascii="Times New Roman" w:hAnsi="Times New Roman" w:cs="Times New Roman"/>
+          <w:sz w:val="24"/>
+          <w:szCs w:val="24"/>
+        </w:rPr>
+      </w:pPr>
+      <w:r>
+        <w:rPr>
+          <w:rFonts w:ascii="Times New Roman" w:hAnsi="Times New Roman" w:cs="Times New Roman"/>
+          <w:b/>
+          <w:sz w:val="24"/>
+          <w:szCs w:val="24"/>
+        </w:rPr>
+        <w:t>Programming</w:t>
+      </w:r>
+      <w:proofErr w:type="gramStart"/>
+      <w:r>
+        <w:rPr>
+          <w:rFonts w:ascii="Times New Roman" w:hAnsi="Times New Roman" w:cs="Times New Roman"/>
+          <w:b/>
+          <w:sz w:val="24"/>
+          <w:szCs w:val="24"/>
+        </w:rPr>
+        <w:t>: :</w:t>
+      </w:r>
+      <w:proofErr w:type="gramEnd"/>
+      <w:r>
+        <w:rPr>
+          <w:rFonts w:ascii="Times New Roman" w:hAnsi="Times New Roman" w:cs="Times New Roman"/>
+          <w:b/>
+          <w:sz w:val="24"/>
+          <w:szCs w:val="24"/>
+        </w:rPr>
+        <w:t xml:space="preserve"> </w:t>
+      </w:r>
+      <w:r>
+        <w:rPr>
+          <w:rFonts w:ascii="Times New Roman" w:hAnsi="Times New Roman" w:cs="Times New Roman"/>
+          <w:sz w:val="24"/>
+          <w:szCs w:val="24"/>
+        </w:rPr>
+        <w:t>(Graded out of 100)</w:t>
+      </w:r>
+    </w:p>
+    <w:p>
+      <w:pPr>
+        <w:numPr>
+          <w:ilvl w:val="0"/>
+          <w:numId w:val="3"/>
+        </w:numPr>
+        <w:rPr>
+          <w:rFonts w:ascii="Times New Roman" w:hAnsi="Times New Roman" w:cs="Times New Roman"/>
+          <w:sz w:val="24"/>
+          <w:szCs w:val="24"/>
+        </w:rPr>
+      </w:pPr>
+      <w:r>
+        <w:rPr>
+          <w:rFonts w:ascii="Times New Roman" w:hAnsi="Times New Roman" w:cs="Times New Roman"/>
+          <w:sz w:val="24"/>
+          <w:szCs w:val="24"/>
+        </w:rPr>
+        <w:t xml:space="preserve">The project must be explored programmatically, this means that you must implement suitable Python tools (code and/or libraries) to complete the analysis required. All of this is to be implemented in a Jupyter Notebook. Your codebook should be properly annotated. The project documentation must include sound justifications and explanation of your code choices (code quality standards should also be applied). </w:t>
+      </w:r>
+      <w:r>
+        <w:rPr>
+          <w:rFonts w:ascii="Times New Roman" w:hAnsi="Times New Roman" w:cs="Times New Roman"/>
+          <w:b/>
+          <w:sz w:val="24"/>
+          <w:szCs w:val="24"/>
+        </w:rPr>
+        <w:t>[0-50]</w:t>
+      </w:r>
+    </w:p>
+    <w:p>
+      <w:pPr>
+        <w:rPr>
+          <w:rFonts w:ascii="Times New Roman" w:hAnsi="Times New Roman" w:cs="Times New Roman"/>
+          <w:b/>
+          <w:sz w:val="24"/>
+          <w:szCs w:val="24"/>
+        </w:rPr>
+      </w:pPr>
+      <w:r>
+        <w:rPr>
+          <w:rFonts w:ascii="Times New Roman" w:hAnsi="Times New Roman" w:cs="Times New Roman"/>
+          <w:b/>
+          <w:sz w:val="24"/>
+          <w:szCs w:val="24"/>
+        </w:rPr>
+        <w:t>Please recall that simply performing the analyses is a requirement to achieve a grade of PASS. Critical analysis and independent research are required for higher marks.</w:t>
+      </w:r>
+    </w:p>
+    <w:p>
+      <w:pPr>
+        <w:numPr>
+          <w:ilvl w:val="0"/>
+          <w:numId w:val="3"/>
+        </w:numPr>
+        <w:rPr>
+          <w:rFonts w:ascii="Times New Roman" w:hAnsi="Times New Roman" w:cs="Times New Roman"/>
+          <w:sz w:val="24"/>
+          <w:szCs w:val="24"/>
+        </w:rPr>
+      </w:pPr>
+      <w:r>
+        <w:rPr>
+          <w:rFonts w:ascii="Times New Roman" w:hAnsi="Times New Roman" w:cs="Times New Roman"/>
+          <w:sz w:val="24"/>
+          <w:szCs w:val="24"/>
+        </w:rPr>
+        <w:t xml:space="preserve">Briefly discuss your use of aspects of various programming paradigms in the development of your project. For example, this may include (but is not limited to) how they influenced your design decisions or how they helped you solve problems. Note that marks may not be awarded if the discussion does not involve your specific project. </w:t>
+      </w:r>
+      <w:r>
+        <w:rPr>
+          <w:rFonts w:ascii="Times New Roman" w:hAnsi="Times New Roman" w:cs="Times New Roman"/>
+          <w:b/>
+          <w:sz w:val="24"/>
+          <w:szCs w:val="24"/>
+        </w:rPr>
+        <w:t>[0-50]</w:t>
+      </w:r>
+    </w:p>
+    <w:p>
+      <w:pPr>
+        <w:rPr>
+          <w:rFonts w:ascii="Times New Roman" w:hAnsi="Times New Roman" w:cs="Times New Roman"/>
+          <w:b/>
+          <w:bCs/>
+          <w:sz w:val="24"/>
+          <w:szCs w:val="24"/>
+        </w:rPr>
+      </w:pPr>
+      <w:r>
+        <w:rPr>
+          <w:rFonts w:ascii="Times New Roman" w:hAnsi="Times New Roman" w:cs="Times New Roman"/>
+          <w:b/>
+          <w:bCs/>
+          <w:sz w:val="24"/>
+          <w:szCs w:val="24"/>
+        </w:rPr>
+        <w:t>CA1 NOTE DO NOT ZIP YOUR SUBMISSION FILES, ALL FILES MUST BE SUBMITTED INDIVIDUALLY</w:t>
+      </w:r>
+    </w:p>
+    <w:p>
+      <w:pPr>
+        <w:rPr>
+          <w:rFonts w:ascii="Times New Roman" w:hAnsi="Times New Roman" w:cs="Times New Roman"/>
+          <w:b/>
+          <w:bCs/>
+          <w:sz w:val="24"/>
+          <w:szCs w:val="24"/>
+        </w:rPr>
+      </w:pPr>
+      <w:r>
+        <w:rPr>
+          <w:rFonts w:ascii="Times New Roman" w:hAnsi="Times New Roman" w:cs="Times New Roman"/>
+          <w:b/>
+          <w:bCs/>
+          <w:sz w:val="24"/>
+          <w:szCs w:val="24"/>
+        </w:rPr>
+        <w:t>Submissions that are suspected of plagiarism and/or inclusion of AI (CHATGBT, BARD etc…) Generated content will be referred to the college authorities.</w:t>
+      </w:r>
+    </w:p>
+    <w:p>
+      <w:pPr>
+        <w:rPr>
+          <w:rFonts w:ascii="Times New Roman" w:hAnsi="Times New Roman" w:cs="Times New Roman"/>
+          <w:b/>
+          <w:bCs/>
+          <w:sz w:val="24"/>
+          <w:szCs w:val="24"/>
+        </w:rPr>
+      </w:pPr>
+      <w:r>
+        <w:rPr>
+          <w:rFonts w:ascii="Times New Roman" w:hAnsi="Times New Roman" w:cs="Times New Roman"/>
+          <w:b/>
+          <w:bCs/>
+          <w:sz w:val="24"/>
+          <w:szCs w:val="24"/>
+        </w:rPr>
+        <w:t xml:space="preserve">Note ALL Students are required to use Git for any Assignments that they are working on. </w:t>
+      </w:r>
+    </w:p>
+    <w:p>
+      <w:pPr>
+        <w:rPr>
+          <w:rFonts w:ascii="Times New Roman" w:hAnsi="Times New Roman" w:cs="Times New Roman"/>
+          <w:sz w:val="24"/>
+          <w:szCs w:val="24"/>
+        </w:rPr>
+      </w:pPr>
+      <w:r>
+        <w:rPr>
+          <w:rFonts w:ascii="Times New Roman" w:hAnsi="Times New Roman" w:cs="Times New Roman"/>
+          <w:sz w:val="24"/>
+          <w:szCs w:val="24"/>
+        </w:rPr>
+        <w:t xml:space="preserve">This means that ALL changes must be committed to Git during your assignment. (Not just a single commit at the end!) This is to allow you to display your incremental progress throughout the assessments, give you practice for your capstone/thesis, allows you to create an online portfolio that </w:t>
+      </w:r>
+      <w:r>
+        <w:rPr>
+          <w:rFonts w:ascii="Times New Roman" w:hAnsi="Times New Roman" w:cs="Times New Roman"/>
+          <w:sz w:val="24"/>
+          <w:szCs w:val="24"/>
+        </w:rPr>
+        <w:lastRenderedPageBreak/>
+        <w:t>can be used to showcase your work and to ensure that there are no problems with final uploads (as all your work will be available on GitHub). It is expected that there will be a minimum of 10 commits (with many of you making very many more). You may Only use your CCT email for your git account, private/work email-based accounts will not be accepted. You must also include ALL your lecturer's CCT emails as a collaborator on your account.</w:t>
+      </w:r>
+    </w:p>
+    <w:p>
+      <w:pPr>
+        <w:rPr>
+          <w:rFonts w:ascii="Times New Roman" w:hAnsi="Times New Roman" w:cs="Times New Roman"/>
+          <w:b/>
+          <w:sz w:val="24"/>
+          <w:szCs w:val="24"/>
+        </w:rPr>
+      </w:pPr>
+      <w:bookmarkStart w:id="0" w:name="_heading=h.evklhdi517ls" w:colFirst="0" w:colLast="0"/>
+      <w:bookmarkEnd w:id="0"/>
+      <w:r>
+        <w:rPr>
+          <w:rFonts w:ascii="Times New Roman" w:hAnsi="Times New Roman" w:cs="Times New Roman"/>
+          <w:b/>
+          <w:sz w:val="24"/>
+          <w:szCs w:val="24"/>
+        </w:rPr>
+        <w:t>Submission Requirements</w:t>
+      </w:r>
+    </w:p>
+    <w:p>
+      <w:pPr>
+        <w:numPr>
+          <w:ilvl w:val="0"/>
+          <w:numId w:val="2"/>
+        </w:numPr>
+        <w:rPr>
+          <w:rFonts w:ascii="Times New Roman" w:hAnsi="Times New Roman" w:cs="Times New Roman"/>
+          <w:sz w:val="24"/>
+          <w:szCs w:val="24"/>
+        </w:rPr>
+      </w:pPr>
+      <w:r>
+        <w:rPr>
+          <w:rFonts w:ascii="Times New Roman" w:hAnsi="Times New Roman" w:cs="Times New Roman"/>
+          <w:sz w:val="24"/>
+          <w:szCs w:val="24"/>
+        </w:rPr>
+        <w:t>All assessment submissions must meet the minimum requirements listed below. Failure to do so may have implications for the mark awarded.</w:t>
+      </w:r>
+    </w:p>
+    <w:p>
+      <w:pPr>
+        <w:numPr>
+          <w:ilvl w:val="0"/>
+          <w:numId w:val="2"/>
+        </w:numPr>
+        <w:rPr>
+          <w:rFonts w:ascii="Times New Roman" w:hAnsi="Times New Roman" w:cs="Times New Roman"/>
+          <w:sz w:val="24"/>
+          <w:szCs w:val="24"/>
+        </w:rPr>
+      </w:pPr>
+      <w:r>
+        <w:rPr>
+          <w:rFonts w:ascii="Times New Roman" w:hAnsi="Times New Roman" w:cs="Times New Roman"/>
+          <w:sz w:val="24"/>
+          <w:szCs w:val="24"/>
+        </w:rPr>
+        <w:t>All assessment submissions must:</w:t>
+      </w:r>
+    </w:p>
+    <w:p>
+      <w:pPr>
+        <w:numPr>
+          <w:ilvl w:val="1"/>
+          <w:numId w:val="2"/>
+        </w:numPr>
+        <w:rPr>
+          <w:rFonts w:ascii="Times New Roman" w:hAnsi="Times New Roman" w:cs="Times New Roman"/>
+          <w:sz w:val="24"/>
+          <w:szCs w:val="24"/>
+        </w:rPr>
+      </w:pPr>
+      <w:r>
+        <w:rPr>
+          <w:rFonts w:ascii="Times New Roman" w:hAnsi="Times New Roman" w:cs="Times New Roman"/>
+          <w:sz w:val="24"/>
+          <w:szCs w:val="24"/>
+        </w:rPr>
+        <w:t>4000 (+/- 10%) words in report (not including code, code comments, titles, references or citations)</w:t>
+      </w:r>
+    </w:p>
+    <w:p>
+      <w:pPr>
+        <w:numPr>
+          <w:ilvl w:val="1"/>
+          <w:numId w:val="2"/>
+        </w:numPr>
+        <w:rPr>
+          <w:rFonts w:ascii="Times New Roman" w:hAnsi="Times New Roman" w:cs="Times New Roman"/>
+          <w:sz w:val="24"/>
+          <w:szCs w:val="24"/>
+        </w:rPr>
+      </w:pPr>
+      <w:r>
+        <w:rPr>
+          <w:rFonts w:ascii="Times New Roman" w:hAnsi="Times New Roman" w:cs="Times New Roman"/>
+          <w:sz w:val="24"/>
+          <w:szCs w:val="24"/>
+        </w:rPr>
+        <w:t xml:space="preserve">Report submission MUST be a word document only (No PDF’s!); </w:t>
+      </w:r>
+    </w:p>
+    <w:p>
+      <w:pPr>
+        <w:numPr>
+          <w:ilvl w:val="1"/>
+          <w:numId w:val="2"/>
+        </w:numPr>
+        <w:rPr>
+          <w:rFonts w:ascii="Times New Roman" w:hAnsi="Times New Roman" w:cs="Times New Roman"/>
+          <w:sz w:val="24"/>
+          <w:szCs w:val="24"/>
+        </w:rPr>
+      </w:pPr>
+      <w:r>
+        <w:rPr>
+          <w:rFonts w:ascii="Times New Roman" w:hAnsi="Times New Roman" w:cs="Times New Roman"/>
+          <w:sz w:val="24"/>
+          <w:szCs w:val="24"/>
+        </w:rPr>
+        <w:t>Code in a Jupyter Notebook file only but may be referenced in the word document.</w:t>
+      </w:r>
+    </w:p>
+    <w:p>
+      <w:pPr>
+        <w:numPr>
+          <w:ilvl w:val="1"/>
+          <w:numId w:val="2"/>
+        </w:numPr>
+        <w:rPr>
+          <w:rFonts w:ascii="Times New Roman" w:hAnsi="Times New Roman" w:cs="Times New Roman"/>
+          <w:sz w:val="24"/>
+          <w:szCs w:val="24"/>
+        </w:rPr>
+      </w:pPr>
+      <w:r>
+        <w:rPr>
+          <w:rFonts w:ascii="Times New Roman" w:hAnsi="Times New Roman" w:cs="Times New Roman"/>
+          <w:sz w:val="24"/>
+          <w:szCs w:val="24"/>
+        </w:rPr>
+        <w:t>GITHUB Link</w:t>
+      </w:r>
+    </w:p>
+    <w:p>
+      <w:pPr>
+        <w:numPr>
+          <w:ilvl w:val="1"/>
+          <w:numId w:val="2"/>
+        </w:numPr>
+        <w:rPr>
+          <w:rFonts w:ascii="Times New Roman" w:hAnsi="Times New Roman" w:cs="Times New Roman"/>
+          <w:sz w:val="24"/>
+          <w:szCs w:val="24"/>
+        </w:rPr>
+      </w:pPr>
+      <w:r>
+        <w:rPr>
+          <w:rFonts w:ascii="Times New Roman" w:hAnsi="Times New Roman" w:cs="Times New Roman"/>
+          <w:sz w:val="24"/>
+          <w:szCs w:val="24"/>
+        </w:rPr>
+        <w:t>Be submitted by the deadline date specified or be subject to late submission penalties</w:t>
+      </w:r>
+    </w:p>
+    <w:p>
+      <w:pPr>
+        <w:numPr>
+          <w:ilvl w:val="1"/>
+          <w:numId w:val="2"/>
+        </w:numPr>
+        <w:rPr>
+          <w:rFonts w:ascii="Times New Roman" w:hAnsi="Times New Roman" w:cs="Times New Roman"/>
+          <w:sz w:val="24"/>
+          <w:szCs w:val="24"/>
+        </w:rPr>
+      </w:pPr>
+      <w:r>
+        <w:rPr>
+          <w:rFonts w:ascii="Times New Roman" w:hAnsi="Times New Roman" w:cs="Times New Roman"/>
+          <w:sz w:val="24"/>
+          <w:szCs w:val="24"/>
+        </w:rPr>
+        <w:t>Be submitted via Moodle upload</w:t>
+      </w:r>
+    </w:p>
+    <w:p>
+      <w:pPr>
+        <w:numPr>
+          <w:ilvl w:val="1"/>
+          <w:numId w:val="2"/>
+        </w:numPr>
+        <w:rPr>
+          <w:rFonts w:ascii="Times New Roman" w:hAnsi="Times New Roman" w:cs="Times New Roman"/>
+          <w:sz w:val="24"/>
+          <w:szCs w:val="24"/>
+        </w:rPr>
+      </w:pPr>
+      <w:r>
+        <w:rPr>
+          <w:rFonts w:ascii="Times New Roman" w:hAnsi="Times New Roman" w:cs="Times New Roman"/>
+          <w:sz w:val="24"/>
+          <w:szCs w:val="24"/>
+        </w:rPr>
+        <w:t>Use</w:t>
+      </w:r>
+      <w:hyperlink r:id="rId5">
+        <w:r>
+          <w:rPr>
+            <w:rStyle w:val="Hyperlink"/>
+            <w:rFonts w:ascii="Times New Roman" w:hAnsi="Times New Roman" w:cs="Times New Roman"/>
+            <w:sz w:val="24"/>
+            <w:szCs w:val="24"/>
+          </w:rPr>
+          <w:t xml:space="preserve"> </w:t>
+        </w:r>
+      </w:hyperlink>
+      <w:hyperlink r:id="rId6">
+        <w:r>
+          <w:rPr>
+            <w:rStyle w:val="Hyperlink"/>
+            <w:rFonts w:ascii="Times New Roman" w:hAnsi="Times New Roman" w:cs="Times New Roman"/>
+            <w:sz w:val="24"/>
+            <w:szCs w:val="24"/>
+          </w:rPr>
+          <w:t>Harvard Referencing</w:t>
+        </w:r>
+      </w:hyperlink>
+      <w:r>
+        <w:rPr>
+          <w:rFonts w:ascii="Times New Roman" w:hAnsi="Times New Roman" w:cs="Times New Roman"/>
+          <w:sz w:val="24"/>
+          <w:szCs w:val="24"/>
+          <w:u w:val="single"/>
+        </w:rPr>
+        <w:t xml:space="preserve"> </w:t>
+      </w:r>
+      <w:r>
+        <w:rPr>
+          <w:rFonts w:ascii="Times New Roman" w:hAnsi="Times New Roman" w:cs="Times New Roman"/>
+          <w:sz w:val="24"/>
+          <w:szCs w:val="24"/>
+        </w:rPr>
+        <w:t xml:space="preserve">when citing third party material </w:t>
+      </w:r>
+    </w:p>
+    <w:p>
+      <w:pPr>
+        <w:numPr>
+          <w:ilvl w:val="1"/>
+          <w:numId w:val="2"/>
+        </w:numPr>
+        <w:rPr>
+          <w:rFonts w:ascii="Times New Roman" w:hAnsi="Times New Roman" w:cs="Times New Roman"/>
+          <w:sz w:val="24"/>
+          <w:szCs w:val="24"/>
+        </w:rPr>
+      </w:pPr>
+      <w:r>
+        <w:rPr>
+          <w:rFonts w:ascii="Times New Roman" w:hAnsi="Times New Roman" w:cs="Times New Roman"/>
+          <w:sz w:val="24"/>
+          <w:szCs w:val="24"/>
+        </w:rPr>
+        <w:t>Be the student’s own work.</w:t>
+      </w:r>
+    </w:p>
+    <w:p>
+      <w:pPr>
+        <w:numPr>
+          <w:ilvl w:val="1"/>
+          <w:numId w:val="2"/>
+        </w:numPr>
+        <w:rPr>
+          <w:rFonts w:ascii="Times New Roman" w:hAnsi="Times New Roman" w:cs="Times New Roman"/>
+          <w:sz w:val="24"/>
+          <w:szCs w:val="24"/>
+        </w:rPr>
+      </w:pPr>
+      <w:r>
+        <w:rPr>
+          <w:rFonts w:ascii="Times New Roman" w:hAnsi="Times New Roman" w:cs="Times New Roman"/>
+          <w:sz w:val="24"/>
+          <w:szCs w:val="24"/>
+        </w:rPr>
+        <w:t>Include the CCT assessment cover page.</w:t>
+      </w:r>
+    </w:p>
+    <w:p>
+      <w:pPr>
+        <w:rPr>
+          <w:rFonts w:ascii="Times New Roman" w:hAnsi="Times New Roman" w:cs="Times New Roman"/>
+          <w:sz w:val="24"/>
+          <w:szCs w:val="24"/>
+        </w:rPr>
+      </w:pPr>
+    </w:p>
+    <w:p>
+      <w:pPr>
+        <w:rPr>
+          <w:rFonts w:ascii="Times New Roman" w:hAnsi="Times New Roman" w:cs="Times New Roman"/>
+          <w:b/>
+          <w:sz w:val="24"/>
+          <w:szCs w:val="24"/>
+        </w:rPr>
+      </w:pPr>
+      <w:r>
+        <w:rPr>
+          <w:rFonts w:ascii="Times New Roman" w:hAnsi="Times New Roman" w:cs="Times New Roman"/>
+          <w:b/>
+          <w:sz w:val="24"/>
+          <w:szCs w:val="24"/>
+        </w:rPr>
+        <w:t>Additional Information</w:t>
+      </w:r>
+    </w:p>
+    <w:p>
+      <w:pPr>
+        <w:numPr>
+          <w:ilvl w:val="0"/>
+          <w:numId w:val="4"/>
+        </w:numPr>
+        <w:rPr>
+          <w:rFonts w:ascii="Times New Roman" w:hAnsi="Times New Roman" w:cs="Times New Roman"/>
+          <w:b/>
+          <w:sz w:val="24"/>
+          <w:szCs w:val="24"/>
+        </w:rPr>
+      </w:pPr>
+      <w:r>
+        <w:rPr>
+          <w:rFonts w:ascii="Times New Roman" w:hAnsi="Times New Roman" w:cs="Times New Roman"/>
+          <w:sz w:val="24"/>
+          <w:szCs w:val="24"/>
+        </w:rPr>
+        <w:t xml:space="preserve">Lecturers are not required to review draft assessment submissions. This may be offered at the lecturer’s discretion. </w:t>
+      </w:r>
+    </w:p>
+    <w:p>
+      <w:pPr>
+        <w:numPr>
+          <w:ilvl w:val="0"/>
+          <w:numId w:val="4"/>
+        </w:numPr>
+        <w:rPr>
+          <w:rFonts w:ascii="Times New Roman" w:hAnsi="Times New Roman" w:cs="Times New Roman"/>
+          <w:sz w:val="24"/>
+          <w:szCs w:val="24"/>
+        </w:rPr>
+      </w:pPr>
+      <w:r>
+        <w:rPr>
+          <w:rFonts w:ascii="Times New Roman" w:hAnsi="Times New Roman" w:cs="Times New Roman"/>
+          <w:sz w:val="24"/>
+          <w:szCs w:val="24"/>
+        </w:rPr>
+        <w:t xml:space="preserve">In accordance with CCT policy, feedback to learners may be provided in written, audio or video format and can be provided as individual learner feedback, small group feedback or whole class feedback. </w:t>
+      </w:r>
+    </w:p>
+    <w:p>
+      <w:pPr>
+        <w:numPr>
+          <w:ilvl w:val="0"/>
+          <w:numId w:val="4"/>
+        </w:numPr>
+        <w:rPr>
+          <w:rFonts w:ascii="Times New Roman" w:hAnsi="Times New Roman" w:cs="Times New Roman"/>
+          <w:sz w:val="24"/>
+          <w:szCs w:val="24"/>
+        </w:rPr>
+      </w:pPr>
+      <w:r>
+        <w:rPr>
+          <w:rFonts w:ascii="Times New Roman" w:hAnsi="Times New Roman" w:cs="Times New Roman"/>
+          <w:sz w:val="24"/>
+          <w:szCs w:val="24"/>
+        </w:rPr>
+        <w:t xml:space="preserve">Results and feedback will only be issued when assessments have been marked and moderated / reviewed by a second examiner. </w:t>
+      </w:r>
+    </w:p>
+    <w:p>
+      <w:pPr>
+        <w:numPr>
+          <w:ilvl w:val="0"/>
+          <w:numId w:val="4"/>
+        </w:numPr>
+        <w:rPr>
+          <w:rFonts w:ascii="Times New Roman" w:hAnsi="Times New Roman" w:cs="Times New Roman"/>
+          <w:sz w:val="24"/>
+          <w:szCs w:val="24"/>
+        </w:rPr>
+      </w:pPr>
+      <w:r>
+        <w:rPr>
+          <w:rFonts w:ascii="Times New Roman" w:hAnsi="Times New Roman" w:cs="Times New Roman"/>
+          <w:sz w:val="24"/>
+          <w:szCs w:val="24"/>
+        </w:rPr>
+        <w:t xml:space="preserve">Additional feedback may be requested by </w:t>
+      </w:r>
+      <w:r>
+        <w:rPr>
+          <w:rFonts w:ascii="Times New Roman" w:hAnsi="Times New Roman" w:cs="Times New Roman"/>
+          <w:i/>
+          <w:sz w:val="24"/>
+          <w:szCs w:val="24"/>
+        </w:rPr>
+        <w:t>contacting the appropriate lecturer,</w:t>
+      </w:r>
+      <w:r>
+        <w:rPr>
+          <w:rFonts w:ascii="Times New Roman" w:hAnsi="Times New Roman" w:cs="Times New Roman"/>
+          <w:sz w:val="24"/>
+          <w:szCs w:val="24"/>
+        </w:rPr>
+        <w:t xml:space="preserve"> Additional feedback may be provided as individual, small group or whole class feedback. Lecturers are not obliged to respond to email requests for additional feedback where this is not the specified process or to respond to further requests for feedback following the additional feedback. </w:t>
+      </w:r>
+    </w:p>
+    <w:p>
+      <w:pPr>
+        <w:numPr>
+          <w:ilvl w:val="0"/>
+          <w:numId w:val="4"/>
+        </w:numPr>
+        <w:rPr>
+          <w:rFonts w:ascii="Times New Roman" w:hAnsi="Times New Roman" w:cs="Times New Roman"/>
+          <w:sz w:val="24"/>
+          <w:szCs w:val="24"/>
+        </w:rPr>
+      </w:pPr>
+      <w:r>
+        <w:rPr>
+          <w:rFonts w:ascii="Times New Roman" w:hAnsi="Times New Roman" w:cs="Times New Roman"/>
+          <w:sz w:val="24"/>
+          <w:szCs w:val="24"/>
+        </w:rPr>
+        <w:t xml:space="preserve">Following receipt of feedback, where a student believes there has been an error in the marks or feedback received, they should avail of the recheck and review process and should not attempt to get </w:t>
+      </w:r>
+      <w:proofErr w:type="gramStart"/>
+      <w:r>
+        <w:rPr>
+          <w:rFonts w:ascii="Times New Roman" w:hAnsi="Times New Roman" w:cs="Times New Roman"/>
+          <w:sz w:val="24"/>
+          <w:szCs w:val="24"/>
+        </w:rPr>
+        <w:t>a revised mark / feedback</w:t>
+      </w:r>
+      <w:proofErr w:type="gramEnd"/>
+      <w:r>
+        <w:rPr>
+          <w:rFonts w:ascii="Times New Roman" w:hAnsi="Times New Roman" w:cs="Times New Roman"/>
+          <w:sz w:val="24"/>
+          <w:szCs w:val="24"/>
+        </w:rPr>
+        <w:t xml:space="preserve"> by directly approaching the lecturer. Lecturers are not authorised to amend published marks outside of the recheck and review process or the Board of Examiners process. </w:t>
+      </w:r>
+    </w:p>
+    <w:p>
+      <w:pPr>
+        <w:numPr>
+          <w:ilvl w:val="0"/>
+          <w:numId w:val="4"/>
+        </w:numPr>
+        <w:rPr>
+          <w:rFonts w:ascii="Times New Roman" w:hAnsi="Times New Roman" w:cs="Times New Roman"/>
+          <w:sz w:val="24"/>
+          <w:szCs w:val="24"/>
+        </w:rPr>
+      </w:pPr>
+      <w:r>
+        <w:rPr>
+          <w:rFonts w:ascii="Times New Roman" w:hAnsi="Times New Roman" w:cs="Times New Roman"/>
+          <w:sz w:val="24"/>
+          <w:szCs w:val="24"/>
+        </w:rPr>
+        <w:lastRenderedPageBreak/>
+        <w:t>Students are advised that disagreement with an academic judgement is not grounds for review.</w:t>
+      </w:r>
+    </w:p>
+    <w:p>
+      <w:pPr>
+        <w:numPr>
+          <w:ilvl w:val="0"/>
+          <w:numId w:val="4"/>
+        </w:numPr>
+        <w:rPr>
+          <w:rFonts w:ascii="Times New Roman" w:hAnsi="Times New Roman" w:cs="Times New Roman"/>
+          <w:sz w:val="24"/>
+          <w:szCs w:val="24"/>
+        </w:rPr>
+      </w:pPr>
+      <w:r>
+        <w:rPr>
+          <w:rFonts w:ascii="Times New Roman" w:hAnsi="Times New Roman" w:cs="Times New Roman"/>
+          <w:sz w:val="24"/>
+          <w:szCs w:val="24"/>
+        </w:rPr>
+        <w:t>For additional support with academic writing and referencing students are advised to contact the CCT Library Service</w:t>
+      </w:r>
+    </w:p>
+    <w:p>
+      <w:pPr>
+        <w:numPr>
+          <w:ilvl w:val="0"/>
+          <w:numId w:val="4"/>
+        </w:numPr>
+        <w:rPr>
+          <w:rFonts w:ascii="Times New Roman" w:hAnsi="Times New Roman" w:cs="Times New Roman"/>
+          <w:sz w:val="24"/>
+          <w:szCs w:val="24"/>
+        </w:rPr>
+      </w:pPr>
+      <w:r>
+        <w:rPr>
+          <w:rFonts w:ascii="Times New Roman" w:hAnsi="Times New Roman" w:cs="Times New Roman"/>
+          <w:sz w:val="24"/>
+          <w:szCs w:val="24"/>
+        </w:rPr>
+        <w:t xml:space="preserve">For additional support with subject matter content students are advised to contact the </w:t>
+      </w:r>
+      <w:hyperlink r:id="rId7">
+        <w:r>
+          <w:rPr>
+            <w:rStyle w:val="Hyperlink"/>
+            <w:rFonts w:ascii="Times New Roman" w:hAnsi="Times New Roman" w:cs="Times New Roman"/>
+            <w:sz w:val="24"/>
+            <w:szCs w:val="24"/>
+          </w:rPr>
+          <w:t>CCT Student Mentoring Academy</w:t>
+        </w:r>
+      </w:hyperlink>
+    </w:p>
+    <w:p>
+      <w:pPr>
+        <w:numPr>
+          <w:ilvl w:val="0"/>
+          <w:numId w:val="4"/>
+        </w:numPr>
+        <w:rPr>
+          <w:rFonts w:ascii="Times New Roman" w:hAnsi="Times New Roman" w:cs="Times New Roman"/>
+          <w:sz w:val="24"/>
+          <w:szCs w:val="24"/>
+        </w:rPr>
+      </w:pPr>
+      <w:r>
+        <w:rPr>
+          <w:rFonts w:ascii="Times New Roman" w:hAnsi="Times New Roman" w:cs="Times New Roman"/>
+          <w:sz w:val="24"/>
+          <w:szCs w:val="24"/>
+        </w:rPr>
+        <w:t xml:space="preserve">For additional support with IT subject content, students are advised to access the </w:t>
+      </w:r>
+      <w:hyperlink r:id="rId8">
+        <w:r>
+          <w:rPr>
+            <w:rStyle w:val="Hyperlink"/>
+            <w:rFonts w:ascii="Times New Roman" w:hAnsi="Times New Roman" w:cs="Times New Roman"/>
+            <w:sz w:val="24"/>
+            <w:szCs w:val="24"/>
+          </w:rPr>
+          <w:t>CCT Support Hub</w:t>
+        </w:r>
+      </w:hyperlink>
+      <w:r>
+        <w:rPr>
+          <w:rFonts w:ascii="Times New Roman" w:hAnsi="Times New Roman" w:cs="Times New Roman"/>
+          <w:sz w:val="24"/>
+          <w:szCs w:val="24"/>
+        </w:rPr>
+        <w:t xml:space="preserve">. </w:t>
+      </w:r>
+    </w:p>
+    <w:p>
+      <w:pPr>
+        <w:rPr>
+          <w:rFonts w:ascii="Times New Roman" w:hAnsi="Times New Roman" w:cs="Times New Roman"/>
+          <w:sz w:val="24"/>
+          <w:szCs w:val="24"/>
+        </w:rPr>
+      </w:pPr>
+    </w:p>
+    <w:p>
+      <w:pPr>
+        <w:rPr>
+          <w:rFonts w:ascii="Times New Roman" w:hAnsi="Times New Roman" w:cs="Times New Roman"/>
+          <w:sz w:val="24"/>
+          <w:szCs w:val="24"/>
+        </w:rPr>
+      </w:pPr>
+    </w:p>
+    <w:p>
+      <w:pPr>
+        <w:rPr>
+          <w:rFonts w:ascii="Times New Roman" w:hAnsi="Times New Roman" w:cs="Times New Roman"/>
+          <w:sz w:val="24"/>
+          <w:szCs w:val="24"/>
+        </w:rPr>
+      </w:pPr>
+    </w:p>
+    <w:p>
+      <w:pPr>
+        <w:rPr>
+          <w:rFonts w:ascii="Times New Roman" w:hAnsi="Times New Roman" w:cs="Times New Roman"/>
+          <w:sz w:val="24"/>
+          <w:szCs w:val="24"/>
+        </w:rPr>
+      </w:pPr>
+    </w:p>
+    <w:p>
+      <w:pPr>
+        <w:rPr>
+          <w:rFonts w:ascii="Times New Roman" w:hAnsi="Times New Roman" w:cs="Times New Roman"/>
+          <w:sz w:val="24"/>
+          <w:szCs w:val="24"/>
+        </w:rPr>
+      </w:pPr>
+    </w:p>
+    <w:p>
+      <w:pPr>
+        <w:rPr>
+          <w:rFonts w:ascii="Times New Roman" w:hAnsi="Times New Roman" w:cs="Times New Roman"/>
+          <w:sz w:val="24"/>
+          <w:szCs w:val="24"/>
+        </w:rPr>
+      </w:pPr>
+    </w:p>
+    <w:p>
+      <w:pPr>
+        <w:rPr>
+          <w:rFonts w:ascii="Times New Roman" w:hAnsi="Times New Roman" w:cs="Times New Roman"/>
+          <w:sz w:val="24"/>
+          <w:szCs w:val="24"/>
+        </w:rPr>
+      </w:pPr>
+    </w:p>
+    <w:p>
+      <w:pPr>
+        <w:rPr>
+          <w:rFonts w:ascii="Times New Roman" w:hAnsi="Times New Roman" w:cs="Times New Roman"/>
+          <w:sz w:val="24"/>
+          <w:szCs w:val="24"/>
+        </w:rPr>
+      </w:pPr>
+    </w:p>
+    <w:p>
+      <w:pPr>
+        <w:rPr>
+          <w:rFonts w:ascii="Times New Roman" w:hAnsi="Times New Roman" w:cs="Times New Roman"/>
+          <w:sz w:val="24"/>
+          <w:szCs w:val="24"/>
+        </w:rPr>
+      </w:pPr>
+    </w:p>
+    <w:p>
+      <w:pPr>
+        <w:rPr>
+          <w:rFonts w:ascii="Times New Roman" w:hAnsi="Times New Roman" w:cs="Times New Roman"/>
+          <w:sz w:val="24"/>
+          <w:szCs w:val="24"/>
+        </w:rPr>
+      </w:pPr>
+    </w:p>
     <w:sectPr>
       <w:pgSz w:w="11906" w:h="16838"/>
       <w:pgMar w:top="1134" w:right="1134" w:bottom="1134" w:left="1134" w:header="709" w:footer="709" w:gutter="0"/>
@@ -529,6 +2355,795 @@
     </w:sectPr>
   </w:body>
 </w:document>
+</file>
+
+<file path=word/numbering.xml><?xml version="1.0" encoding="utf-8"?>
+<w:numbering xmlns:wpc="http://schemas.microsoft.com/office/word/2010/wordprocessingCanvas" xmlns:cx="http://schemas.microsoft.com/office/drawing/2014/chartex" xmlns:cx1="http://schemas.microsoft.com/office/drawing/2015/9/8/chartex" xmlns:cx2="http://schemas.microsoft.com/office/drawing/2015/10/21/chartex" xmlns:cx3="http://schemas.microsoft.com/office/drawing/2016/5/9/chartex" xmlns:cx4="http://schemas.microsoft.com/office/drawing/2016/5/10/chartex" xmlns:cx5="http://schemas.microsoft.com/office/drawing/2016/5/11/chartex" xmlns:cx6="http://schemas.microsoft.com/office/drawing/2016/5/12/chartex" xmlns:cx7="http://schemas.microsoft.com/office/drawing/2016/5/13/chartex" xmlns:cx8="http://schemas.microsoft.com/office/drawing/2016/5/14/chartex" xmlns:mc="http://schemas.openxmlformats.org/markup-compatibility/2006" xmlns:aink="http://schemas.microsoft.com/office/drawing/2016/ink" xmlns:am3d="http://schemas.microsoft.com/office/drawing/2017/model3d" xmlns:o="urn:schemas-microsoft-com:office:office" xmlns:oel="http://schemas.microsoft.com/office/2019/extlst" xmlns:r="http://schemas.openxmlformats.org/officeDocument/2006/relationships" xmlns:m="http://schemas.openxmlformats.org/officeDocument/2006/math" xmlns:v="urn:schemas-microsoft-com:vml" xmlns:wp14="http://schemas.microsoft.com/office/word/2010/wordprocessingDrawing" xmlns:wp="http://schemas.openxmlformats.org/drawingml/2006/wordprocessingDrawing" xmlns:w10="urn:schemas-microsoft-com:office:word" xmlns:w="http://schemas.openxmlformats.org/wordprocessingml/2006/main" xmlns:w14="http://schemas.microsoft.com/office/word/2010/wordml" xmlns:w15="http://schemas.microsoft.com/office/word/2012/wordml" xmlns:w16cex="http://schemas.microsoft.com/office/word/2018/wordml/cex" xmlns:w16cid="http://schemas.microsoft.com/office/word/2016/wordml/cid" xmlns:w16="http://schemas.microsoft.com/office/word/2018/wordml" xmlns:w16sdtdh="http://schemas.microsoft.com/office/word/2020/wordml/sdtdatahash" xmlns:w16se="http://schemas.microsoft.com/office/word/2015/wordml/symex" xmlns:wpg="http://schemas.microsoft.com/office/word/2010/wordprocessingGroup" xmlns:wpi="http://schemas.microsoft.com/office/word/2010/wordprocessingInk" xmlns:wne="http://schemas.microsoft.com/office/word/2006/wordml" xmlns:wps="http://schemas.microsoft.com/office/word/2010/wordprocessingShape" mc:Ignorable="w14 w15 w16se w16cid w16 w16cex w16sdtdh wp14">
+  <w:abstractNum w:abstractNumId="0" w15:restartNumberingAfterBreak="0">
+    <w:nsid w:val="18517EF3"/>
+    <w:multiLevelType w:val="hybridMultilevel"/>
+    <w:tmpl w:val="5546DEBC"/>
+    <w:lvl w:ilvl="0" w:tplc="C0B0D42C">
+      <w:start w:val="4"/>
+      <w:numFmt w:val="bullet"/>
+      <w:lvlText w:val="-"/>
+      <w:lvlJc w:val="left"/>
+      <w:pPr>
+        <w:ind w:left="720" w:hanging="360"/>
+      </w:pPr>
+      <w:rPr>
+        <w:rFonts w:ascii="Times New Roman" w:eastAsiaTheme="minorHAnsi" w:hAnsi="Times New Roman" w:cs="Times New Roman" w:hint="default"/>
+      </w:rPr>
+    </w:lvl>
+    <w:lvl w:ilvl="1" w:tplc="04090003" w:tentative="1">
+      <w:start w:val="1"/>
+      <w:numFmt w:val="bullet"/>
+      <w:lvlText w:val="o"/>
+      <w:lvlJc w:val="left"/>
+      <w:pPr>
+        <w:ind w:left="1440" w:hanging="360"/>
+      </w:pPr>
+      <w:rPr>
+        <w:rFonts w:ascii="Courier New" w:hAnsi="Courier New" w:cs="Courier New" w:hint="default"/>
+      </w:rPr>
+    </w:lvl>
+    <w:lvl w:ilvl="2" w:tplc="04090005" w:tentative="1">
+      <w:start w:val="1"/>
+      <w:numFmt w:val="bullet"/>
+      <w:lvlText w:val=""/>
+      <w:lvlJc w:val="left"/>
+      <w:pPr>
+        <w:ind w:left="2160" w:hanging="360"/>
+      </w:pPr>
+      <w:rPr>
+        <w:rFonts w:ascii="Wingdings" w:hAnsi="Wingdings" w:hint="default"/>
+      </w:rPr>
+    </w:lvl>
+    <w:lvl w:ilvl="3" w:tplc="04090001" w:tentative="1">
+      <w:start w:val="1"/>
+      <w:numFmt w:val="bullet"/>
+      <w:lvlText w:val=""/>
+      <w:lvlJc w:val="left"/>
+      <w:pPr>
+        <w:ind w:left="2880" w:hanging="360"/>
+      </w:pPr>
+      <w:rPr>
+        <w:rFonts w:ascii="Symbol" w:hAnsi="Symbol" w:hint="default"/>
+      </w:rPr>
+    </w:lvl>
+    <w:lvl w:ilvl="4" w:tplc="04090003" w:tentative="1">
+      <w:start w:val="1"/>
+      <w:numFmt w:val="bullet"/>
+      <w:lvlText w:val="o"/>
+      <w:lvlJc w:val="left"/>
+      <w:pPr>
+        <w:ind w:left="3600" w:hanging="360"/>
+      </w:pPr>
+      <w:rPr>
+        <w:rFonts w:ascii="Courier New" w:hAnsi="Courier New" w:cs="Courier New" w:hint="default"/>
+      </w:rPr>
+    </w:lvl>
+    <w:lvl w:ilvl="5" w:tplc="04090005" w:tentative="1">
+      <w:start w:val="1"/>
+      <w:numFmt w:val="bullet"/>
+      <w:lvlText w:val=""/>
+      <w:lvlJc w:val="left"/>
+      <w:pPr>
+        <w:ind w:left="4320" w:hanging="360"/>
+      </w:pPr>
+      <w:rPr>
+        <w:rFonts w:ascii="Wingdings" w:hAnsi="Wingdings" w:hint="default"/>
+      </w:rPr>
+    </w:lvl>
+    <w:lvl w:ilvl="6" w:tplc="04090001" w:tentative="1">
+      <w:start w:val="1"/>
+      <w:numFmt w:val="bullet"/>
+      <w:lvlText w:val=""/>
+      <w:lvlJc w:val="left"/>
+      <w:pPr>
+        <w:ind w:left="5040" w:hanging="360"/>
+      </w:pPr>
+      <w:rPr>
+        <w:rFonts w:ascii="Symbol" w:hAnsi="Symbol" w:hint="default"/>
+      </w:rPr>
+    </w:lvl>
+    <w:lvl w:ilvl="7" w:tplc="04090003" w:tentative="1">
+      <w:start w:val="1"/>
+      <w:numFmt w:val="bullet"/>
+      <w:lvlText w:val="o"/>
+      <w:lvlJc w:val="left"/>
+      <w:pPr>
+        <w:ind w:left="5760" w:hanging="360"/>
+      </w:pPr>
+      <w:rPr>
+        <w:rFonts w:ascii="Courier New" w:hAnsi="Courier New" w:cs="Courier New" w:hint="default"/>
+      </w:rPr>
+    </w:lvl>
+    <w:lvl w:ilvl="8" w:tplc="04090005" w:tentative="1">
+      <w:start w:val="1"/>
+      <w:numFmt w:val="bullet"/>
+      <w:lvlText w:val=""/>
+      <w:lvlJc w:val="left"/>
+      <w:pPr>
+        <w:ind w:left="6480" w:hanging="360"/>
+      </w:pPr>
+      <w:rPr>
+        <w:rFonts w:ascii="Wingdings" w:hAnsi="Wingdings" w:hint="default"/>
+      </w:rPr>
+    </w:lvl>
+  </w:abstractNum>
+  <w:abstractNum w:abstractNumId="1" w15:restartNumberingAfterBreak="0">
+    <w:nsid w:val="28B86497"/>
+    <w:multiLevelType w:val="hybridMultilevel"/>
+    <w:tmpl w:val="1CBCDDB6"/>
+    <w:lvl w:ilvl="0" w:tplc="AA62E1EE">
+      <w:start w:val="1"/>
+      <w:numFmt w:val="decimal"/>
+      <w:lvlText w:val="%1."/>
+      <w:lvlJc w:val="left"/>
+      <w:pPr>
+        <w:ind w:left="900" w:hanging="540"/>
+      </w:pPr>
+      <w:rPr>
+        <w:rFonts w:hint="default"/>
+      </w:rPr>
+    </w:lvl>
+    <w:lvl w:ilvl="1" w:tplc="04090019" w:tentative="1">
+      <w:start w:val="1"/>
+      <w:numFmt w:val="lowerLetter"/>
+      <w:lvlText w:val="%2."/>
+      <w:lvlJc w:val="left"/>
+      <w:pPr>
+        <w:ind w:left="1440" w:hanging="360"/>
+      </w:pPr>
+    </w:lvl>
+    <w:lvl w:ilvl="2" w:tplc="0409001B" w:tentative="1">
+      <w:start w:val="1"/>
+      <w:numFmt w:val="lowerRoman"/>
+      <w:lvlText w:val="%3."/>
+      <w:lvlJc w:val="right"/>
+      <w:pPr>
+        <w:ind w:left="2160" w:hanging="180"/>
+      </w:pPr>
+    </w:lvl>
+    <w:lvl w:ilvl="3" w:tplc="0409000F" w:tentative="1">
+      <w:start w:val="1"/>
+      <w:numFmt w:val="decimal"/>
+      <w:lvlText w:val="%4."/>
+      <w:lvlJc w:val="left"/>
+      <w:pPr>
+        <w:ind w:left="2880" w:hanging="360"/>
+      </w:pPr>
+    </w:lvl>
+    <w:lvl w:ilvl="4" w:tplc="04090019" w:tentative="1">
+      <w:start w:val="1"/>
+      <w:numFmt w:val="lowerLetter"/>
+      <w:lvlText w:val="%5."/>
+      <w:lvlJc w:val="left"/>
+      <w:pPr>
+        <w:ind w:left="3600" w:hanging="360"/>
+      </w:pPr>
+    </w:lvl>
+    <w:lvl w:ilvl="5" w:tplc="0409001B" w:tentative="1">
+      <w:start w:val="1"/>
+      <w:numFmt w:val="lowerRoman"/>
+      <w:lvlText w:val="%6."/>
+      <w:lvlJc w:val="right"/>
+      <w:pPr>
+        <w:ind w:left="4320" w:hanging="180"/>
+      </w:pPr>
+    </w:lvl>
+    <w:lvl w:ilvl="6" w:tplc="0409000F" w:tentative="1">
+      <w:start w:val="1"/>
+      <w:numFmt w:val="decimal"/>
+      <w:lvlText w:val="%7."/>
+      <w:lvlJc w:val="left"/>
+      <w:pPr>
+        <w:ind w:left="5040" w:hanging="360"/>
+      </w:pPr>
+    </w:lvl>
+    <w:lvl w:ilvl="7" w:tplc="04090019" w:tentative="1">
+      <w:start w:val="1"/>
+      <w:numFmt w:val="lowerLetter"/>
+      <w:lvlText w:val="%8."/>
+      <w:lvlJc w:val="left"/>
+      <w:pPr>
+        <w:ind w:left="5760" w:hanging="360"/>
+      </w:pPr>
+    </w:lvl>
+    <w:lvl w:ilvl="8" w:tplc="0409001B" w:tentative="1">
+      <w:start w:val="1"/>
+      <w:numFmt w:val="lowerRoman"/>
+      <w:lvlText w:val="%9."/>
+      <w:lvlJc w:val="right"/>
+      <w:pPr>
+        <w:ind w:left="6480" w:hanging="180"/>
+      </w:pPr>
+    </w:lvl>
+  </w:abstractNum>
+  <w:abstractNum w:abstractNumId="2" w15:restartNumberingAfterBreak="0">
+    <w:nsid w:val="3D9C4177"/>
+    <w:multiLevelType w:val="multilevel"/>
+    <w:tmpl w:val="FFFFFFFF"/>
+    <w:lvl w:ilvl="0">
+      <w:start w:val="1"/>
+      <w:numFmt w:val="bullet"/>
+      <w:lvlText w:val="●"/>
+      <w:lvlJc w:val="left"/>
+      <w:pPr>
+        <w:ind w:left="720" w:hanging="360"/>
+      </w:pPr>
+      <w:rPr>
+        <w:rFonts w:ascii="Noto Sans Symbols" w:eastAsia="Times New Roman" w:hAnsi="Noto Sans Symbols"/>
+        <w:color w:val="000000"/>
+      </w:rPr>
+    </w:lvl>
+    <w:lvl w:ilvl="1">
+      <w:start w:val="1"/>
+      <w:numFmt w:val="bullet"/>
+      <w:lvlText w:val="o"/>
+      <w:lvlJc w:val="left"/>
+      <w:pPr>
+        <w:ind w:left="1440" w:hanging="360"/>
+      </w:pPr>
+      <w:rPr>
+        <w:rFonts w:ascii="Courier New" w:eastAsia="Times New Roman" w:hAnsi="Courier New"/>
+      </w:rPr>
+    </w:lvl>
+    <w:lvl w:ilvl="2">
+      <w:start w:val="1"/>
+      <w:numFmt w:val="bullet"/>
+      <w:lvlText w:val="▪"/>
+      <w:lvlJc w:val="left"/>
+      <w:pPr>
+        <w:ind w:left="2160" w:hanging="360"/>
+      </w:pPr>
+      <w:rPr>
+        <w:rFonts w:ascii="Noto Sans Symbols" w:eastAsia="Times New Roman" w:hAnsi="Noto Sans Symbols"/>
+      </w:rPr>
+    </w:lvl>
+    <w:lvl w:ilvl="3">
+      <w:start w:val="1"/>
+      <w:numFmt w:val="bullet"/>
+      <w:lvlText w:val="●"/>
+      <w:lvlJc w:val="left"/>
+      <w:pPr>
+        <w:ind w:left="2880" w:hanging="360"/>
+      </w:pPr>
+      <w:rPr>
+        <w:rFonts w:ascii="Noto Sans Symbols" w:eastAsia="Times New Roman" w:hAnsi="Noto Sans Symbols"/>
+      </w:rPr>
+    </w:lvl>
+    <w:lvl w:ilvl="4">
+      <w:start w:val="1"/>
+      <w:numFmt w:val="bullet"/>
+      <w:lvlText w:val="o"/>
+      <w:lvlJc w:val="left"/>
+      <w:pPr>
+        <w:ind w:left="3600" w:hanging="360"/>
+      </w:pPr>
+      <w:rPr>
+        <w:rFonts w:ascii="Courier New" w:eastAsia="Times New Roman" w:hAnsi="Courier New"/>
+      </w:rPr>
+    </w:lvl>
+    <w:lvl w:ilvl="5">
+      <w:start w:val="1"/>
+      <w:numFmt w:val="bullet"/>
+      <w:lvlText w:val="▪"/>
+      <w:lvlJc w:val="left"/>
+      <w:pPr>
+        <w:ind w:left="4320" w:hanging="360"/>
+      </w:pPr>
+      <w:rPr>
+        <w:rFonts w:ascii="Noto Sans Symbols" w:eastAsia="Times New Roman" w:hAnsi="Noto Sans Symbols"/>
+      </w:rPr>
+    </w:lvl>
+    <w:lvl w:ilvl="6">
+      <w:start w:val="1"/>
+      <w:numFmt w:val="bullet"/>
+      <w:lvlText w:val="●"/>
+      <w:lvlJc w:val="left"/>
+      <w:pPr>
+        <w:ind w:left="5040" w:hanging="360"/>
+      </w:pPr>
+      <w:rPr>
+        <w:rFonts w:ascii="Noto Sans Symbols" w:eastAsia="Times New Roman" w:hAnsi="Noto Sans Symbols"/>
+      </w:rPr>
+    </w:lvl>
+    <w:lvl w:ilvl="7">
+      <w:start w:val="1"/>
+      <w:numFmt w:val="bullet"/>
+      <w:lvlText w:val="o"/>
+      <w:lvlJc w:val="left"/>
+      <w:pPr>
+        <w:ind w:left="5760" w:hanging="360"/>
+      </w:pPr>
+      <w:rPr>
+        <w:rFonts w:ascii="Courier New" w:eastAsia="Times New Roman" w:hAnsi="Courier New"/>
+      </w:rPr>
+    </w:lvl>
+    <w:lvl w:ilvl="8">
+      <w:start w:val="1"/>
+      <w:numFmt w:val="bullet"/>
+      <w:lvlText w:val="▪"/>
+      <w:lvlJc w:val="left"/>
+      <w:pPr>
+        <w:ind w:left="6480" w:hanging="360"/>
+      </w:pPr>
+      <w:rPr>
+        <w:rFonts w:ascii="Noto Sans Symbols" w:eastAsia="Times New Roman" w:hAnsi="Noto Sans Symbols"/>
+      </w:rPr>
+    </w:lvl>
+  </w:abstractNum>
+  <w:abstractNum w:abstractNumId="3" w15:restartNumberingAfterBreak="0">
+    <w:nsid w:val="4E0C6353"/>
+    <w:multiLevelType w:val="multilevel"/>
+    <w:tmpl w:val="FFFFFFFF"/>
+    <w:lvl w:ilvl="0">
+      <w:start w:val="1"/>
+      <w:numFmt w:val="bullet"/>
+      <w:lvlText w:val="●"/>
+      <w:lvlJc w:val="left"/>
+      <w:pPr>
+        <w:ind w:left="720" w:hanging="360"/>
+      </w:pPr>
+      <w:rPr>
+        <w:rFonts w:ascii="Noto Sans Symbols" w:eastAsia="Times New Roman" w:hAnsi="Noto Sans Symbols"/>
+      </w:rPr>
+    </w:lvl>
+    <w:lvl w:ilvl="1">
+      <w:start w:val="1"/>
+      <w:numFmt w:val="bullet"/>
+      <w:lvlText w:val="o"/>
+      <w:lvlJc w:val="left"/>
+      <w:pPr>
+        <w:ind w:left="1440" w:hanging="360"/>
+      </w:pPr>
+      <w:rPr>
+        <w:rFonts w:ascii="Courier New" w:eastAsia="Times New Roman" w:hAnsi="Courier New"/>
+      </w:rPr>
+    </w:lvl>
+    <w:lvl w:ilvl="2">
+      <w:start w:val="1"/>
+      <w:numFmt w:val="bullet"/>
+      <w:lvlText w:val="▪"/>
+      <w:lvlJc w:val="left"/>
+      <w:pPr>
+        <w:ind w:left="2160" w:hanging="360"/>
+      </w:pPr>
+      <w:rPr>
+        <w:rFonts w:ascii="Noto Sans Symbols" w:eastAsia="Times New Roman" w:hAnsi="Noto Sans Symbols"/>
+      </w:rPr>
+    </w:lvl>
+    <w:lvl w:ilvl="3">
+      <w:start w:val="1"/>
+      <w:numFmt w:val="bullet"/>
+      <w:lvlText w:val="●"/>
+      <w:lvlJc w:val="left"/>
+      <w:pPr>
+        <w:ind w:left="2880" w:hanging="360"/>
+      </w:pPr>
+      <w:rPr>
+        <w:rFonts w:ascii="Noto Sans Symbols" w:eastAsia="Times New Roman" w:hAnsi="Noto Sans Symbols"/>
+      </w:rPr>
+    </w:lvl>
+    <w:lvl w:ilvl="4">
+      <w:start w:val="1"/>
+      <w:numFmt w:val="bullet"/>
+      <w:lvlText w:val="o"/>
+      <w:lvlJc w:val="left"/>
+      <w:pPr>
+        <w:ind w:left="3600" w:hanging="360"/>
+      </w:pPr>
+      <w:rPr>
+        <w:rFonts w:ascii="Courier New" w:eastAsia="Times New Roman" w:hAnsi="Courier New"/>
+      </w:rPr>
+    </w:lvl>
+    <w:lvl w:ilvl="5">
+      <w:start w:val="1"/>
+      <w:numFmt w:val="bullet"/>
+      <w:lvlText w:val="▪"/>
+      <w:lvlJc w:val="left"/>
+      <w:pPr>
+        <w:ind w:left="4320" w:hanging="360"/>
+      </w:pPr>
+      <w:rPr>
+        <w:rFonts w:ascii="Noto Sans Symbols" w:eastAsia="Times New Roman" w:hAnsi="Noto Sans Symbols"/>
+      </w:rPr>
+    </w:lvl>
+    <w:lvl w:ilvl="6">
+      <w:start w:val="1"/>
+      <w:numFmt w:val="bullet"/>
+      <w:lvlText w:val="●"/>
+      <w:lvlJc w:val="left"/>
+      <w:pPr>
+        <w:ind w:left="5040" w:hanging="360"/>
+      </w:pPr>
+      <w:rPr>
+        <w:rFonts w:ascii="Noto Sans Symbols" w:eastAsia="Times New Roman" w:hAnsi="Noto Sans Symbols"/>
+      </w:rPr>
+    </w:lvl>
+    <w:lvl w:ilvl="7">
+      <w:start w:val="1"/>
+      <w:numFmt w:val="bullet"/>
+      <w:lvlText w:val="o"/>
+      <w:lvlJc w:val="left"/>
+      <w:pPr>
+        <w:ind w:left="5760" w:hanging="360"/>
+      </w:pPr>
+      <w:rPr>
+        <w:rFonts w:ascii="Courier New" w:eastAsia="Times New Roman" w:hAnsi="Courier New"/>
+      </w:rPr>
+    </w:lvl>
+    <w:lvl w:ilvl="8">
+      <w:start w:val="1"/>
+      <w:numFmt w:val="bullet"/>
+      <w:lvlText w:val="▪"/>
+      <w:lvlJc w:val="left"/>
+      <w:pPr>
+        <w:ind w:left="6480" w:hanging="360"/>
+      </w:pPr>
+      <w:rPr>
+        <w:rFonts w:ascii="Noto Sans Symbols" w:eastAsia="Times New Roman" w:hAnsi="Noto Sans Symbols"/>
+      </w:rPr>
+    </w:lvl>
+  </w:abstractNum>
+  <w:abstractNum w:abstractNumId="4" w15:restartNumberingAfterBreak="0">
+    <w:nsid w:val="54882851"/>
+    <w:multiLevelType w:val="multilevel"/>
+    <w:tmpl w:val="FFFFFFFF"/>
+    <w:lvl w:ilvl="0">
+      <w:start w:val="1"/>
+      <w:numFmt w:val="decimal"/>
+      <w:lvlText w:val="%1."/>
+      <w:lvlJc w:val="left"/>
+      <w:pPr>
+        <w:ind w:left="1440" w:hanging="360"/>
+      </w:pPr>
+      <w:rPr>
+        <w:rFonts w:cs="Times New Roman"/>
+        <w:u w:val="none"/>
+      </w:rPr>
+    </w:lvl>
+    <w:lvl w:ilvl="1">
+      <w:start w:val="1"/>
+      <w:numFmt w:val="lowerLetter"/>
+      <w:lvlText w:val="%2."/>
+      <w:lvlJc w:val="left"/>
+      <w:pPr>
+        <w:ind w:left="2160" w:hanging="360"/>
+      </w:pPr>
+      <w:rPr>
+        <w:rFonts w:cs="Times New Roman"/>
+        <w:u w:val="none"/>
+      </w:rPr>
+    </w:lvl>
+    <w:lvl w:ilvl="2">
+      <w:start w:val="1"/>
+      <w:numFmt w:val="lowerRoman"/>
+      <w:lvlText w:val="%3."/>
+      <w:lvlJc w:val="right"/>
+      <w:pPr>
+        <w:ind w:left="2880" w:hanging="360"/>
+      </w:pPr>
+      <w:rPr>
+        <w:rFonts w:cs="Times New Roman"/>
+        <w:u w:val="none"/>
+      </w:rPr>
+    </w:lvl>
+    <w:lvl w:ilvl="3">
+      <w:start w:val="1"/>
+      <w:numFmt w:val="decimal"/>
+      <w:lvlText w:val="%4."/>
+      <w:lvlJc w:val="left"/>
+      <w:pPr>
+        <w:ind w:left="3600" w:hanging="360"/>
+      </w:pPr>
+      <w:rPr>
+        <w:rFonts w:cs="Times New Roman"/>
+        <w:u w:val="none"/>
+      </w:rPr>
+    </w:lvl>
+    <w:lvl w:ilvl="4">
+      <w:start w:val="1"/>
+      <w:numFmt w:val="lowerLetter"/>
+      <w:lvlText w:val="%5."/>
+      <w:lvlJc w:val="left"/>
+      <w:pPr>
+        <w:ind w:left="4320" w:hanging="360"/>
+      </w:pPr>
+      <w:rPr>
+        <w:rFonts w:cs="Times New Roman"/>
+        <w:u w:val="none"/>
+      </w:rPr>
+    </w:lvl>
+    <w:lvl w:ilvl="5">
+      <w:start w:val="1"/>
+      <w:numFmt w:val="lowerRoman"/>
+      <w:lvlText w:val="%6."/>
+      <w:lvlJc w:val="right"/>
+      <w:pPr>
+        <w:ind w:left="5040" w:hanging="360"/>
+      </w:pPr>
+      <w:rPr>
+        <w:rFonts w:cs="Times New Roman"/>
+        <w:u w:val="none"/>
+      </w:rPr>
+    </w:lvl>
+    <w:lvl w:ilvl="6">
+      <w:start w:val="1"/>
+      <w:numFmt w:val="decimal"/>
+      <w:lvlText w:val="%7."/>
+      <w:lvlJc w:val="left"/>
+      <w:pPr>
+        <w:ind w:left="5760" w:hanging="360"/>
+      </w:pPr>
+      <w:rPr>
+        <w:rFonts w:cs="Times New Roman"/>
+        <w:u w:val="none"/>
+      </w:rPr>
+    </w:lvl>
+    <w:lvl w:ilvl="7">
+      <w:start w:val="1"/>
+      <w:numFmt w:val="lowerLetter"/>
+      <w:lvlText w:val="%8."/>
+      <w:lvlJc w:val="left"/>
+      <w:pPr>
+        <w:ind w:left="6480" w:hanging="360"/>
+      </w:pPr>
+      <w:rPr>
+        <w:rFonts w:cs="Times New Roman"/>
+        <w:u w:val="none"/>
+      </w:rPr>
+    </w:lvl>
+    <w:lvl w:ilvl="8">
+      <w:start w:val="1"/>
+      <w:numFmt w:val="lowerRoman"/>
+      <w:lvlText w:val="%9."/>
+      <w:lvlJc w:val="right"/>
+      <w:pPr>
+        <w:ind w:left="7200" w:hanging="360"/>
+      </w:pPr>
+      <w:rPr>
+        <w:rFonts w:cs="Times New Roman"/>
+        <w:u w:val="none"/>
+      </w:rPr>
+    </w:lvl>
+  </w:abstractNum>
+  <w:abstractNum w:abstractNumId="5" w15:restartNumberingAfterBreak="0">
+    <w:nsid w:val="5CE458C9"/>
+    <w:multiLevelType w:val="hybridMultilevel"/>
+    <w:tmpl w:val="E2405A3A"/>
+    <w:lvl w:ilvl="0" w:tplc="EE6652E8">
+      <w:start w:val="1"/>
+      <w:numFmt w:val="decimal"/>
+      <w:lvlText w:val="%1."/>
+      <w:lvlJc w:val="left"/>
+      <w:pPr>
+        <w:ind w:left="900" w:hanging="540"/>
+      </w:pPr>
+      <w:rPr>
+        <w:rFonts w:hint="default"/>
+        <w:b w:val="0"/>
+      </w:rPr>
+    </w:lvl>
+    <w:lvl w:ilvl="1" w:tplc="04090019" w:tentative="1">
+      <w:start w:val="1"/>
+      <w:numFmt w:val="lowerLetter"/>
+      <w:lvlText w:val="%2."/>
+      <w:lvlJc w:val="left"/>
+      <w:pPr>
+        <w:ind w:left="1440" w:hanging="360"/>
+      </w:pPr>
+    </w:lvl>
+    <w:lvl w:ilvl="2" w:tplc="0409001B" w:tentative="1">
+      <w:start w:val="1"/>
+      <w:numFmt w:val="lowerRoman"/>
+      <w:lvlText w:val="%3."/>
+      <w:lvlJc w:val="right"/>
+      <w:pPr>
+        <w:ind w:left="2160" w:hanging="180"/>
+      </w:pPr>
+    </w:lvl>
+    <w:lvl w:ilvl="3" w:tplc="0409000F" w:tentative="1">
+      <w:start w:val="1"/>
+      <w:numFmt w:val="decimal"/>
+      <w:lvlText w:val="%4."/>
+      <w:lvlJc w:val="left"/>
+      <w:pPr>
+        <w:ind w:left="2880" w:hanging="360"/>
+      </w:pPr>
+    </w:lvl>
+    <w:lvl w:ilvl="4" w:tplc="04090019" w:tentative="1">
+      <w:start w:val="1"/>
+      <w:numFmt w:val="lowerLetter"/>
+      <w:lvlText w:val="%5."/>
+      <w:lvlJc w:val="left"/>
+      <w:pPr>
+        <w:ind w:left="3600" w:hanging="360"/>
+      </w:pPr>
+    </w:lvl>
+    <w:lvl w:ilvl="5" w:tplc="0409001B" w:tentative="1">
+      <w:start w:val="1"/>
+      <w:numFmt w:val="lowerRoman"/>
+      <w:lvlText w:val="%6."/>
+      <w:lvlJc w:val="right"/>
+      <w:pPr>
+        <w:ind w:left="4320" w:hanging="180"/>
+      </w:pPr>
+    </w:lvl>
+    <w:lvl w:ilvl="6" w:tplc="0409000F" w:tentative="1">
+      <w:start w:val="1"/>
+      <w:numFmt w:val="decimal"/>
+      <w:lvlText w:val="%7."/>
+      <w:lvlJc w:val="left"/>
+      <w:pPr>
+        <w:ind w:left="5040" w:hanging="360"/>
+      </w:pPr>
+    </w:lvl>
+    <w:lvl w:ilvl="7" w:tplc="04090019" w:tentative="1">
+      <w:start w:val="1"/>
+      <w:numFmt w:val="lowerLetter"/>
+      <w:lvlText w:val="%8."/>
+      <w:lvlJc w:val="left"/>
+      <w:pPr>
+        <w:ind w:left="5760" w:hanging="360"/>
+      </w:pPr>
+    </w:lvl>
+    <w:lvl w:ilvl="8" w:tplc="0409001B" w:tentative="1">
+      <w:start w:val="1"/>
+      <w:numFmt w:val="lowerRoman"/>
+      <w:lvlText w:val="%9."/>
+      <w:lvlJc w:val="right"/>
+      <w:pPr>
+        <w:ind w:left="6480" w:hanging="180"/>
+      </w:pPr>
+    </w:lvl>
+  </w:abstractNum>
+  <w:abstractNum w:abstractNumId="6" w15:restartNumberingAfterBreak="0">
+    <w:nsid w:val="61DE4122"/>
+    <w:multiLevelType w:val="multilevel"/>
+    <w:tmpl w:val="FFFFFFFF"/>
+    <w:lvl w:ilvl="0">
+      <w:start w:val="1"/>
+      <w:numFmt w:val="decimal"/>
+      <w:lvlText w:val="%1."/>
+      <w:lvlJc w:val="left"/>
+      <w:pPr>
+        <w:ind w:left="1440" w:hanging="360"/>
+      </w:pPr>
+      <w:rPr>
+        <w:rFonts w:cs="Times New Roman"/>
+        <w:u w:val="none"/>
+      </w:rPr>
+    </w:lvl>
+    <w:lvl w:ilvl="1">
+      <w:start w:val="1"/>
+      <w:numFmt w:val="lowerLetter"/>
+      <w:lvlText w:val="%2."/>
+      <w:lvlJc w:val="left"/>
+      <w:pPr>
+        <w:ind w:left="2160" w:hanging="360"/>
+      </w:pPr>
+      <w:rPr>
+        <w:rFonts w:cs="Times New Roman"/>
+        <w:u w:val="none"/>
+      </w:rPr>
+    </w:lvl>
+    <w:lvl w:ilvl="2">
+      <w:start w:val="1"/>
+      <w:numFmt w:val="lowerRoman"/>
+      <w:lvlText w:val="%3."/>
+      <w:lvlJc w:val="right"/>
+      <w:pPr>
+        <w:ind w:left="2880" w:hanging="360"/>
+      </w:pPr>
+      <w:rPr>
+        <w:rFonts w:cs="Times New Roman"/>
+        <w:u w:val="none"/>
+      </w:rPr>
+    </w:lvl>
+    <w:lvl w:ilvl="3">
+      <w:start w:val="1"/>
+      <w:numFmt w:val="decimal"/>
+      <w:lvlText w:val="%4."/>
+      <w:lvlJc w:val="left"/>
+      <w:pPr>
+        <w:ind w:left="3600" w:hanging="360"/>
+      </w:pPr>
+      <w:rPr>
+        <w:rFonts w:cs="Times New Roman"/>
+        <w:u w:val="none"/>
+      </w:rPr>
+    </w:lvl>
+    <w:lvl w:ilvl="4">
+      <w:start w:val="1"/>
+      <w:numFmt w:val="lowerLetter"/>
+      <w:lvlText w:val="%5."/>
+      <w:lvlJc w:val="left"/>
+      <w:pPr>
+        <w:ind w:left="4320" w:hanging="360"/>
+      </w:pPr>
+      <w:rPr>
+        <w:rFonts w:cs="Times New Roman"/>
+        <w:u w:val="none"/>
+      </w:rPr>
+    </w:lvl>
+    <w:lvl w:ilvl="5">
+      <w:start w:val="1"/>
+      <w:numFmt w:val="lowerRoman"/>
+      <w:lvlText w:val="%6."/>
+      <w:lvlJc w:val="right"/>
+      <w:pPr>
+        <w:ind w:left="5040" w:hanging="360"/>
+      </w:pPr>
+      <w:rPr>
+        <w:rFonts w:cs="Times New Roman"/>
+        <w:u w:val="none"/>
+      </w:rPr>
+    </w:lvl>
+    <w:lvl w:ilvl="6">
+      <w:start w:val="1"/>
+      <w:numFmt w:val="decimal"/>
+      <w:lvlText w:val="%7."/>
+      <w:lvlJc w:val="left"/>
+      <w:pPr>
+        <w:ind w:left="5760" w:hanging="360"/>
+      </w:pPr>
+      <w:rPr>
+        <w:rFonts w:cs="Times New Roman"/>
+        <w:u w:val="none"/>
+      </w:rPr>
+    </w:lvl>
+    <w:lvl w:ilvl="7">
+      <w:start w:val="1"/>
+      <w:numFmt w:val="lowerLetter"/>
+      <w:lvlText w:val="%8."/>
+      <w:lvlJc w:val="left"/>
+      <w:pPr>
+        <w:ind w:left="6480" w:hanging="360"/>
+      </w:pPr>
+      <w:rPr>
+        <w:rFonts w:cs="Times New Roman"/>
+        <w:u w:val="none"/>
+      </w:rPr>
+    </w:lvl>
+    <w:lvl w:ilvl="8">
+      <w:start w:val="1"/>
+      <w:numFmt w:val="lowerRoman"/>
+      <w:lvlText w:val="%9."/>
+      <w:lvlJc w:val="right"/>
+      <w:pPr>
+        <w:ind w:left="7200" w:hanging="360"/>
+      </w:pPr>
+      <w:rPr>
+        <w:rFonts w:cs="Times New Roman"/>
+        <w:u w:val="none"/>
+      </w:rPr>
+    </w:lvl>
+  </w:abstractNum>
+  <w:num w:numId="1" w16cid:durableId="1408185914">
+    <w:abstractNumId w:val="4"/>
+  </w:num>
+  <w:num w:numId="2" w16cid:durableId="409347733">
+    <w:abstractNumId w:val="2"/>
+  </w:num>
+  <w:num w:numId="3" w16cid:durableId="1605503887">
+    <w:abstractNumId w:val="6"/>
+  </w:num>
+  <w:num w:numId="4" w16cid:durableId="247421810">
+    <w:abstractNumId w:val="3"/>
+  </w:num>
+  <w:num w:numId="5" w16cid:durableId="264852584">
+    <w:abstractNumId w:val="1"/>
+  </w:num>
+  <w:num w:numId="6" w16cid:durableId="1141531937">
+    <w:abstractNumId w:val="5"/>
+  </w:num>
+  <w:num w:numId="7" w16cid:durableId="1513647223">
+    <w:abstractNumId w:val="0"/>
+  </w:num>
+</w:numbering>
 </file>
 
 <file path=word/styles.xml><?xml version="1.0" encoding="utf-8"?>
@@ -934,7 +3549,6 @@
   <w:style w:type="character" w:default="1" w:styleId="DefaultParagraphFont">
     <w:name w:val="Default Paragraph Font"/>
     <w:uiPriority w:val="1"/>
-    <w:semiHidden/>
     <w:unhideWhenUsed/>
   </w:style>
   <w:style w:type="table" w:default="1" w:styleId="TableNormal">
@@ -976,6 +3590,40 @@
         <w:insideV w:val="single" w:sz="4" w:space="0" w:color="auto"/>
       </w:tblBorders>
     </w:tblPr>
+  </w:style>
+  <w:style w:type="character" w:styleId="Hyperlink">
+    <w:name w:val="Hyperlink"/>
+    <w:basedOn w:val="DefaultParagraphFont"/>
+    <w:uiPriority w:val="99"/>
+    <w:unhideWhenUsed/>
+    <w:rsid w:val="00A039AA"/>
+    <w:rPr>
+      <w:color w:val="0563C1" w:themeColor="hyperlink"/>
+      <w:u w:val="single"/>
+    </w:rPr>
+  </w:style>
+  <w:style w:type="character" w:styleId="UnresolvedMention">
+    <w:name w:val="Unresolved Mention"/>
+    <w:basedOn w:val="DefaultParagraphFont"/>
+    <w:uiPriority w:val="99"/>
+    <w:semiHidden/>
+    <w:unhideWhenUsed/>
+    <w:rsid w:val="00A039AA"/>
+    <w:rPr>
+      <w:color w:val="605E5C"/>
+      <w:shd w:val="clear" w:color="auto" w:fill="E1DFDD"/>
+    </w:rPr>
+  </w:style>
+  <w:style w:type="paragraph" w:styleId="ListParagraph">
+    <w:name w:val="List Paragraph"/>
+    <w:basedOn w:val="Normal"/>
+    <w:uiPriority w:val="34"/>
+    <w:qFormat/>
+    <w:rsid w:val="00A039AA"/>
+    <w:pPr>
+      <w:ind w:left="720"/>
+      <w:contextualSpacing/>
+    </w:pPr>
   </w:style>
 </w:styles>
 </file>

</xml_diff>

<commit_message>
reviewed my python notebook codes
</commit_message>
<xml_diff>
--- a/Diana Flora Namaemba CA REPORT.docx
+++ b/Diana Flora Namaemba CA REPORT.docx
@@ -747,6 +747,17 @@
       <w:pPr>
         <w:rPr>
           <w:rFonts w:ascii="Times New Roman" w:hAnsi="Times New Roman" w:cs="Times New Roman"/>
+          <w:b/>
+          <w:bCs/>
+          <w:sz w:val="24"/>
+          <w:szCs w:val="24"/>
+        </w:rPr>
+      </w:pPr>
+    </w:p>
+    <w:p>
+      <w:pPr>
+        <w:rPr>
+          <w:rFonts w:ascii="Times New Roman" w:hAnsi="Times New Roman" w:cs="Times New Roman"/>
           <w:sz w:val="24"/>
           <w:szCs w:val="24"/>
         </w:rPr>
@@ -1152,8 +1163,19 @@
           <w:sz w:val="24"/>
           <w:szCs w:val="24"/>
         </w:rPr>
-        <w:t>Feature selecetions</w:t>
-      </w:r>
+        <w:t xml:space="preserve">Feature </w:t>
+      </w:r>
+      <w:proofErr w:type="spellStart"/>
+      <w:r>
+        <w:rPr>
+          <w:rFonts w:ascii="Times New Roman" w:hAnsi="Times New Roman" w:cs="Times New Roman"/>
+          <w:b/>
+          <w:sz w:val="24"/>
+          <w:szCs w:val="24"/>
+        </w:rPr>
+        <w:t>selecetions</w:t>
+      </w:r>
+      <w:proofErr w:type="spellEnd"/>
     </w:p>
     <w:p>
       <w:pPr>
@@ -1301,7 +1323,6 @@
           <w:sz w:val="24"/>
           <w:szCs w:val="24"/>
         </w:rPr>
-        <w:lastRenderedPageBreak/>
         <w:t>Programming:</w:t>
       </w:r>
     </w:p>
@@ -1360,7 +1381,25 @@
           <w:sz w:val="24"/>
           <w:szCs w:val="24"/>
         </w:rPr>
-        <w:t xml:space="preserve">CRISP-DM, KDD or SEMMA) is required for a data science project. Discuss and justify with real-life scenarios. Provide an explanation of why you chose a supervised, unsupervised, or semi-supervised machine learning technique for the dataset you used for ML modeling. </w:t>
+        <w:t xml:space="preserve">CRISP-DM, KDD or SEMMA) is required for a data science project. Discuss and justify with real-life scenarios. Provide an explanation of why you chose a supervised, unsupervised, or semi-supervised machine learning technique for the dataset you used for ML </w:t>
+      </w:r>
+      <w:proofErr w:type="spellStart"/>
+      <w:r>
+        <w:rPr>
+          <w:rFonts w:ascii="Times New Roman" w:hAnsi="Times New Roman" w:cs="Times New Roman"/>
+          <w:sz w:val="24"/>
+          <w:szCs w:val="24"/>
+        </w:rPr>
+        <w:t>modeling</w:t>
+      </w:r>
+      <w:proofErr w:type="spellEnd"/>
+      <w:r>
+        <w:rPr>
+          <w:rFonts w:ascii="Times New Roman" w:hAnsi="Times New Roman" w:cs="Times New Roman"/>
+          <w:sz w:val="24"/>
+          <w:szCs w:val="24"/>
+        </w:rPr>
+        <w:t xml:space="preserve">. </w:t>
       </w:r>
       <w:r>
         <w:rPr>
@@ -1390,7 +1429,43 @@
           <w:sz w:val="24"/>
           <w:szCs w:val="24"/>
         </w:rPr>
-        <w:t xml:space="preserve">Machine learning models have a wide range of uses, including prediction, classification, and clustering. It is advised that you assess several approaches (at least two), choose appropriate hyperparameters for the optimal outcomes of Machine Learning models using an approach of hyperparameter tunning, such as GridSearchCV or RandomizedSearchCV. </w:t>
+        <w:t xml:space="preserve">Machine learning models have a wide range of uses, including prediction, classification, and clustering. It is advised that you assess several approaches (at least two), choose appropriate hyperparameters for the optimal outcomes of Machine Learning models using an approach of hyperparameter tunning, such as </w:t>
+      </w:r>
+      <w:proofErr w:type="spellStart"/>
+      <w:r>
+        <w:rPr>
+          <w:rFonts w:ascii="Times New Roman" w:hAnsi="Times New Roman" w:cs="Times New Roman"/>
+          <w:sz w:val="24"/>
+          <w:szCs w:val="24"/>
+        </w:rPr>
+        <w:t>GridSearchCV</w:t>
+      </w:r>
+      <w:proofErr w:type="spellEnd"/>
+      <w:r>
+        <w:rPr>
+          <w:rFonts w:ascii="Times New Roman" w:hAnsi="Times New Roman" w:cs="Times New Roman"/>
+          <w:sz w:val="24"/>
+          <w:szCs w:val="24"/>
+        </w:rPr>
+        <w:t xml:space="preserve"> or </w:t>
+      </w:r>
+      <w:proofErr w:type="spellStart"/>
+      <w:r>
+        <w:rPr>
+          <w:rFonts w:ascii="Times New Roman" w:hAnsi="Times New Roman" w:cs="Times New Roman"/>
+          <w:sz w:val="24"/>
+          <w:szCs w:val="24"/>
+        </w:rPr>
+        <w:t>RandomizedSearchCV</w:t>
+      </w:r>
+      <w:proofErr w:type="spellEnd"/>
+      <w:r>
+        <w:rPr>
+          <w:rFonts w:ascii="Times New Roman" w:hAnsi="Times New Roman" w:cs="Times New Roman"/>
+          <w:sz w:val="24"/>
+          <w:szCs w:val="24"/>
+        </w:rPr>
+        <w:t xml:space="preserve">. </w:t>
       </w:r>
       <w:r>
         <w:rPr>
@@ -1420,7 +1495,25 @@
           <w:sz w:val="24"/>
           <w:szCs w:val="24"/>
         </w:rPr>
-        <w:t xml:space="preserve">Show the results of two or more ML modeling comparisons in a table or graph format. Review and critically examine the machine learning models' performance based on the selected metric for supervised, unsupervised, and semi-supervised approaches. </w:t>
+        <w:t xml:space="preserve">Show the results of two or more ML </w:t>
+      </w:r>
+      <w:proofErr w:type="spellStart"/>
+      <w:r>
+        <w:rPr>
+          <w:rFonts w:ascii="Times New Roman" w:hAnsi="Times New Roman" w:cs="Times New Roman"/>
+          <w:sz w:val="24"/>
+          <w:szCs w:val="24"/>
+        </w:rPr>
+        <w:t>modeling</w:t>
+      </w:r>
+      <w:proofErr w:type="spellEnd"/>
+      <w:r>
+        <w:rPr>
+          <w:rFonts w:ascii="Times New Roman" w:hAnsi="Times New Roman" w:cs="Times New Roman"/>
+          <w:sz w:val="24"/>
+          <w:szCs w:val="24"/>
+        </w:rPr>
+        <w:t xml:space="preserve"> comparisons in a table or graph format. Review and critically examine the machine learning models' performance based on the selected metric for supervised, unsupervised, and semi-supervised approaches. </w:t>
       </w:r>
       <w:r>
         <w:rPr>
@@ -1526,7 +1619,25 @@
           <w:sz w:val="24"/>
           <w:szCs w:val="24"/>
         </w:rPr>
-        <w:t xml:space="preserve">The project must be explored programmatically, this means that you must implement suitable Python tools (code and/or libraries) to complete the analysis required. All of this is to be implemented in a Jupyter Notebook. Your codebook should be properly annotated. The project documentation must include sound justifications and explanation of your code choices (code quality standards should also be applied). </w:t>
+        <w:t xml:space="preserve">The project must be explored programmatically, this means that you must implement suitable Python tools (code and/or libraries) to complete the analysis required. All of this is to be implemented in a </w:t>
+      </w:r>
+      <w:proofErr w:type="spellStart"/>
+      <w:r>
+        <w:rPr>
+          <w:rFonts w:ascii="Times New Roman" w:hAnsi="Times New Roman" w:cs="Times New Roman"/>
+          <w:sz w:val="24"/>
+          <w:szCs w:val="24"/>
+        </w:rPr>
+        <w:t>Jupyter</w:t>
+      </w:r>
+      <w:proofErr w:type="spellEnd"/>
+      <w:r>
+        <w:rPr>
+          <w:rFonts w:ascii="Times New Roman" w:hAnsi="Times New Roman" w:cs="Times New Roman"/>
+          <w:sz w:val="24"/>
+          <w:szCs w:val="24"/>
+        </w:rPr>
+        <w:t xml:space="preserve"> Notebook. Your codebook should be properly annotated. The project documentation must include sound justifications and explanation of your code choices (code quality standards should also be applied). </w:t>
       </w:r>
       <w:r>
         <w:rPr>
@@ -1664,16 +1775,8 @@
           <w:sz w:val="24"/>
           <w:szCs w:val="24"/>
         </w:rPr>
-        <w:t xml:space="preserve">This means that ALL changes must be committed to Git during your assignment. (Not just a single commit at the end!) This is to allow you to display your incremental progress throughout the assessments, give you practice for your capstone/thesis, allows you to create an online portfolio that </w:t>
-      </w:r>
-      <w:r>
-        <w:rPr>
-          <w:rFonts w:ascii="Times New Roman" w:hAnsi="Times New Roman" w:cs="Times New Roman"/>
-          <w:sz w:val="24"/>
-          <w:szCs w:val="24"/>
-        </w:rPr>
         <w:lastRenderedPageBreak/>
-        <w:t>can be used to showcase your work and to ensure that there are no problems with final uploads (as all your work will be available on GitHub). It is expected that there will be a minimum of 10 commits (with many of you making very many more). You may Only use your CCT email for your git account, private/work email-based accounts will not be accepted. You must also include ALL your lecturer's CCT emails as a collaborator on your account.</w:t>
+        <w:t>This means that ALL changes must be committed to Git during your assignment. (Not just a single commit at the end!) This is to allow you to display your incremental progress throughout the assessments, give you practice for your capstone/thesis, allows you to create an online portfolio that can be used to showcase your work and to ensure that there are no problems with final uploads (as all your work will be available on GitHub). It is expected that there will be a minimum of 10 commits (with many of you making very many more). You may Only use your CCT email for your git account, private/work email-based accounts will not be accepted. You must also include ALL your lecturer's CCT emails as a collaborator on your account.</w:t>
       </w:r>
     </w:p>
     <w:p>
@@ -1799,7 +1902,25 @@
           <w:sz w:val="24"/>
           <w:szCs w:val="24"/>
         </w:rPr>
-        <w:t>Code in a Jupyter Notebook file only but may be referenced in the word document.</w:t>
+        <w:t xml:space="preserve">Code in a </w:t>
+      </w:r>
+      <w:proofErr w:type="spellStart"/>
+      <w:r>
+        <w:rPr>
+          <w:rFonts w:ascii="Times New Roman" w:hAnsi="Times New Roman" w:cs="Times New Roman"/>
+          <w:sz w:val="24"/>
+          <w:szCs w:val="24"/>
+        </w:rPr>
+        <w:t>Jupyter</w:t>
+      </w:r>
+      <w:proofErr w:type="spellEnd"/>
+      <w:r>
+        <w:rPr>
+          <w:rFonts w:ascii="Times New Roman" w:hAnsi="Times New Roman" w:cs="Times New Roman"/>
+          <w:sz w:val="24"/>
+          <w:szCs w:val="24"/>
+        </w:rPr>
+        <w:t xml:space="preserve"> Notebook file only but may be referenced in the word document.</w:t>
       </w:r>
     </w:p>
     <w:p>
@@ -2115,7 +2236,16 @@
           <w:sz w:val="24"/>
           <w:szCs w:val="24"/>
         </w:rPr>
-        <w:t xml:space="preserve">Following receipt of feedback, where a student believes there has been an error in the marks or feedback received, they should avail of the recheck and review process and should not attempt to get </w:t>
+        <w:t xml:space="preserve">Following receipt of feedback, where a student believes there has been an error in the marks or feedback received, they should avail of the recheck and review process and should not </w:t>
+      </w:r>
+      <w:r>
+        <w:rPr>
+          <w:rFonts w:ascii="Times New Roman" w:hAnsi="Times New Roman" w:cs="Times New Roman"/>
+          <w:sz w:val="24"/>
+          <w:szCs w:val="24"/>
+        </w:rPr>
+        <w:lastRenderedPageBreak/>
+        <w:t xml:space="preserve">attempt to get </w:t>
       </w:r>
       <w:proofErr w:type="gramStart"/>
       <w:r>
@@ -2154,7 +2284,6 @@
           <w:sz w:val="24"/>
           <w:szCs w:val="24"/>
         </w:rPr>
-        <w:lastRenderedPageBreak/>
         <w:t>Students are advised that disagreement with an academic judgement is not grounds for review.</w:t>
       </w:r>
     </w:p>
@@ -3549,6 +3678,7 @@
   <w:style w:type="character" w:default="1" w:styleId="DefaultParagraphFont">
     <w:name w:val="Default Paragraph Font"/>
     <w:uiPriority w:val="1"/>
+    <w:semiHidden/>
     <w:unhideWhenUsed/>
   </w:style>
   <w:style w:type="table" w:default="1" w:styleId="TableNormal">

</xml_diff>

<commit_message>
linking the local and online repository
</commit_message>
<xml_diff>
--- a/Diana Flora Namaemba CA REPORT.docx
+++ b/Diana Flora Namaemba CA REPORT.docx
@@ -603,6 +603,14 @@
                 <w:szCs w:val="24"/>
               </w:rPr>
               <w:t>2023385</w:t>
+            </w:r>
+            <w:r>
+              <w:rPr>
+                <w:rFonts w:ascii="Times New Roman" w:hAnsi="Times New Roman" w:cs="Times New Roman"/>
+                <w:sz w:val="24"/>
+                <w:szCs w:val="24"/>
+              </w:rPr>
+              <w:t>6</w:t>
             </w:r>
           </w:p>
         </w:tc>
@@ -1027,9 +1035,12 @@
           <w:sz w:val="24"/>
           <w:szCs w:val="24"/>
         </w:rPr>
-        <w:t xml:space="preserve">Author: </w:t>
-      </w:r>
-      <w:r>
+        <w:t>Author: Diana Flora Namaemba</w:t>
+      </w:r>
+    </w:p>
+    <w:p>
+      <w:pPr>
+        <w:jc w:val="center"/>
         <w:rPr>
           <w:rFonts w:ascii="Times New Roman" w:eastAsia="Arial" w:hAnsi="Times New Roman" w:cs="Times New Roman"/>
           <w:b/>
@@ -1037,12 +1048,8 @@
           <w:sz w:val="24"/>
           <w:szCs w:val="24"/>
         </w:rPr>
-        <w:t>Diana Flora Namaemba</w:t>
-      </w:r>
-    </w:p>
-    <w:p>
-      <w:pPr>
-        <w:jc w:val="center"/>
+      </w:pPr>
+      <w:r>
         <w:rPr>
           <w:rFonts w:ascii="Times New Roman" w:eastAsia="Arial" w:hAnsi="Times New Roman" w:cs="Times New Roman"/>
           <w:b/>
@@ -1050,8 +1057,12 @@
           <w:sz w:val="24"/>
           <w:szCs w:val="24"/>
         </w:rPr>
-      </w:pPr>
-      <w:r>
+        <w:t>e-mail: 2023385@student.cct.ie</w:t>
+      </w:r>
+    </w:p>
+    <w:p>
+      <w:pPr>
+        <w:jc w:val="center"/>
         <w:rPr>
           <w:rFonts w:ascii="Times New Roman" w:eastAsia="Arial" w:hAnsi="Times New Roman" w:cs="Times New Roman"/>
           <w:b/>
@@ -1059,12 +1070,8 @@
           <w:sz w:val="24"/>
           <w:szCs w:val="24"/>
         </w:rPr>
-        <w:t>e-mail: 2023385@student.cct.ie</w:t>
-      </w:r>
-    </w:p>
-    <w:p>
-      <w:pPr>
-        <w:jc w:val="center"/>
+      </w:pPr>
+      <w:r>
         <w:rPr>
           <w:rFonts w:ascii="Times New Roman" w:eastAsia="Arial" w:hAnsi="Times New Roman" w:cs="Times New Roman"/>
           <w:b/>
@@ -1072,26 +1079,7 @@
           <w:sz w:val="24"/>
           <w:szCs w:val="24"/>
         </w:rPr>
-      </w:pPr>
-      <w:r>
-        <w:rPr>
-          <w:rFonts w:ascii="Times New Roman" w:eastAsia="Arial" w:hAnsi="Times New Roman" w:cs="Times New Roman"/>
-          <w:b/>
-          <w:bCs/>
-          <w:sz w:val="24"/>
-          <w:szCs w:val="24"/>
-        </w:rPr>
-        <w:t xml:space="preserve">Student ID: </w:t>
-      </w:r>
-      <w:r>
-        <w:rPr>
-          <w:rFonts w:ascii="Times New Roman" w:eastAsia="Arial" w:hAnsi="Times New Roman" w:cs="Times New Roman"/>
-          <w:b/>
-          <w:bCs/>
-          <w:sz w:val="24"/>
-          <w:szCs w:val="24"/>
-        </w:rPr>
-        <w:t>2023385</w:t>
+        <w:t>Student ID: 2023385</w:t>
       </w:r>
     </w:p>
     <w:p>
@@ -4959,7 +4947,6 @@
             </w:rPr>
             <w:t>(</w:t>
           </w:r>
-          <w:proofErr w:type="gramStart"/>
           <w:r>
             <w:rPr>
               <w:rFonts w:ascii="Times New Roman" w:eastAsia="Times New Roman" w:hAnsi="Times New Roman" w:cs="Times New Roman"/>
@@ -4968,18 +4955,7 @@
               <w:sz w:val="24"/>
               <w:szCs w:val="24"/>
             </w:rPr>
-            <w:t>Respiratory disease</w:t>
-          </w:r>
-          <w:proofErr w:type="gramEnd"/>
-          <w:r>
-            <w:rPr>
-              <w:rFonts w:ascii="Times New Roman" w:eastAsia="Times New Roman" w:hAnsi="Times New Roman" w:cs="Times New Roman"/>
-              <w:i/>
-              <w:iCs/>
-              <w:sz w:val="24"/>
-              <w:szCs w:val="24"/>
-            </w:rPr>
-            <w:t xml:space="preserve"> | Definition, Causes, &amp; Major Types | Britannica</w:t>
+            <w:t>Respiratory disease | Definition, Causes, &amp; Major Types | Britannica</w:t>
           </w:r>
           <w:r>
             <w:rPr>
@@ -5282,25 +5258,7 @@
           <w:sz w:val="24"/>
           <w:szCs w:val="24"/>
         </w:rPr>
-        <w:t xml:space="preserve">The use of machine learning models in </w:t>
-      </w:r>
-      <w:proofErr w:type="spellStart"/>
-      <w:r>
-        <w:rPr>
-          <w:rFonts w:ascii="Times New Roman" w:hAnsi="Times New Roman" w:cs="Times New Roman"/>
-          <w:sz w:val="24"/>
-          <w:szCs w:val="24"/>
-        </w:rPr>
-        <w:t>modeling</w:t>
-      </w:r>
-      <w:proofErr w:type="spellEnd"/>
-      <w:r>
-        <w:rPr>
-          <w:rFonts w:ascii="Times New Roman" w:hAnsi="Times New Roman" w:cs="Times New Roman"/>
-          <w:sz w:val="24"/>
-          <w:szCs w:val="24"/>
-        </w:rPr>
-        <w:t xml:space="preserve"> mortality has recently emerged. </w:t>
+        <w:t xml:space="preserve">The use of machine learning models in modeling mortality has recently emerged. </w:t>
       </w:r>
       <w:r>
         <w:rPr>
@@ -7381,33 +7339,15 @@
           <w:sz w:val="24"/>
           <w:szCs w:val="24"/>
         </w:rPr>
-        <w:t xml:space="preserve"> The dataset had 5 categorical </w:t>
-      </w:r>
-      <w:proofErr w:type="gramStart"/>
-      <w:r>
-        <w:rPr>
-          <w:rFonts w:ascii="Times New Roman" w:hAnsi="Times New Roman" w:cs="Times New Roman"/>
-          <w:sz w:val="24"/>
-          <w:szCs w:val="24"/>
-        </w:rPr>
-        <w:t>variables</w:t>
-      </w:r>
-      <w:r>
-        <w:rPr>
-          <w:rFonts w:ascii="Times New Roman" w:hAnsi="Times New Roman" w:cs="Times New Roman"/>
-          <w:sz w:val="24"/>
-          <w:szCs w:val="24"/>
-        </w:rPr>
-        <w:t>(</w:t>
-      </w:r>
-      <w:proofErr w:type="gramEnd"/>
-      <w:r>
-        <w:rPr>
-          <w:rFonts w:ascii="Times New Roman" w:hAnsi="Times New Roman" w:cs="Times New Roman"/>
-          <w:sz w:val="24"/>
-          <w:szCs w:val="24"/>
-        </w:rPr>
-        <w:t>year was a nominal integer)</w:t>
+        <w:t xml:space="preserve"> The dataset had 5 categorical variables</w:t>
+      </w:r>
+      <w:r>
+        <w:rPr>
+          <w:rFonts w:ascii="Times New Roman" w:hAnsi="Times New Roman" w:cs="Times New Roman"/>
+          <w:sz w:val="24"/>
+          <w:szCs w:val="24"/>
+        </w:rPr>
+        <w:t>(year was a nominal integer)</w:t>
       </w:r>
       <w:r>
         <w:rPr>
@@ -8793,7 +8733,6 @@
             </w:rPr>
             <w:t>(</w:t>
           </w:r>
-          <w:proofErr w:type="spellStart"/>
           <w:r>
             <w:rPr>
               <w:rFonts w:ascii="Times New Roman" w:eastAsia="Times New Roman" w:hAnsi="Times New Roman" w:cs="Times New Roman"/>
@@ -8802,40 +8741,7 @@
               <w:sz w:val="24"/>
               <w:szCs w:val="24"/>
             </w:rPr>
-            <w:t>cso</w:t>
-          </w:r>
-          <w:proofErr w:type="spellEnd"/>
-          <w:r>
-            <w:rPr>
-              <w:rFonts w:ascii="Times New Roman" w:eastAsia="Times New Roman" w:hAnsi="Times New Roman" w:cs="Times New Roman"/>
-              <w:i/>
-              <w:iCs/>
-              <w:sz w:val="24"/>
-              <w:szCs w:val="24"/>
-            </w:rPr>
-            <w:t xml:space="preserve"> </w:t>
-          </w:r>
-          <w:proofErr w:type="spellStart"/>
-          <w:r>
-            <w:rPr>
-              <w:rFonts w:ascii="Times New Roman" w:eastAsia="Times New Roman" w:hAnsi="Times New Roman" w:cs="Times New Roman"/>
-              <w:i/>
-              <w:iCs/>
-              <w:sz w:val="24"/>
-              <w:szCs w:val="24"/>
-            </w:rPr>
-            <w:t>ireland</w:t>
-          </w:r>
-          <w:proofErr w:type="spellEnd"/>
-          <w:r>
-            <w:rPr>
-              <w:rFonts w:ascii="Times New Roman" w:eastAsia="Times New Roman" w:hAnsi="Times New Roman" w:cs="Times New Roman"/>
-              <w:i/>
-              <w:iCs/>
-              <w:sz w:val="24"/>
-              <w:szCs w:val="24"/>
-            </w:rPr>
-            <w:t xml:space="preserve"> regions - Google Search</w:t>
+            <w:t>cso ireland regions - Google Search</w:t>
           </w:r>
           <w:r>
             <w:rPr>
@@ -8853,25 +8759,7 @@
           <w:sz w:val="24"/>
           <w:szCs w:val="24"/>
         </w:rPr>
-        <w:t xml:space="preserve"> The provinces’ mortality rate values </w:t>
-      </w:r>
-      <w:proofErr w:type="spellStart"/>
-      <w:r>
-        <w:rPr>
-          <w:rFonts w:ascii="Times New Roman" w:hAnsi="Times New Roman" w:cs="Times New Roman"/>
-          <w:sz w:val="24"/>
-          <w:szCs w:val="24"/>
-        </w:rPr>
-        <w:t>equaled</w:t>
-      </w:r>
-      <w:proofErr w:type="spellEnd"/>
-      <w:r>
-        <w:rPr>
-          <w:rFonts w:ascii="Times New Roman" w:hAnsi="Times New Roman" w:cs="Times New Roman"/>
-          <w:sz w:val="24"/>
-          <w:szCs w:val="24"/>
-        </w:rPr>
-        <w:t xml:space="preserve"> the average of all the areas in that particular province. </w:t>
+        <w:t xml:space="preserve"> The provinces’ mortality rate values equaled the average of all the areas in that particular province. </w:t>
       </w:r>
     </w:p>
     <w:p>
@@ -9364,25 +9252,7 @@
               <w:sz w:val="24"/>
               <w:szCs w:val="24"/>
             </w:rPr>
-            <w:t>(</w:t>
-          </w:r>
-          <w:proofErr w:type="spellStart"/>
-          <w:r>
-            <w:rPr>
-              <w:rFonts w:ascii="Times New Roman" w:hAnsi="Times New Roman" w:cs="Times New Roman"/>
-              <w:sz w:val="24"/>
-              <w:szCs w:val="24"/>
-            </w:rPr>
-            <w:t>Dahouda</w:t>
-          </w:r>
-          <w:proofErr w:type="spellEnd"/>
-          <w:r>
-            <w:rPr>
-              <w:rFonts w:ascii="Times New Roman" w:hAnsi="Times New Roman" w:cs="Times New Roman"/>
-              <w:sz w:val="24"/>
-              <w:szCs w:val="24"/>
-            </w:rPr>
-            <w:t xml:space="preserve"> and Joe, 2021)</w:t>
+            <w:t>(Dahouda and Joe, 2021)</w:t>
           </w:r>
         </w:sdtContent>
       </w:sdt>
@@ -9858,25 +9728,7 @@
               <w:sz w:val="24"/>
               <w:szCs w:val="24"/>
             </w:rPr>
-            <w:t>(</w:t>
-          </w:r>
-          <w:proofErr w:type="spellStart"/>
-          <w:r>
-            <w:rPr>
-              <w:rFonts w:ascii="Times New Roman" w:hAnsi="Times New Roman" w:cs="Times New Roman"/>
-              <w:sz w:val="24"/>
-              <w:szCs w:val="24"/>
-            </w:rPr>
-            <w:t>Aguinis</w:t>
-          </w:r>
-          <w:proofErr w:type="spellEnd"/>
-          <w:r>
-            <w:rPr>
-              <w:rFonts w:ascii="Times New Roman" w:hAnsi="Times New Roman" w:cs="Times New Roman"/>
-              <w:sz w:val="24"/>
-              <w:szCs w:val="24"/>
-            </w:rPr>
-            <w:t>, Gottfredson and Joo, 2013)</w:t>
+            <w:t>(Aguinis, Gottfredson and Joo, 2013)</w:t>
           </w:r>
         </w:sdtContent>
       </w:sdt>
@@ -11576,25 +11428,7 @@
               <w:sz w:val="24"/>
               <w:szCs w:val="24"/>
             </w:rPr>
-            <w:t xml:space="preserve">(Vujosevic </w:t>
-          </w:r>
-          <w:proofErr w:type="spellStart"/>
-          <w:r>
-            <w:rPr>
-              <w:rFonts w:ascii="Times New Roman" w:eastAsia="Times New Roman" w:hAnsi="Times New Roman" w:cs="Times New Roman"/>
-              <w:sz w:val="24"/>
-              <w:szCs w:val="24"/>
-            </w:rPr>
-            <w:t>Janicic</w:t>
-          </w:r>
-          <w:proofErr w:type="spellEnd"/>
-          <w:r>
-            <w:rPr>
-              <w:rFonts w:ascii="Times New Roman" w:eastAsia="Times New Roman" w:hAnsi="Times New Roman" w:cs="Times New Roman"/>
-              <w:sz w:val="24"/>
-              <w:szCs w:val="24"/>
-            </w:rPr>
-            <w:t xml:space="preserve"> </w:t>
+            <w:t xml:space="preserve">(Vujosevic Janicic </w:t>
           </w:r>
           <w:r>
             <w:rPr>
@@ -13135,29 +12969,7 @@
               <w:sz w:val="24"/>
               <w:szCs w:val="24"/>
             </w:rPr>
-            <w:t xml:space="preserve">Coefficient of Variation in Statistics - Statistics </w:t>
-          </w:r>
-          <w:proofErr w:type="gramStart"/>
-          <w:r>
-            <w:rPr>
-              <w:rFonts w:ascii="Times New Roman" w:eastAsia="Times New Roman" w:hAnsi="Times New Roman" w:cs="Times New Roman"/>
-              <w:i/>
-              <w:iCs/>
-              <w:sz w:val="24"/>
-              <w:szCs w:val="24"/>
-            </w:rPr>
-            <w:t>By</w:t>
-          </w:r>
-          <w:proofErr w:type="gramEnd"/>
-          <w:r>
-            <w:rPr>
-              <w:rFonts w:ascii="Times New Roman" w:eastAsia="Times New Roman" w:hAnsi="Times New Roman" w:cs="Times New Roman"/>
-              <w:i/>
-              <w:iCs/>
-              <w:sz w:val="24"/>
-              <w:szCs w:val="24"/>
-            </w:rPr>
-            <w:t xml:space="preserve"> Jim</w:t>
+            <w:t>Coefficient of Variation in Statistics - Statistics By Jim</w:t>
           </w:r>
           <w:r>
             <w:rPr>
@@ -16036,25 +15848,7 @@
               <w:sz w:val="24"/>
               <w:szCs w:val="24"/>
             </w:rPr>
-            <w:t xml:space="preserve">(Vujosevic </w:t>
-          </w:r>
-          <w:proofErr w:type="spellStart"/>
-          <w:r>
-            <w:rPr>
-              <w:rFonts w:ascii="Times New Roman" w:eastAsia="Times New Roman" w:hAnsi="Times New Roman" w:cs="Times New Roman"/>
-              <w:sz w:val="24"/>
-              <w:szCs w:val="24"/>
-            </w:rPr>
-            <w:t>Janicic</w:t>
-          </w:r>
-          <w:proofErr w:type="spellEnd"/>
-          <w:r>
-            <w:rPr>
-              <w:rFonts w:ascii="Times New Roman" w:eastAsia="Times New Roman" w:hAnsi="Times New Roman" w:cs="Times New Roman"/>
-              <w:sz w:val="24"/>
-              <w:szCs w:val="24"/>
-            </w:rPr>
-            <w:t xml:space="preserve"> </w:t>
+            <w:t xml:space="preserve">(Vujosevic Janicic </w:t>
           </w:r>
           <w:r>
             <w:rPr>
@@ -16348,25 +16142,7 @@
           <w:sz w:val="24"/>
           <w:szCs w:val="24"/>
         </w:rPr>
-        <w:t xml:space="preserve"> by sampling the data, exploring the data, modifying the data, </w:t>
-      </w:r>
-      <w:proofErr w:type="spellStart"/>
-      <w:r>
-        <w:rPr>
-          <w:rFonts w:ascii="Times New Roman" w:hAnsi="Times New Roman" w:cs="Times New Roman"/>
-          <w:sz w:val="24"/>
-          <w:szCs w:val="24"/>
-        </w:rPr>
-        <w:t>modeling</w:t>
-      </w:r>
-      <w:proofErr w:type="spellEnd"/>
-      <w:r>
-        <w:rPr>
-          <w:rFonts w:ascii="Times New Roman" w:hAnsi="Times New Roman" w:cs="Times New Roman"/>
-          <w:sz w:val="24"/>
-          <w:szCs w:val="24"/>
-        </w:rPr>
-        <w:t xml:space="preserve"> the data</w:t>
+        <w:t xml:space="preserve"> by sampling the data, exploring the data, modifying the data, modeling the data</w:t>
       </w:r>
       <w:r>
         <w:rPr>
@@ -16414,25 +16190,7 @@
           <w:sz w:val="24"/>
           <w:szCs w:val="24"/>
         </w:rPr>
-        <w:t xml:space="preserve"> that uses business understanding, data understanding, data preparation, data </w:t>
-      </w:r>
-      <w:proofErr w:type="spellStart"/>
-      <w:r>
-        <w:rPr>
-          <w:rFonts w:ascii="Times New Roman" w:hAnsi="Times New Roman" w:cs="Times New Roman"/>
-          <w:sz w:val="24"/>
-          <w:szCs w:val="24"/>
-        </w:rPr>
-        <w:t>modeling</w:t>
-      </w:r>
-      <w:proofErr w:type="spellEnd"/>
-      <w:r>
-        <w:rPr>
-          <w:rFonts w:ascii="Times New Roman" w:hAnsi="Times New Roman" w:cs="Times New Roman"/>
-          <w:sz w:val="24"/>
-          <w:szCs w:val="24"/>
-        </w:rPr>
-        <w:t>, evaluation</w:t>
+        <w:t xml:space="preserve"> that uses business understanding, data understanding, data preparation, data modeling, evaluation</w:t>
       </w:r>
       <w:r>
         <w:rPr>
@@ -16478,25 +16236,7 @@
               <w:sz w:val="24"/>
               <w:szCs w:val="24"/>
             </w:rPr>
-            <w:t xml:space="preserve">(Martins, </w:t>
-          </w:r>
-          <w:proofErr w:type="spellStart"/>
-          <w:r>
-            <w:rPr>
-              <w:rFonts w:ascii="Times New Roman" w:hAnsi="Times New Roman" w:cs="Times New Roman"/>
-              <w:sz w:val="24"/>
-              <w:szCs w:val="24"/>
-            </w:rPr>
-            <w:t>Pesado</w:t>
-          </w:r>
-          <w:proofErr w:type="spellEnd"/>
-          <w:r>
-            <w:rPr>
-              <w:rFonts w:ascii="Times New Roman" w:hAnsi="Times New Roman" w:cs="Times New Roman"/>
-              <w:sz w:val="24"/>
-              <w:szCs w:val="24"/>
-            </w:rPr>
-            <w:t xml:space="preserve"> and García-Martínez, 2016)</w:t>
+            <w:t>(Martins, Pesado and García-Martínez, 2016)</w:t>
           </w:r>
         </w:sdtContent>
       </w:sdt>
@@ -16558,25 +16298,7 @@
               <w:sz w:val="24"/>
               <w:szCs w:val="24"/>
             </w:rPr>
-            <w:t>(</w:t>
-          </w:r>
-          <w:proofErr w:type="spellStart"/>
-          <w:r>
-            <w:rPr>
-              <w:rFonts w:ascii="Times New Roman" w:eastAsia="Times New Roman" w:hAnsi="Times New Roman" w:cs="Times New Roman"/>
-              <w:sz w:val="24"/>
-              <w:szCs w:val="24"/>
-            </w:rPr>
-            <w:t>Purbasari</w:t>
-          </w:r>
-          <w:proofErr w:type="spellEnd"/>
-          <w:r>
-            <w:rPr>
-              <w:rFonts w:ascii="Times New Roman" w:eastAsia="Times New Roman" w:hAnsi="Times New Roman" w:cs="Times New Roman"/>
-              <w:sz w:val="24"/>
-              <w:szCs w:val="24"/>
-            </w:rPr>
-            <w:t xml:space="preserve"> </w:t>
+            <w:t xml:space="preserve">(Purbasari </w:t>
           </w:r>
           <w:r>
             <w:rPr>
@@ -16654,25 +16376,7 @@
           <w:sz w:val="24"/>
           <w:szCs w:val="24"/>
         </w:rPr>
-        <w:t xml:space="preserve">because our data was </w:t>
-      </w:r>
-      <w:proofErr w:type="spellStart"/>
-      <w:r>
-        <w:rPr>
-          <w:rFonts w:ascii="Times New Roman" w:hAnsi="Times New Roman" w:cs="Times New Roman"/>
-          <w:sz w:val="24"/>
-          <w:szCs w:val="24"/>
-        </w:rPr>
-        <w:t>labeled</w:t>
-      </w:r>
-      <w:proofErr w:type="spellEnd"/>
-      <w:r>
-        <w:rPr>
-          <w:rFonts w:ascii="Times New Roman" w:hAnsi="Times New Roman" w:cs="Times New Roman"/>
-          <w:sz w:val="24"/>
-          <w:szCs w:val="24"/>
-        </w:rPr>
-        <w:t xml:space="preserve"> data. Secondly</w:t>
+        <w:t>because our data was labeled data. Secondly</w:t>
       </w:r>
       <w:r>
         <w:rPr>
@@ -16704,25 +16408,7 @@
           <w:sz w:val="24"/>
           <w:szCs w:val="24"/>
         </w:rPr>
-        <w:t xml:space="preserve">majority of work done or research done using mortality rate data leaned towards supervised learning as the best approach for </w:t>
-      </w:r>
-      <w:proofErr w:type="spellStart"/>
-      <w:r>
-        <w:rPr>
-          <w:rFonts w:ascii="Times New Roman" w:hAnsi="Times New Roman" w:cs="Times New Roman"/>
-          <w:sz w:val="24"/>
-          <w:szCs w:val="24"/>
-        </w:rPr>
-        <w:t>modeling</w:t>
-      </w:r>
-      <w:proofErr w:type="spellEnd"/>
-      <w:r>
-        <w:rPr>
-          <w:rFonts w:ascii="Times New Roman" w:hAnsi="Times New Roman" w:cs="Times New Roman"/>
-          <w:sz w:val="24"/>
-          <w:szCs w:val="24"/>
-        </w:rPr>
-        <w:t xml:space="preserve"> mortality.</w:t>
+        <w:t>majority of work done or research done using mortality rate data leaned towards supervised learning as the best approach for modeling mortality.</w:t>
       </w:r>
       <w:sdt>
         <w:sdtPr>
@@ -16794,25 +16480,7 @@
               <w:sz w:val="24"/>
               <w:szCs w:val="24"/>
             </w:rPr>
-            <w:t xml:space="preserve">(Deprez, Shevchenko and Wüthrich, 2017; </w:t>
-          </w:r>
-          <w:proofErr w:type="spellStart"/>
-          <w:r>
-            <w:rPr>
-              <w:rFonts w:ascii="Times New Roman" w:eastAsia="Times New Roman" w:hAnsi="Times New Roman" w:cs="Times New Roman"/>
-              <w:sz w:val="24"/>
-              <w:szCs w:val="24"/>
-            </w:rPr>
-            <w:t>Krittanawong</w:t>
-          </w:r>
-          <w:proofErr w:type="spellEnd"/>
-          <w:r>
-            <w:rPr>
-              <w:rFonts w:ascii="Times New Roman" w:eastAsia="Times New Roman" w:hAnsi="Times New Roman" w:cs="Times New Roman"/>
-              <w:sz w:val="24"/>
-              <w:szCs w:val="24"/>
-            </w:rPr>
-            <w:t xml:space="preserve"> </w:t>
+            <w:t xml:space="preserve">(Deprez, Shevchenko and Wüthrich, 2017; Krittanawong </w:t>
           </w:r>
           <w:r>
             <w:rPr>
@@ -17452,29 +17120,7 @@
               <w:sz w:val="24"/>
               <w:szCs w:val="24"/>
             </w:rPr>
-            <w:t xml:space="preserve">Chapter 7 Regression I: K-nearest </w:t>
-          </w:r>
-          <w:proofErr w:type="spellStart"/>
-          <w:r>
-            <w:rPr>
-              <w:rFonts w:ascii="Times New Roman" w:eastAsia="Times New Roman" w:hAnsi="Times New Roman" w:cs="Times New Roman"/>
-              <w:i/>
-              <w:iCs/>
-              <w:sz w:val="24"/>
-              <w:szCs w:val="24"/>
-            </w:rPr>
-            <w:t>neighbors</w:t>
-          </w:r>
-          <w:proofErr w:type="spellEnd"/>
-          <w:r>
-            <w:rPr>
-              <w:rFonts w:ascii="Times New Roman" w:eastAsia="Times New Roman" w:hAnsi="Times New Roman" w:cs="Times New Roman"/>
-              <w:i/>
-              <w:iCs/>
-              <w:sz w:val="24"/>
-              <w:szCs w:val="24"/>
-            </w:rPr>
-            <w:t xml:space="preserve"> | Data Science</w:t>
+            <w:t>Chapter 7 Regression I: K-nearest neighbors | Data Science</w:t>
           </w:r>
           <w:r>
             <w:rPr>
@@ -17831,25 +17477,7 @@
               <w:sz w:val="24"/>
               <w:szCs w:val="24"/>
             </w:rPr>
-            <w:t>(</w:t>
-          </w:r>
-          <w:proofErr w:type="spellStart"/>
-          <w:r>
-            <w:rPr>
-              <w:rFonts w:ascii="Times New Roman" w:hAnsi="Times New Roman" w:cs="Times New Roman"/>
-              <w:sz w:val="24"/>
-              <w:szCs w:val="24"/>
-            </w:rPr>
-            <w:t>Nasteski</w:t>
-          </w:r>
-          <w:proofErr w:type="spellEnd"/>
-          <w:r>
-            <w:rPr>
-              <w:rFonts w:ascii="Times New Roman" w:hAnsi="Times New Roman" w:cs="Times New Roman"/>
-              <w:sz w:val="24"/>
-              <w:szCs w:val="24"/>
-            </w:rPr>
-            <w:t>, 2017)</w:t>
+            <w:t>(Nasteski, 2017)</w:t>
           </w:r>
         </w:sdtContent>
       </w:sdt>
@@ -20843,25 +20471,7 @@
               <w:sz w:val="24"/>
               <w:szCs w:val="24"/>
             </w:rPr>
-            <w:t xml:space="preserve">(Vujosevic </w:t>
-          </w:r>
-          <w:proofErr w:type="spellStart"/>
-          <w:r>
-            <w:rPr>
-              <w:rFonts w:ascii="Times New Roman" w:eastAsia="Times New Roman" w:hAnsi="Times New Roman" w:cs="Times New Roman"/>
-              <w:sz w:val="24"/>
-              <w:szCs w:val="24"/>
-            </w:rPr>
-            <w:t>Janicic</w:t>
-          </w:r>
-          <w:proofErr w:type="spellEnd"/>
-          <w:r>
-            <w:rPr>
-              <w:rFonts w:ascii="Times New Roman" w:eastAsia="Times New Roman" w:hAnsi="Times New Roman" w:cs="Times New Roman"/>
-              <w:sz w:val="24"/>
-              <w:szCs w:val="24"/>
-            </w:rPr>
-            <w:t xml:space="preserve"> </w:t>
+            <w:t xml:space="preserve">(Vujosevic Janicic </w:t>
           </w:r>
           <w:r>
             <w:rPr>
@@ -21088,23 +20698,13 @@
               <w:szCs w:val="24"/>
             </w:rPr>
           </w:pPr>
-          <w:proofErr w:type="spellStart"/>
           <w:r>
             <w:rPr>
               <w:rFonts w:ascii="Times New Roman" w:eastAsia="Times New Roman" w:hAnsi="Times New Roman" w:cs="Times New Roman"/>
               <w:sz w:val="24"/>
               <w:szCs w:val="24"/>
             </w:rPr>
-            <w:t>Aguinis</w:t>
-          </w:r>
-          <w:proofErr w:type="spellEnd"/>
-          <w:r>
-            <w:rPr>
-              <w:rFonts w:ascii="Times New Roman" w:eastAsia="Times New Roman" w:hAnsi="Times New Roman" w:cs="Times New Roman"/>
-              <w:sz w:val="24"/>
-              <w:szCs w:val="24"/>
-            </w:rPr>
-            <w:t xml:space="preserve">, H., Gottfredson, R.K. and Joo, H. (2013) ‘Best-Practice Recommendations for Defining, Identifying, and Handling Outliers’, </w:t>
+            <w:t xml:space="preserve">Aguinis, H., Gottfredson, R.K. and Joo, H. (2013) ‘Best-Practice Recommendations for Defining, Identifying, and Handling Outliers’, </w:t>
           </w:r>
           <w:r>
             <w:rPr>
@@ -21148,29 +20748,7 @@
               <w:sz w:val="24"/>
               <w:szCs w:val="24"/>
             </w:rPr>
-            <w:t xml:space="preserve">Chapter 7 Regression I: K-nearest </w:t>
-          </w:r>
-          <w:proofErr w:type="spellStart"/>
-          <w:r>
-            <w:rPr>
-              <w:rFonts w:ascii="Times New Roman" w:eastAsia="Times New Roman" w:hAnsi="Times New Roman" w:cs="Times New Roman"/>
-              <w:i/>
-              <w:iCs/>
-              <w:sz w:val="24"/>
-              <w:szCs w:val="24"/>
-            </w:rPr>
-            <w:t>neighbors</w:t>
-          </w:r>
-          <w:proofErr w:type="spellEnd"/>
-          <w:r>
-            <w:rPr>
-              <w:rFonts w:ascii="Times New Roman" w:eastAsia="Times New Roman" w:hAnsi="Times New Roman" w:cs="Times New Roman"/>
-              <w:i/>
-              <w:iCs/>
-              <w:sz w:val="24"/>
-              <w:szCs w:val="24"/>
-            </w:rPr>
-            <w:t xml:space="preserve"> | Data Science</w:t>
+            <w:t>Chapter 7 Regression I: K-nearest neighbors | Data Science</w:t>
           </w:r>
           <w:r>
             <w:rPr>
@@ -21204,7 +20782,6 @@
             </w:rPr>
             <w:t xml:space="preserve">Chicco, D., Warrens, M.J. and Jurman, G. (2021) ‘The coefficient of determination R-squared is more informative than SMAPE, MAE, MAPE, MSE and RMSE in regression analysis evaluation’, </w:t>
           </w:r>
-          <w:proofErr w:type="spellStart"/>
           <w:r>
             <w:rPr>
               <w:rFonts w:ascii="Times New Roman" w:eastAsia="Times New Roman" w:hAnsi="Times New Roman" w:cs="Times New Roman"/>
@@ -21213,18 +20790,7 @@
               <w:sz w:val="24"/>
               <w:szCs w:val="24"/>
             </w:rPr>
-            <w:t>PeerJ</w:t>
-          </w:r>
-          <w:proofErr w:type="spellEnd"/>
-          <w:r>
-            <w:rPr>
-              <w:rFonts w:ascii="Times New Roman" w:eastAsia="Times New Roman" w:hAnsi="Times New Roman" w:cs="Times New Roman"/>
-              <w:i/>
-              <w:iCs/>
-              <w:sz w:val="24"/>
-              <w:szCs w:val="24"/>
-            </w:rPr>
-            <w:t xml:space="preserve"> Computer Science</w:t>
+            <w:t>PeerJ Computer Science</w:t>
           </w:r>
           <w:r>
             <w:rPr>
@@ -21292,29 +20858,7 @@
               <w:sz w:val="24"/>
               <w:szCs w:val="24"/>
             </w:rPr>
-            <w:t xml:space="preserve">Coefficient of Variation in Statistics - Statistics </w:t>
-          </w:r>
-          <w:proofErr w:type="gramStart"/>
-          <w:r>
-            <w:rPr>
-              <w:rFonts w:ascii="Times New Roman" w:eastAsia="Times New Roman" w:hAnsi="Times New Roman" w:cs="Times New Roman"/>
-              <w:i/>
-              <w:iCs/>
-              <w:sz w:val="24"/>
-              <w:szCs w:val="24"/>
-            </w:rPr>
-            <w:t>By</w:t>
-          </w:r>
-          <w:proofErr w:type="gramEnd"/>
-          <w:r>
-            <w:rPr>
-              <w:rFonts w:ascii="Times New Roman" w:eastAsia="Times New Roman" w:hAnsi="Times New Roman" w:cs="Times New Roman"/>
-              <w:i/>
-              <w:iCs/>
-              <w:sz w:val="24"/>
-              <w:szCs w:val="24"/>
-            </w:rPr>
-            <w:t xml:space="preserve"> Jim</w:t>
+            <w:t>Coefficient of Variation in Statistics - Statistics By Jim</w:t>
           </w:r>
           <w:r>
             <w:rPr>
@@ -21382,7 +20926,6 @@
               <w:szCs w:val="24"/>
             </w:rPr>
           </w:pPr>
-          <w:proofErr w:type="spellStart"/>
           <w:r>
             <w:rPr>
               <w:rFonts w:ascii="Times New Roman" w:eastAsia="Times New Roman" w:hAnsi="Times New Roman" w:cs="Times New Roman"/>
@@ -21391,40 +20934,7 @@
               <w:sz w:val="24"/>
               <w:szCs w:val="24"/>
             </w:rPr>
-            <w:t>cso</w:t>
-          </w:r>
-          <w:proofErr w:type="spellEnd"/>
-          <w:r>
-            <w:rPr>
-              <w:rFonts w:ascii="Times New Roman" w:eastAsia="Times New Roman" w:hAnsi="Times New Roman" w:cs="Times New Roman"/>
-              <w:i/>
-              <w:iCs/>
-              <w:sz w:val="24"/>
-              <w:szCs w:val="24"/>
-            </w:rPr>
-            <w:t xml:space="preserve"> </w:t>
-          </w:r>
-          <w:proofErr w:type="spellStart"/>
-          <w:r>
-            <w:rPr>
-              <w:rFonts w:ascii="Times New Roman" w:eastAsia="Times New Roman" w:hAnsi="Times New Roman" w:cs="Times New Roman"/>
-              <w:i/>
-              <w:iCs/>
-              <w:sz w:val="24"/>
-              <w:szCs w:val="24"/>
-            </w:rPr>
-            <w:t>ireland</w:t>
-          </w:r>
-          <w:proofErr w:type="spellEnd"/>
-          <w:r>
-            <w:rPr>
-              <w:rFonts w:ascii="Times New Roman" w:eastAsia="Times New Roman" w:hAnsi="Times New Roman" w:cs="Times New Roman"/>
-              <w:i/>
-              <w:iCs/>
-              <w:sz w:val="24"/>
-              <w:szCs w:val="24"/>
-            </w:rPr>
-            <w:t xml:space="preserve"> regions - Google Search</w:t>
+            <w:t>cso ireland regions - Google Search</w:t>
           </w:r>
           <w:r>
             <w:rPr>
@@ -21450,23 +20960,13 @@
               <w:szCs w:val="24"/>
             </w:rPr>
           </w:pPr>
-          <w:proofErr w:type="spellStart"/>
           <w:r>
             <w:rPr>
               <w:rFonts w:ascii="Times New Roman" w:eastAsia="Times New Roman" w:hAnsi="Times New Roman" w:cs="Times New Roman"/>
               <w:sz w:val="24"/>
               <w:szCs w:val="24"/>
             </w:rPr>
-            <w:t>Dahouda</w:t>
-          </w:r>
-          <w:proofErr w:type="spellEnd"/>
-          <w:r>
-            <w:rPr>
-              <w:rFonts w:ascii="Times New Roman" w:eastAsia="Times New Roman" w:hAnsi="Times New Roman" w:cs="Times New Roman"/>
-              <w:sz w:val="24"/>
-              <w:szCs w:val="24"/>
-            </w:rPr>
-            <w:t xml:space="preserve">, M.K. and Joe, I. (2021) ‘A Deep-Learned Embedding Technique for Categorical Features Encoding’, </w:t>
+            <w:t xml:space="preserve">Dahouda, M.K. and Joe, I. (2021) ‘A Deep-Learned Embedding Technique for Categorical Features Encoding’, </w:t>
           </w:r>
           <w:r>
             <w:rPr>
@@ -21508,25 +21008,7 @@
               <w:sz w:val="24"/>
               <w:szCs w:val="24"/>
             </w:rPr>
-            <w:t xml:space="preserve">Deprez, P., Shevchenko, P. V. and Wüthrich, M. V. (2017) ‘Machine learning techniques for mortality </w:t>
-          </w:r>
-          <w:proofErr w:type="spellStart"/>
-          <w:r>
-            <w:rPr>
-              <w:rFonts w:ascii="Times New Roman" w:eastAsia="Times New Roman" w:hAnsi="Times New Roman" w:cs="Times New Roman"/>
-              <w:sz w:val="24"/>
-              <w:szCs w:val="24"/>
-            </w:rPr>
-            <w:t>modeling</w:t>
-          </w:r>
-          <w:proofErr w:type="spellEnd"/>
-          <w:r>
-            <w:rPr>
-              <w:rFonts w:ascii="Times New Roman" w:eastAsia="Times New Roman" w:hAnsi="Times New Roman" w:cs="Times New Roman"/>
-              <w:sz w:val="24"/>
-              <w:szCs w:val="24"/>
-            </w:rPr>
-            <w:t xml:space="preserve">’, </w:t>
+            <w:t xml:space="preserve">Deprez, P., Shevchenko, P. V. and Wüthrich, M. V. (2017) ‘Machine learning techniques for mortality modeling’, </w:t>
           </w:r>
           <w:r>
             <w:rPr>
@@ -21801,20 +21283,8 @@
               <w:sz w:val="24"/>
               <w:szCs w:val="24"/>
             </w:rPr>
-            <w:t xml:space="preserve">Korean Journal of </w:t>
+            <w:t>Korean Journal of Anesthesiology</w:t>
           </w:r>
-          <w:proofErr w:type="spellStart"/>
-          <w:r>
-            <w:rPr>
-              <w:rFonts w:ascii="Times New Roman" w:eastAsia="Times New Roman" w:hAnsi="Times New Roman" w:cs="Times New Roman"/>
-              <w:i/>
-              <w:iCs/>
-              <w:sz w:val="24"/>
-              <w:szCs w:val="24"/>
-            </w:rPr>
-            <w:t>Anesthesiology</w:t>
-          </w:r>
-          <w:proofErr w:type="spellEnd"/>
           <w:r>
             <w:rPr>
               <w:rFonts w:ascii="Times New Roman" w:eastAsia="Times New Roman" w:hAnsi="Times New Roman" w:cs="Times New Roman"/>
@@ -21887,79 +21357,7 @@
               <w:sz w:val="24"/>
               <w:szCs w:val="24"/>
             </w:rPr>
-            <w:t>KOCARIK GACAR, B. and DEVECİ KOCAKOÇ, İ. (2020) ‘</w:t>
-          </w:r>
-          <w:proofErr w:type="spellStart"/>
-          <w:r>
-            <w:rPr>
-              <w:rFonts w:ascii="Times New Roman" w:eastAsia="Times New Roman" w:hAnsi="Times New Roman" w:cs="Times New Roman"/>
-              <w:sz w:val="24"/>
-              <w:szCs w:val="24"/>
-            </w:rPr>
-            <w:t>Regresyon</w:t>
-          </w:r>
-          <w:proofErr w:type="spellEnd"/>
-          <w:r>
-            <w:rPr>
-              <w:rFonts w:ascii="Times New Roman" w:eastAsia="Times New Roman" w:hAnsi="Times New Roman" w:cs="Times New Roman"/>
-              <w:sz w:val="24"/>
-              <w:szCs w:val="24"/>
-            </w:rPr>
-            <w:t xml:space="preserve"> </w:t>
-          </w:r>
-          <w:proofErr w:type="spellStart"/>
-          <w:r>
-            <w:rPr>
-              <w:rFonts w:ascii="Times New Roman" w:eastAsia="Times New Roman" w:hAnsi="Times New Roman" w:cs="Times New Roman"/>
-              <w:sz w:val="24"/>
-              <w:szCs w:val="24"/>
-            </w:rPr>
-            <w:t>Analizleri</w:t>
-          </w:r>
-          <w:proofErr w:type="spellEnd"/>
-          <w:r>
-            <w:rPr>
-              <w:rFonts w:ascii="Times New Roman" w:eastAsia="Times New Roman" w:hAnsi="Times New Roman" w:cs="Times New Roman"/>
-              <w:sz w:val="24"/>
-              <w:szCs w:val="24"/>
-            </w:rPr>
-            <w:t xml:space="preserve"> mi Karar </w:t>
-          </w:r>
-          <w:proofErr w:type="spellStart"/>
-          <w:r>
-            <w:rPr>
-              <w:rFonts w:ascii="Times New Roman" w:eastAsia="Times New Roman" w:hAnsi="Times New Roman" w:cs="Times New Roman"/>
-              <w:sz w:val="24"/>
-              <w:szCs w:val="24"/>
-            </w:rPr>
-            <w:t>Ağaçları</w:t>
-          </w:r>
-          <w:proofErr w:type="spellEnd"/>
-          <w:r>
-            <w:rPr>
-              <w:rFonts w:ascii="Times New Roman" w:eastAsia="Times New Roman" w:hAnsi="Times New Roman" w:cs="Times New Roman"/>
-              <w:sz w:val="24"/>
-              <w:szCs w:val="24"/>
-            </w:rPr>
-            <w:t xml:space="preserve"> </w:t>
-          </w:r>
-          <w:proofErr w:type="spellStart"/>
-          <w:r>
-            <w:rPr>
-              <w:rFonts w:ascii="Times New Roman" w:eastAsia="Times New Roman" w:hAnsi="Times New Roman" w:cs="Times New Roman"/>
-              <w:sz w:val="24"/>
-              <w:szCs w:val="24"/>
-            </w:rPr>
-            <w:t>mı</w:t>
-          </w:r>
-          <w:proofErr w:type="spellEnd"/>
-          <w:r>
-            <w:rPr>
-              <w:rFonts w:ascii="Times New Roman" w:eastAsia="Times New Roman" w:hAnsi="Times New Roman" w:cs="Times New Roman"/>
-              <w:sz w:val="24"/>
-              <w:szCs w:val="24"/>
-            </w:rPr>
-            <w:t xml:space="preserve">?’, </w:t>
+            <w:t xml:space="preserve">KOCARIK GACAR, B. and DEVECİ KOCAKOÇ, İ. (2020) ‘Regresyon Analizleri mi Karar Ağaçları mı?’, </w:t>
           </w:r>
           <w:r>
             <w:rPr>
@@ -21969,86 +21367,8 @@
               <w:sz w:val="24"/>
               <w:szCs w:val="24"/>
             </w:rPr>
-            <w:t xml:space="preserve">Celal Bayar </w:t>
+            <w:t>Celal Bayar Üniversitesi Sosyal Bilimler Dergisi</w:t>
           </w:r>
-          <w:proofErr w:type="spellStart"/>
-          <w:r>
-            <w:rPr>
-              <w:rFonts w:ascii="Times New Roman" w:eastAsia="Times New Roman" w:hAnsi="Times New Roman" w:cs="Times New Roman"/>
-              <w:i/>
-              <w:iCs/>
-              <w:sz w:val="24"/>
-              <w:szCs w:val="24"/>
-            </w:rPr>
-            <w:t>Üniversitesi</w:t>
-          </w:r>
-          <w:proofErr w:type="spellEnd"/>
-          <w:r>
-            <w:rPr>
-              <w:rFonts w:ascii="Times New Roman" w:eastAsia="Times New Roman" w:hAnsi="Times New Roman" w:cs="Times New Roman"/>
-              <w:i/>
-              <w:iCs/>
-              <w:sz w:val="24"/>
-              <w:szCs w:val="24"/>
-            </w:rPr>
-            <w:t xml:space="preserve"> </w:t>
-          </w:r>
-          <w:proofErr w:type="spellStart"/>
-          <w:r>
-            <w:rPr>
-              <w:rFonts w:ascii="Times New Roman" w:eastAsia="Times New Roman" w:hAnsi="Times New Roman" w:cs="Times New Roman"/>
-              <w:i/>
-              <w:iCs/>
-              <w:sz w:val="24"/>
-              <w:szCs w:val="24"/>
-            </w:rPr>
-            <w:t>Sosyal</w:t>
-          </w:r>
-          <w:proofErr w:type="spellEnd"/>
-          <w:r>
-            <w:rPr>
-              <w:rFonts w:ascii="Times New Roman" w:eastAsia="Times New Roman" w:hAnsi="Times New Roman" w:cs="Times New Roman"/>
-              <w:i/>
-              <w:iCs/>
-              <w:sz w:val="24"/>
-              <w:szCs w:val="24"/>
-            </w:rPr>
-            <w:t xml:space="preserve"> </w:t>
-          </w:r>
-          <w:proofErr w:type="spellStart"/>
-          <w:r>
-            <w:rPr>
-              <w:rFonts w:ascii="Times New Roman" w:eastAsia="Times New Roman" w:hAnsi="Times New Roman" w:cs="Times New Roman"/>
-              <w:i/>
-              <w:iCs/>
-              <w:sz w:val="24"/>
-              <w:szCs w:val="24"/>
-            </w:rPr>
-            <w:t>Bilimler</w:t>
-          </w:r>
-          <w:proofErr w:type="spellEnd"/>
-          <w:r>
-            <w:rPr>
-              <w:rFonts w:ascii="Times New Roman" w:eastAsia="Times New Roman" w:hAnsi="Times New Roman" w:cs="Times New Roman"/>
-              <w:i/>
-              <w:iCs/>
-              <w:sz w:val="24"/>
-              <w:szCs w:val="24"/>
-            </w:rPr>
-            <w:t xml:space="preserve"> </w:t>
-          </w:r>
-          <w:proofErr w:type="spellStart"/>
-          <w:r>
-            <w:rPr>
-              <w:rFonts w:ascii="Times New Roman" w:eastAsia="Times New Roman" w:hAnsi="Times New Roman" w:cs="Times New Roman"/>
-              <w:i/>
-              <w:iCs/>
-              <w:sz w:val="24"/>
-              <w:szCs w:val="24"/>
-            </w:rPr>
-            <w:t>Dergisi</w:t>
-          </w:r>
-          <w:proofErr w:type="spellEnd"/>
           <w:r>
             <w:rPr>
               <w:rFonts w:ascii="Times New Roman" w:eastAsia="Times New Roman" w:hAnsi="Times New Roman" w:cs="Times New Roman"/>
@@ -22073,23 +21393,13 @@
               <w:szCs w:val="24"/>
             </w:rPr>
           </w:pPr>
-          <w:proofErr w:type="spellStart"/>
           <w:r>
             <w:rPr>
               <w:rFonts w:ascii="Times New Roman" w:eastAsia="Times New Roman" w:hAnsi="Times New Roman" w:cs="Times New Roman"/>
               <w:sz w:val="24"/>
               <w:szCs w:val="24"/>
             </w:rPr>
-            <w:t>Krittanawong</w:t>
-          </w:r>
-          <w:proofErr w:type="spellEnd"/>
-          <w:r>
-            <w:rPr>
-              <w:rFonts w:ascii="Times New Roman" w:eastAsia="Times New Roman" w:hAnsi="Times New Roman" w:cs="Times New Roman"/>
-              <w:sz w:val="24"/>
-              <w:szCs w:val="24"/>
-            </w:rPr>
-            <w:t xml:space="preserve">, C. </w:t>
+            <w:t xml:space="preserve">Krittanawong, C. </w:t>
           </w:r>
           <w:r>
             <w:rPr>
@@ -22149,25 +21459,7 @@
               <w:sz w:val="24"/>
               <w:szCs w:val="24"/>
             </w:rPr>
-            <w:t xml:space="preserve">Martins, S., </w:t>
-          </w:r>
-          <w:proofErr w:type="spellStart"/>
-          <w:r>
-            <w:rPr>
-              <w:rFonts w:ascii="Times New Roman" w:eastAsia="Times New Roman" w:hAnsi="Times New Roman" w:cs="Times New Roman"/>
-              <w:sz w:val="24"/>
-              <w:szCs w:val="24"/>
-            </w:rPr>
-            <w:t>Pesado</w:t>
-          </w:r>
-          <w:proofErr w:type="spellEnd"/>
-          <w:r>
-            <w:rPr>
-              <w:rFonts w:ascii="Times New Roman" w:eastAsia="Times New Roman" w:hAnsi="Times New Roman" w:cs="Times New Roman"/>
-              <w:sz w:val="24"/>
-              <w:szCs w:val="24"/>
-            </w:rPr>
-            <w:t xml:space="preserve">, P. and García-Martínez, R. (2016) ‘Information mining projects management process’, in </w:t>
+            <w:t xml:space="preserve">Martins, S., Pesado, P. and García-Martínez, R. (2016) ‘Information mining projects management process’, in </w:t>
           </w:r>
           <w:r>
             <w:rPr>
@@ -22263,23 +21555,13 @@
               <w:szCs w:val="24"/>
             </w:rPr>
           </w:pPr>
-          <w:proofErr w:type="spellStart"/>
           <w:r>
             <w:rPr>
               <w:rFonts w:ascii="Times New Roman" w:eastAsia="Times New Roman" w:hAnsi="Times New Roman" w:cs="Times New Roman"/>
               <w:sz w:val="24"/>
               <w:szCs w:val="24"/>
             </w:rPr>
-            <w:t>Nasteski</w:t>
-          </w:r>
-          <w:proofErr w:type="spellEnd"/>
-          <w:r>
-            <w:rPr>
-              <w:rFonts w:ascii="Times New Roman" w:eastAsia="Times New Roman" w:hAnsi="Times New Roman" w:cs="Times New Roman"/>
-              <w:sz w:val="24"/>
-              <w:szCs w:val="24"/>
-            </w:rPr>
-            <w:t xml:space="preserve">, V. (2017) ‘An overview of the supervised machine learning methods’, </w:t>
+            <w:t xml:space="preserve">Nasteski, V. (2017) ‘An overview of the supervised machine learning methods’, </w:t>
           </w:r>
           <w:r>
             <w:rPr>
@@ -22417,23 +21699,13 @@
               <w:szCs w:val="24"/>
             </w:rPr>
           </w:pPr>
-          <w:proofErr w:type="spellStart"/>
           <w:r>
             <w:rPr>
               <w:rFonts w:ascii="Times New Roman" w:eastAsia="Times New Roman" w:hAnsi="Times New Roman" w:cs="Times New Roman"/>
               <w:sz w:val="24"/>
               <w:szCs w:val="24"/>
             </w:rPr>
-            <w:t>Purbasari</w:t>
-          </w:r>
-          <w:proofErr w:type="spellEnd"/>
-          <w:r>
-            <w:rPr>
-              <w:rFonts w:ascii="Times New Roman" w:eastAsia="Times New Roman" w:hAnsi="Times New Roman" w:cs="Times New Roman"/>
-              <w:sz w:val="24"/>
-              <w:szCs w:val="24"/>
-            </w:rPr>
-            <w:t xml:space="preserve">, A. </w:t>
+            <w:t xml:space="preserve">Purbasari, A. </w:t>
           </w:r>
           <w:r>
             <w:rPr>
@@ -22547,7 +21819,6 @@
             </w:rPr>
             <w:t xml:space="preserve"> (2022) ‘Machine Learning Algorithms for understanding the determinants of under-five Mortality’, </w:t>
           </w:r>
-          <w:proofErr w:type="spellStart"/>
           <w:r>
             <w:rPr>
               <w:rFonts w:ascii="Times New Roman" w:eastAsia="Times New Roman" w:hAnsi="Times New Roman" w:cs="Times New Roman"/>
@@ -22556,18 +21827,7 @@
               <w:sz w:val="24"/>
               <w:szCs w:val="24"/>
             </w:rPr>
-            <w:t>BioData</w:t>
-          </w:r>
-          <w:proofErr w:type="spellEnd"/>
-          <w:r>
-            <w:rPr>
-              <w:rFonts w:ascii="Times New Roman" w:eastAsia="Times New Roman" w:hAnsi="Times New Roman" w:cs="Times New Roman"/>
-              <w:i/>
-              <w:iCs/>
-              <w:sz w:val="24"/>
-              <w:szCs w:val="24"/>
-            </w:rPr>
-            <w:t xml:space="preserve"> Mining</w:t>
+            <w:t>BioData Mining</w:t>
           </w:r>
           <w:r>
             <w:rPr>
@@ -22764,29 +22024,7 @@
               <w:sz w:val="24"/>
               <w:szCs w:val="24"/>
             </w:rPr>
-            <w:t xml:space="preserve">Statistical </w:t>
-          </w:r>
-          <w:proofErr w:type="spellStart"/>
-          <w:r>
-            <w:rPr>
-              <w:rFonts w:ascii="Times New Roman" w:eastAsia="Times New Roman" w:hAnsi="Times New Roman" w:cs="Times New Roman"/>
-              <w:i/>
-              <w:iCs/>
-              <w:sz w:val="24"/>
-              <w:szCs w:val="24"/>
-            </w:rPr>
-            <w:t>Modeling</w:t>
-          </w:r>
-          <w:proofErr w:type="spellEnd"/>
-          <w:r>
-            <w:rPr>
-              <w:rFonts w:ascii="Times New Roman" w:eastAsia="Times New Roman" w:hAnsi="Times New Roman" w:cs="Times New Roman"/>
-              <w:i/>
-              <w:iCs/>
-              <w:sz w:val="24"/>
-              <w:szCs w:val="24"/>
-            </w:rPr>
-            <w:t xml:space="preserve"> in Machine Learning: Concepts and Applications</w:t>
+            <w:t>Statistical Modeling in Machine Learning: Concepts and Applications</w:t>
           </w:r>
           <w:r>
             <w:rPr>
@@ -22818,25 +22056,7 @@
               <w:sz w:val="24"/>
               <w:szCs w:val="24"/>
             </w:rPr>
-            <w:t xml:space="preserve">Vujosevic </w:t>
-          </w:r>
-          <w:proofErr w:type="spellStart"/>
-          <w:r>
-            <w:rPr>
-              <w:rFonts w:ascii="Times New Roman" w:eastAsia="Times New Roman" w:hAnsi="Times New Roman" w:cs="Times New Roman"/>
-              <w:sz w:val="24"/>
-              <w:szCs w:val="24"/>
-            </w:rPr>
-            <w:t>Janicic</w:t>
-          </w:r>
-          <w:proofErr w:type="spellEnd"/>
-          <w:r>
-            <w:rPr>
-              <w:rFonts w:ascii="Times New Roman" w:eastAsia="Times New Roman" w:hAnsi="Times New Roman" w:cs="Times New Roman"/>
-              <w:sz w:val="24"/>
-              <w:szCs w:val="24"/>
-            </w:rPr>
-            <w:t xml:space="preserve">, M. </w:t>
+            <w:t xml:space="preserve">Vujosevic Janicic, M. </w:t>
           </w:r>
           <w:r>
             <w:rPr>
@@ -27435,6 +26655,7 @@
   <w:style w:type="character" w:default="1" w:styleId="DefaultParagraphFont">
     <w:name w:val="Default Paragraph Font"/>
     <w:uiPriority w:val="1"/>
+    <w:semiHidden/>
     <w:unhideWhenUsed/>
   </w:style>
   <w:style w:type="table" w:default="1" w:styleId="TableNormal">
@@ -27866,6 +27087,7 @@
     <w:rsid w:val="002B1B15"/>
     <w:rsid w:val="005714FC"/>
     <w:rsid w:val="006336D8"/>
+    <w:rsid w:val="006337EA"/>
     <w:rsid w:val="00754C16"/>
     <w:rsid w:val="00784D5E"/>
     <w:rsid w:val="008F3E30"/>

</xml_diff>